<commit_message>
Chỉnh sửa lại nội dung báo cáo, còn thiếu hình ảnh
</commit_message>
<xml_diff>
--- a/report/51503032_TrinhHangUoc_51702182_NguyenDucThang.docx
+++ b/report/51503032_TrinhHangUoc_51702182_NguyenDucThang.docx
@@ -1,6 +1,6 @@
 
 <file path=word/document.xml><?xml version="1.0" encoding="utf-8"?>
-<w:document xmlns:wpc="http://schemas.microsoft.com/office/word/2010/wordprocessingCanvas" xmlns:cx="http://schemas.microsoft.com/office/drawing/2014/chartex" xmlns:mc="http://schemas.openxmlformats.org/markup-compatibility/2006" xmlns:o="urn:schemas-microsoft-com:office:office" xmlns:r="http://schemas.openxmlformats.org/officeDocument/2006/relationships" xmlns:m="http://schemas.openxmlformats.org/officeDocument/2006/math" xmlns:v="urn:schemas-microsoft-com:vml" xmlns:wp14="http://schemas.microsoft.com/office/word/2010/wordprocessingDrawing" xmlns:wp="http://schemas.openxmlformats.org/drawingml/2006/wordprocessingDrawing" xmlns:w10="urn:schemas-microsoft-com:office:word" xmlns:w="http://schemas.openxmlformats.org/wordprocessingml/2006/main" xmlns:w14="http://schemas.microsoft.com/office/word/2010/wordml" xmlns:w15="http://schemas.microsoft.com/office/word/2012/wordml" xmlns:w16se="http://schemas.microsoft.com/office/word/2015/wordml/symex" xmlns:wpg="http://schemas.microsoft.com/office/word/2010/wordprocessingGroup" xmlns:wpi="http://schemas.microsoft.com/office/word/2010/wordprocessingInk" xmlns:wne="http://schemas.microsoft.com/office/word/2006/wordml" xmlns:wps="http://schemas.microsoft.com/office/word/2010/wordprocessingShape" mc:Ignorable="w14 w15 w16se wp14">
+<w:document xmlns:wpc="http://schemas.microsoft.com/office/word/2010/wordprocessingCanvas" xmlns:mc="http://schemas.openxmlformats.org/markup-compatibility/2006" xmlns:o="urn:schemas-microsoft-com:office:office" xmlns:r="http://schemas.openxmlformats.org/officeDocument/2006/relationships" xmlns:m="http://schemas.openxmlformats.org/officeDocument/2006/math" xmlns:v="urn:schemas-microsoft-com:vml" xmlns:wp14="http://schemas.microsoft.com/office/word/2010/wordprocessingDrawing" xmlns:wp="http://schemas.openxmlformats.org/drawingml/2006/wordprocessingDrawing" xmlns:w10="urn:schemas-microsoft-com:office:word" xmlns:w="http://schemas.openxmlformats.org/wordprocessingml/2006/main" xmlns:w14="http://schemas.microsoft.com/office/word/2010/wordml" xmlns:w15="http://schemas.microsoft.com/office/word/2012/wordml" xmlns:wpg="http://schemas.microsoft.com/office/word/2010/wordprocessingGroup" xmlns:wpi="http://schemas.microsoft.com/office/word/2010/wordprocessingInk" xmlns:wne="http://schemas.microsoft.com/office/word/2006/wordml" xmlns:wps="http://schemas.microsoft.com/office/word/2010/wordprocessingShape" mc:Ignorable="w14 w15 wp14">
   <w:body>
     <w:p>
       <w:pPr>
@@ -154,7 +154,7 @@
           <w:noProof/>
           <w:sz w:val="22"/>
           <w:szCs w:val="22"/>
-          <w:lang w:eastAsia="zh-CN"/>
+          <w:lang w:val="en-GB" w:eastAsia="en-GB"/>
         </w:rPr>
         <w:drawing>
           <wp:inline distT="0" distB="0" distL="0" distR="0" wp14:anchorId="23103A70" wp14:editId="409EA8FD">
@@ -1001,7 +1001,7 @@
           <w:noProof/>
           <w:sz w:val="22"/>
           <w:szCs w:val="22"/>
-          <w:lang w:eastAsia="zh-CN"/>
+          <w:lang w:val="en-GB" w:eastAsia="en-GB"/>
         </w:rPr>
         <w:drawing>
           <wp:inline distT="0" distB="0" distL="0" distR="0" wp14:anchorId="21C5C4A2" wp14:editId="3B1542B5">
@@ -1668,7 +1668,7 @@
           <w:lang w:val="vi-VN"/>
         </w:rPr>
       </w:pPr>
-      <w:bookmarkStart w:id="0" w:name="_Toc26052664"/>
+      <w:bookmarkStart w:id="0" w:name="_Toc26084205"/>
       <w:r>
         <w:rPr>
           <w:lang w:val="vi-VN"/>
@@ -2229,7 +2229,7 @@
           <w:lang w:val="vi-VN"/>
         </w:rPr>
       </w:pPr>
-      <w:bookmarkStart w:id="1" w:name="_Toc26052665"/>
+      <w:bookmarkStart w:id="1" w:name="_Toc26084206"/>
       <w:r>
         <w:rPr>
           <w:lang w:val="vi-VN"/>
@@ -2435,7 +2435,7 @@
           <w:lang w:val="vi-VN"/>
         </w:rPr>
       </w:pPr>
-      <w:bookmarkStart w:id="2" w:name="_Toc26052666"/>
+      <w:bookmarkStart w:id="2" w:name="_Toc26084207"/>
       <w:r>
         <w:rPr>
           <w:lang w:val="vi-VN"/>
@@ -2510,13 +2510,15 @@
         <w:pStyle w:val="Chng"/>
         <w:jc w:val="center"/>
       </w:pPr>
-      <w:bookmarkStart w:id="3" w:name="_Toc26052667"/>
+      <w:bookmarkStart w:id="3" w:name="_Toc26084208"/>
       <w:r>
         <w:lastRenderedPageBreak/>
         <w:t>MỤC LỤC</w:t>
       </w:r>
       <w:bookmarkEnd w:id="3"/>
     </w:p>
+    <w:bookmarkStart w:id="4" w:name="_GoBack"/>
+    <w:bookmarkEnd w:id="4"/>
     <w:p>
       <w:pPr>
         <w:pStyle w:val="TOC1"/>
@@ -2528,7 +2530,7 @@
           <w:noProof/>
           <w:sz w:val="22"/>
           <w:szCs w:val="22"/>
-          <w:lang w:eastAsia="zh-CN"/>
+          <w:lang w:val="en-GB" w:eastAsia="en-GB"/>
         </w:rPr>
       </w:pPr>
       <w:r>
@@ -2549,7 +2551,7 @@
         </w:rPr>
         <w:fldChar w:fldCharType="separate"/>
       </w:r>
-      <w:hyperlink w:anchor="_Toc26052664" w:history="1">
+      <w:hyperlink w:anchor="_Toc26084205" w:history="1">
         <w:r>
           <w:rPr>
             <w:rStyle w:val="Hyperlink"/>
@@ -2577,7 +2579,7 @@
             <w:noProof/>
             <w:webHidden/>
           </w:rPr>
-          <w:instrText xml:space="preserve"> PAGEREF _Toc26052664 \h </w:instrText>
+          <w:instrText xml:space="preserve"> PAGEREF _Toc26084205 \h </w:instrText>
         </w:r>
         <w:r>
           <w:rPr>
@@ -2619,10 +2621,10 @@
           <w:noProof/>
           <w:sz w:val="22"/>
           <w:szCs w:val="22"/>
-          <w:lang w:eastAsia="zh-CN"/>
-        </w:rPr>
-      </w:pPr>
-      <w:hyperlink w:anchor="_Toc26052665" w:history="1">
+          <w:lang w:val="en-GB" w:eastAsia="en-GB"/>
+        </w:rPr>
+      </w:pPr>
+      <w:hyperlink w:anchor="_Toc26084206" w:history="1">
         <w:r>
           <w:rPr>
             <w:rStyle w:val="Hyperlink"/>
@@ -2650,7 +2652,7 @@
             <w:noProof/>
             <w:webHidden/>
           </w:rPr>
-          <w:instrText xml:space="preserve"> PAGEREF _Toc26052665 \h </w:instrText>
+          <w:instrText xml:space="preserve"> PAGEREF _Toc26084206 \h </w:instrText>
         </w:r>
         <w:r>
           <w:rPr>
@@ -2692,10 +2694,10 @@
           <w:noProof/>
           <w:sz w:val="22"/>
           <w:szCs w:val="22"/>
-          <w:lang w:eastAsia="zh-CN"/>
-        </w:rPr>
-      </w:pPr>
-      <w:hyperlink w:anchor="_Toc26052666" w:history="1">
+          <w:lang w:val="en-GB" w:eastAsia="en-GB"/>
+        </w:rPr>
+      </w:pPr>
+      <w:hyperlink w:anchor="_Toc26084207" w:history="1">
         <w:r>
           <w:rPr>
             <w:rStyle w:val="Hyperlink"/>
@@ -2723,7 +2725,7 @@
             <w:noProof/>
             <w:webHidden/>
           </w:rPr>
-          <w:instrText xml:space="preserve"> PAGEREF _Toc26052666 \h </w:instrText>
+          <w:instrText xml:space="preserve"> PAGEREF _Toc26084207 \h </w:instrText>
         </w:r>
         <w:r>
           <w:rPr>
@@ -2765,10 +2767,10 @@
           <w:noProof/>
           <w:sz w:val="22"/>
           <w:szCs w:val="22"/>
-          <w:lang w:eastAsia="zh-CN"/>
-        </w:rPr>
-      </w:pPr>
-      <w:hyperlink w:anchor="_Toc26052667" w:history="1">
+          <w:lang w:val="en-GB" w:eastAsia="en-GB"/>
+        </w:rPr>
+      </w:pPr>
+      <w:hyperlink w:anchor="_Toc26084208" w:history="1">
         <w:r>
           <w:rPr>
             <w:rStyle w:val="Hyperlink"/>
@@ -2795,7 +2797,7 @@
             <w:noProof/>
             <w:webHidden/>
           </w:rPr>
-          <w:instrText xml:space="preserve"> PAGEREF _Toc26052667 \h </w:instrText>
+          <w:instrText xml:space="preserve"> PAGEREF _Toc26084208 \h </w:instrText>
         </w:r>
         <w:r>
           <w:rPr>
@@ -2837,10 +2839,10 @@
           <w:noProof/>
           <w:sz w:val="22"/>
           <w:szCs w:val="22"/>
-          <w:lang w:eastAsia="zh-CN"/>
-        </w:rPr>
-      </w:pPr>
-      <w:hyperlink w:anchor="_Toc26052668" w:history="1">
+          <w:lang w:val="en-GB" w:eastAsia="en-GB"/>
+        </w:rPr>
+      </w:pPr>
+      <w:hyperlink w:anchor="_Toc26084209" w:history="1">
         <w:r>
           <w:rPr>
             <w:rStyle w:val="Hyperlink"/>
@@ -2867,7 +2869,7 @@
             <w:noProof/>
             <w:webHidden/>
           </w:rPr>
-          <w:instrText xml:space="preserve"> PAGEREF _Toc26052668 \h </w:instrText>
+          <w:instrText xml:space="preserve"> PAGEREF _Toc26084209 \h </w:instrText>
         </w:r>
         <w:r>
           <w:rPr>
@@ -2909,10 +2911,10 @@
           <w:noProof/>
           <w:sz w:val="22"/>
           <w:szCs w:val="22"/>
-          <w:lang w:eastAsia="zh-CN"/>
-        </w:rPr>
-      </w:pPr>
-      <w:hyperlink w:anchor="_Toc26052669" w:history="1">
+          <w:lang w:val="en-GB" w:eastAsia="en-GB"/>
+        </w:rPr>
+      </w:pPr>
+      <w:hyperlink w:anchor="_Toc26084210" w:history="1">
         <w:r>
           <w:rPr>
             <w:rStyle w:val="Hyperlink"/>
@@ -2939,7 +2941,7 @@
             <w:noProof/>
             <w:webHidden/>
           </w:rPr>
-          <w:instrText xml:space="preserve"> PAGEREF _Toc26052669 \h </w:instrText>
+          <w:instrText xml:space="preserve"> PAGEREF _Toc26084210 \h </w:instrText>
         </w:r>
         <w:r>
           <w:rPr>
@@ -2981,10 +2983,10 @@
           <w:noProof/>
           <w:sz w:val="22"/>
           <w:szCs w:val="22"/>
-          <w:lang w:eastAsia="zh-CN"/>
-        </w:rPr>
-      </w:pPr>
-      <w:hyperlink w:anchor="_Toc26052670" w:history="1">
+          <w:lang w:val="en-GB" w:eastAsia="en-GB"/>
+        </w:rPr>
+      </w:pPr>
+      <w:hyperlink w:anchor="_Toc26084211" w:history="1">
         <w:r>
           <w:rPr>
             <w:rStyle w:val="Hyperlink"/>
@@ -3011,7 +3013,7 @@
             <w:noProof/>
             <w:webHidden/>
           </w:rPr>
-          <w:instrText xml:space="preserve"> PAGEREF _Toc26052670 \h </w:instrText>
+          <w:instrText xml:space="preserve"> PAGEREF _Toc26084211 \h </w:instrText>
         </w:r>
         <w:r>
           <w:rPr>
@@ -3053,10 +3055,10 @@
           <w:noProof/>
           <w:sz w:val="22"/>
           <w:szCs w:val="22"/>
-          <w:lang w:eastAsia="zh-CN"/>
-        </w:rPr>
-      </w:pPr>
-      <w:hyperlink w:anchor="_Toc26052671" w:history="1">
+          <w:lang w:val="en-GB" w:eastAsia="en-GB"/>
+        </w:rPr>
+      </w:pPr>
+      <w:hyperlink w:anchor="_Toc26084212" w:history="1">
         <w:r>
           <w:rPr>
             <w:rStyle w:val="Hyperlink"/>
@@ -3083,7 +3085,7 @@
             <w:noProof/>
             <w:webHidden/>
           </w:rPr>
-          <w:instrText xml:space="preserve"> PAGEREF _Toc26052671 \h </w:instrText>
+          <w:instrText xml:space="preserve"> PAGEREF _Toc26084212 \h </w:instrText>
         </w:r>
         <w:r>
           <w:rPr>
@@ -3125,10 +3127,10 @@
           <w:noProof/>
           <w:sz w:val="22"/>
           <w:szCs w:val="22"/>
-          <w:lang w:eastAsia="zh-CN"/>
-        </w:rPr>
-      </w:pPr>
-      <w:hyperlink w:anchor="_Toc26052672" w:history="1">
+          <w:lang w:val="en-GB" w:eastAsia="en-GB"/>
+        </w:rPr>
+      </w:pPr>
+      <w:hyperlink w:anchor="_Toc26084213" w:history="1">
         <w:r>
           <w:rPr>
             <w:rStyle w:val="Hyperlink"/>
@@ -3155,7 +3157,7 @@
             <w:noProof/>
             <w:webHidden/>
           </w:rPr>
-          <w:instrText xml:space="preserve"> PAGEREF _Toc26052672 \h </w:instrText>
+          <w:instrText xml:space="preserve"> PAGEREF _Toc26084213 \h </w:instrText>
         </w:r>
         <w:r>
           <w:rPr>
@@ -3197,10 +3199,10 @@
           <w:noProof/>
           <w:sz w:val="22"/>
           <w:szCs w:val="22"/>
-          <w:lang w:eastAsia="zh-CN"/>
-        </w:rPr>
-      </w:pPr>
-      <w:hyperlink w:anchor="_Toc26052673" w:history="1">
+          <w:lang w:val="en-GB" w:eastAsia="en-GB"/>
+        </w:rPr>
+      </w:pPr>
+      <w:hyperlink w:anchor="_Toc26084214" w:history="1">
         <w:r>
           <w:rPr>
             <w:rStyle w:val="Hyperlink"/>
@@ -3227,7 +3229,7 @@
             <w:noProof/>
             <w:webHidden/>
           </w:rPr>
-          <w:instrText xml:space="preserve"> PAGEREF _Toc26052673 \h </w:instrText>
+          <w:instrText xml:space="preserve"> PAGEREF _Toc26084214 \h </w:instrText>
         </w:r>
         <w:r>
           <w:rPr>
@@ -3269,10 +3271,10 @@
           <w:noProof/>
           <w:sz w:val="22"/>
           <w:szCs w:val="22"/>
-          <w:lang w:eastAsia="zh-CN"/>
-        </w:rPr>
-      </w:pPr>
-      <w:hyperlink w:anchor="_Toc26052674" w:history="1">
+          <w:lang w:val="en-GB" w:eastAsia="en-GB"/>
+        </w:rPr>
+      </w:pPr>
+      <w:hyperlink w:anchor="_Toc26084215" w:history="1">
         <w:r>
           <w:rPr>
             <w:rStyle w:val="Hyperlink"/>
@@ -3299,7 +3301,7 @@
             <w:noProof/>
             <w:webHidden/>
           </w:rPr>
-          <w:instrText xml:space="preserve"> PAGEREF _Toc26052674 \h </w:instrText>
+          <w:instrText xml:space="preserve"> PAGEREF _Toc26084215 \h </w:instrText>
         </w:r>
         <w:r>
           <w:rPr>
@@ -3341,10 +3343,10 @@
           <w:noProof/>
           <w:sz w:val="22"/>
           <w:szCs w:val="22"/>
-          <w:lang w:eastAsia="zh-CN"/>
-        </w:rPr>
-      </w:pPr>
-      <w:hyperlink w:anchor="_Toc26052675" w:history="1">
+          <w:lang w:val="en-GB" w:eastAsia="en-GB"/>
+        </w:rPr>
+      </w:pPr>
+      <w:hyperlink w:anchor="_Toc26084216" w:history="1">
         <w:r>
           <w:rPr>
             <w:rStyle w:val="Hyperlink"/>
@@ -3371,7 +3373,7 @@
             <w:noProof/>
             <w:webHidden/>
           </w:rPr>
-          <w:instrText xml:space="preserve"> PAGEREF _Toc26052675 \h </w:instrText>
+          <w:instrText xml:space="preserve"> PAGEREF _Toc26084216 \h </w:instrText>
         </w:r>
         <w:r>
           <w:rPr>
@@ -3392,6 +3394,366 @@
             <w:webHidden/>
           </w:rPr>
           <w:t>8</w:t>
+        </w:r>
+        <w:r>
+          <w:rPr>
+            <w:noProof/>
+            <w:webHidden/>
+          </w:rPr>
+          <w:fldChar w:fldCharType="end"/>
+        </w:r>
+      </w:hyperlink>
+    </w:p>
+    <w:p>
+      <w:pPr>
+        <w:pStyle w:val="TOC4"/>
+        <w:tabs>
+          <w:tab w:val="right" w:leader="dot" w:pos="9111"/>
+        </w:tabs>
+        <w:rPr>
+          <w:rFonts w:asciiTheme="minorHAnsi" w:eastAsiaTheme="minorEastAsia" w:hAnsiTheme="minorHAnsi" w:cstheme="minorBidi"/>
+          <w:noProof/>
+          <w:sz w:val="22"/>
+          <w:szCs w:val="22"/>
+          <w:lang w:val="en-GB" w:eastAsia="en-GB"/>
+        </w:rPr>
+      </w:pPr>
+      <w:hyperlink w:anchor="_Toc26084217" w:history="1">
+        <w:r>
+          <w:rPr>
+            <w:rStyle w:val="Hyperlink"/>
+            <w:noProof/>
+          </w:rPr>
+          <w:t>2.2.1.1 Quản lý sản phẩm</w:t>
+        </w:r>
+        <w:r>
+          <w:rPr>
+            <w:noProof/>
+            <w:webHidden/>
+          </w:rPr>
+          <w:tab/>
+        </w:r>
+        <w:r>
+          <w:rPr>
+            <w:noProof/>
+            <w:webHidden/>
+          </w:rPr>
+          <w:fldChar w:fldCharType="begin"/>
+        </w:r>
+        <w:r>
+          <w:rPr>
+            <w:noProof/>
+            <w:webHidden/>
+          </w:rPr>
+          <w:instrText xml:space="preserve"> PAGEREF _Toc26084217 \h </w:instrText>
+        </w:r>
+        <w:r>
+          <w:rPr>
+            <w:noProof/>
+            <w:webHidden/>
+          </w:rPr>
+        </w:r>
+        <w:r>
+          <w:rPr>
+            <w:noProof/>
+            <w:webHidden/>
+          </w:rPr>
+          <w:fldChar w:fldCharType="separate"/>
+        </w:r>
+        <w:r>
+          <w:rPr>
+            <w:noProof/>
+            <w:webHidden/>
+          </w:rPr>
+          <w:t>8</w:t>
+        </w:r>
+        <w:r>
+          <w:rPr>
+            <w:noProof/>
+            <w:webHidden/>
+          </w:rPr>
+          <w:fldChar w:fldCharType="end"/>
+        </w:r>
+      </w:hyperlink>
+    </w:p>
+    <w:p>
+      <w:pPr>
+        <w:pStyle w:val="TOC4"/>
+        <w:tabs>
+          <w:tab w:val="right" w:leader="dot" w:pos="9111"/>
+        </w:tabs>
+        <w:rPr>
+          <w:rFonts w:asciiTheme="minorHAnsi" w:eastAsiaTheme="minorEastAsia" w:hAnsiTheme="minorHAnsi" w:cstheme="minorBidi"/>
+          <w:noProof/>
+          <w:sz w:val="22"/>
+          <w:szCs w:val="22"/>
+          <w:lang w:val="en-GB" w:eastAsia="en-GB"/>
+        </w:rPr>
+      </w:pPr>
+      <w:hyperlink w:anchor="_Toc26084218" w:history="1">
+        <w:r>
+          <w:rPr>
+            <w:rStyle w:val="Hyperlink"/>
+            <w:noProof/>
+          </w:rPr>
+          <w:t>2.2.1.2 Quản lý nhân viên</w:t>
+        </w:r>
+        <w:r>
+          <w:rPr>
+            <w:noProof/>
+            <w:webHidden/>
+          </w:rPr>
+          <w:tab/>
+        </w:r>
+        <w:r>
+          <w:rPr>
+            <w:noProof/>
+            <w:webHidden/>
+          </w:rPr>
+          <w:fldChar w:fldCharType="begin"/>
+        </w:r>
+        <w:r>
+          <w:rPr>
+            <w:noProof/>
+            <w:webHidden/>
+          </w:rPr>
+          <w:instrText xml:space="preserve"> PAGEREF _Toc26084218 \h </w:instrText>
+        </w:r>
+        <w:r>
+          <w:rPr>
+            <w:noProof/>
+            <w:webHidden/>
+          </w:rPr>
+        </w:r>
+        <w:r>
+          <w:rPr>
+            <w:noProof/>
+            <w:webHidden/>
+          </w:rPr>
+          <w:fldChar w:fldCharType="separate"/>
+        </w:r>
+        <w:r>
+          <w:rPr>
+            <w:noProof/>
+            <w:webHidden/>
+          </w:rPr>
+          <w:t>8</w:t>
+        </w:r>
+        <w:r>
+          <w:rPr>
+            <w:noProof/>
+            <w:webHidden/>
+          </w:rPr>
+          <w:fldChar w:fldCharType="end"/>
+        </w:r>
+      </w:hyperlink>
+    </w:p>
+    <w:p>
+      <w:pPr>
+        <w:pStyle w:val="TOC4"/>
+        <w:tabs>
+          <w:tab w:val="right" w:leader="dot" w:pos="9111"/>
+        </w:tabs>
+        <w:rPr>
+          <w:rFonts w:asciiTheme="minorHAnsi" w:eastAsiaTheme="minorEastAsia" w:hAnsiTheme="minorHAnsi" w:cstheme="minorBidi"/>
+          <w:noProof/>
+          <w:sz w:val="22"/>
+          <w:szCs w:val="22"/>
+          <w:lang w:val="en-GB" w:eastAsia="en-GB"/>
+        </w:rPr>
+      </w:pPr>
+      <w:hyperlink w:anchor="_Toc26084219" w:history="1">
+        <w:r>
+          <w:rPr>
+            <w:rStyle w:val="Hyperlink"/>
+            <w:noProof/>
+          </w:rPr>
+          <w:t>2.2.1.3 Quản lý quyền của nhân viên</w:t>
+        </w:r>
+        <w:r>
+          <w:rPr>
+            <w:noProof/>
+            <w:webHidden/>
+          </w:rPr>
+          <w:tab/>
+        </w:r>
+        <w:r>
+          <w:rPr>
+            <w:noProof/>
+            <w:webHidden/>
+          </w:rPr>
+          <w:fldChar w:fldCharType="begin"/>
+        </w:r>
+        <w:r>
+          <w:rPr>
+            <w:noProof/>
+            <w:webHidden/>
+          </w:rPr>
+          <w:instrText xml:space="preserve"> PAGEREF _Toc26084219 \h </w:instrText>
+        </w:r>
+        <w:r>
+          <w:rPr>
+            <w:noProof/>
+            <w:webHidden/>
+          </w:rPr>
+        </w:r>
+        <w:r>
+          <w:rPr>
+            <w:noProof/>
+            <w:webHidden/>
+          </w:rPr>
+          <w:fldChar w:fldCharType="separate"/>
+        </w:r>
+        <w:r>
+          <w:rPr>
+            <w:noProof/>
+            <w:webHidden/>
+          </w:rPr>
+          <w:t>8</w:t>
+        </w:r>
+        <w:r>
+          <w:rPr>
+            <w:noProof/>
+            <w:webHidden/>
+          </w:rPr>
+          <w:fldChar w:fldCharType="end"/>
+        </w:r>
+      </w:hyperlink>
+    </w:p>
+    <w:p>
+      <w:pPr>
+        <w:pStyle w:val="TOC4"/>
+        <w:tabs>
+          <w:tab w:val="right" w:leader="dot" w:pos="9111"/>
+        </w:tabs>
+        <w:rPr>
+          <w:rFonts w:asciiTheme="minorHAnsi" w:eastAsiaTheme="minorEastAsia" w:hAnsiTheme="minorHAnsi" w:cstheme="minorBidi"/>
+          <w:noProof/>
+          <w:sz w:val="22"/>
+          <w:szCs w:val="22"/>
+          <w:lang w:val="en-GB" w:eastAsia="en-GB"/>
+        </w:rPr>
+      </w:pPr>
+      <w:hyperlink w:anchor="_Toc26084220" w:history="1">
+        <w:r>
+          <w:rPr>
+            <w:rStyle w:val="Hyperlink"/>
+            <w:noProof/>
+          </w:rPr>
+          <w:t>2.2.1.4 Quản lý hóa đơn</w:t>
+        </w:r>
+        <w:r>
+          <w:rPr>
+            <w:noProof/>
+            <w:webHidden/>
+          </w:rPr>
+          <w:tab/>
+        </w:r>
+        <w:r>
+          <w:rPr>
+            <w:noProof/>
+            <w:webHidden/>
+          </w:rPr>
+          <w:fldChar w:fldCharType="begin"/>
+        </w:r>
+        <w:r>
+          <w:rPr>
+            <w:noProof/>
+            <w:webHidden/>
+          </w:rPr>
+          <w:instrText xml:space="preserve"> PAGEREF _Toc26084220 \h </w:instrText>
+        </w:r>
+        <w:r>
+          <w:rPr>
+            <w:noProof/>
+            <w:webHidden/>
+          </w:rPr>
+        </w:r>
+        <w:r>
+          <w:rPr>
+            <w:noProof/>
+            <w:webHidden/>
+          </w:rPr>
+          <w:fldChar w:fldCharType="separate"/>
+        </w:r>
+        <w:r>
+          <w:rPr>
+            <w:noProof/>
+            <w:webHidden/>
+          </w:rPr>
+          <w:t>9</w:t>
+        </w:r>
+        <w:r>
+          <w:rPr>
+            <w:noProof/>
+            <w:webHidden/>
+          </w:rPr>
+          <w:fldChar w:fldCharType="end"/>
+        </w:r>
+      </w:hyperlink>
+    </w:p>
+    <w:p>
+      <w:pPr>
+        <w:pStyle w:val="TOC4"/>
+        <w:tabs>
+          <w:tab w:val="right" w:leader="dot" w:pos="9111"/>
+        </w:tabs>
+        <w:rPr>
+          <w:rFonts w:asciiTheme="minorHAnsi" w:eastAsiaTheme="minorEastAsia" w:hAnsiTheme="minorHAnsi" w:cstheme="minorBidi"/>
+          <w:noProof/>
+          <w:sz w:val="22"/>
+          <w:szCs w:val="22"/>
+          <w:lang w:val="en-GB" w:eastAsia="en-GB"/>
+        </w:rPr>
+      </w:pPr>
+      <w:hyperlink w:anchor="_Toc26084221" w:history="1">
+        <w:r>
+          <w:rPr>
+            <w:rStyle w:val="Hyperlink"/>
+            <w:noProof/>
+          </w:rPr>
+          <w:t>2.2.1.5 Quản lý nhập hàng</w:t>
+        </w:r>
+        <w:r>
+          <w:rPr>
+            <w:noProof/>
+            <w:webHidden/>
+          </w:rPr>
+          <w:tab/>
+        </w:r>
+        <w:r>
+          <w:rPr>
+            <w:noProof/>
+            <w:webHidden/>
+          </w:rPr>
+          <w:fldChar w:fldCharType="begin"/>
+        </w:r>
+        <w:r>
+          <w:rPr>
+            <w:noProof/>
+            <w:webHidden/>
+          </w:rPr>
+          <w:instrText xml:space="preserve"> PAGEREF _Toc26084221 \h </w:instrText>
+        </w:r>
+        <w:r>
+          <w:rPr>
+            <w:noProof/>
+            <w:webHidden/>
+          </w:rPr>
+        </w:r>
+        <w:r>
+          <w:rPr>
+            <w:noProof/>
+            <w:webHidden/>
+          </w:rPr>
+          <w:fldChar w:fldCharType="separate"/>
+        </w:r>
+        <w:r>
+          <w:rPr>
+            <w:noProof/>
+            <w:webHidden/>
+          </w:rPr>
+          <w:t>9</w:t>
         </w:r>
         <w:r>
           <w:rPr>
@@ -3413,10 +3775,10 @@
           <w:noProof/>
           <w:sz w:val="22"/>
           <w:szCs w:val="22"/>
-          <w:lang w:eastAsia="zh-CN"/>
-        </w:rPr>
-      </w:pPr>
-      <w:hyperlink w:anchor="_Toc26052676" w:history="1">
+          <w:lang w:val="en-GB" w:eastAsia="en-GB"/>
+        </w:rPr>
+      </w:pPr>
+      <w:hyperlink w:anchor="_Toc26084222" w:history="1">
         <w:r>
           <w:rPr>
             <w:rStyle w:val="Hyperlink"/>
@@ -3443,7 +3805,7 @@
             <w:noProof/>
             <w:webHidden/>
           </w:rPr>
-          <w:instrText xml:space="preserve"> PAGEREF _Toc26052676 \h </w:instrText>
+          <w:instrText xml:space="preserve"> PAGEREF _Toc26084222 \h </w:instrText>
         </w:r>
         <w:r>
           <w:rPr>
@@ -3463,7 +3825,367 @@
             <w:noProof/>
             <w:webHidden/>
           </w:rPr>
-          <w:t>8</w:t>
+          <w:t>9</w:t>
+        </w:r>
+        <w:r>
+          <w:rPr>
+            <w:noProof/>
+            <w:webHidden/>
+          </w:rPr>
+          <w:fldChar w:fldCharType="end"/>
+        </w:r>
+      </w:hyperlink>
+    </w:p>
+    <w:p>
+      <w:pPr>
+        <w:pStyle w:val="TOC4"/>
+        <w:tabs>
+          <w:tab w:val="right" w:leader="dot" w:pos="9111"/>
+        </w:tabs>
+        <w:rPr>
+          <w:rFonts w:asciiTheme="minorHAnsi" w:eastAsiaTheme="minorEastAsia" w:hAnsiTheme="minorHAnsi" w:cstheme="minorBidi"/>
+          <w:noProof/>
+          <w:sz w:val="22"/>
+          <w:szCs w:val="22"/>
+          <w:lang w:val="en-GB" w:eastAsia="en-GB"/>
+        </w:rPr>
+      </w:pPr>
+      <w:hyperlink w:anchor="_Toc26084223" w:history="1">
+        <w:r>
+          <w:rPr>
+            <w:rStyle w:val="Hyperlink"/>
+            <w:noProof/>
+          </w:rPr>
+          <w:t>2.2.2.1 Xem hàng</w:t>
+        </w:r>
+        <w:r>
+          <w:rPr>
+            <w:noProof/>
+            <w:webHidden/>
+          </w:rPr>
+          <w:tab/>
+        </w:r>
+        <w:r>
+          <w:rPr>
+            <w:noProof/>
+            <w:webHidden/>
+          </w:rPr>
+          <w:fldChar w:fldCharType="begin"/>
+        </w:r>
+        <w:r>
+          <w:rPr>
+            <w:noProof/>
+            <w:webHidden/>
+          </w:rPr>
+          <w:instrText xml:space="preserve"> PAGEREF _Toc26084223 \h </w:instrText>
+        </w:r>
+        <w:r>
+          <w:rPr>
+            <w:noProof/>
+            <w:webHidden/>
+          </w:rPr>
+        </w:r>
+        <w:r>
+          <w:rPr>
+            <w:noProof/>
+            <w:webHidden/>
+          </w:rPr>
+          <w:fldChar w:fldCharType="separate"/>
+        </w:r>
+        <w:r>
+          <w:rPr>
+            <w:noProof/>
+            <w:webHidden/>
+          </w:rPr>
+          <w:t>9</w:t>
+        </w:r>
+        <w:r>
+          <w:rPr>
+            <w:noProof/>
+            <w:webHidden/>
+          </w:rPr>
+          <w:fldChar w:fldCharType="end"/>
+        </w:r>
+      </w:hyperlink>
+    </w:p>
+    <w:p>
+      <w:pPr>
+        <w:pStyle w:val="TOC4"/>
+        <w:tabs>
+          <w:tab w:val="right" w:leader="dot" w:pos="9111"/>
+        </w:tabs>
+        <w:rPr>
+          <w:rFonts w:asciiTheme="minorHAnsi" w:eastAsiaTheme="minorEastAsia" w:hAnsiTheme="minorHAnsi" w:cstheme="minorBidi"/>
+          <w:noProof/>
+          <w:sz w:val="22"/>
+          <w:szCs w:val="22"/>
+          <w:lang w:val="en-GB" w:eastAsia="en-GB"/>
+        </w:rPr>
+      </w:pPr>
+      <w:hyperlink w:anchor="_Toc26084224" w:history="1">
+        <w:r>
+          <w:rPr>
+            <w:rStyle w:val="Hyperlink"/>
+            <w:noProof/>
+          </w:rPr>
+          <w:t>2.2.2.2 Quản lý giỏ hàng</w:t>
+        </w:r>
+        <w:r>
+          <w:rPr>
+            <w:noProof/>
+            <w:webHidden/>
+          </w:rPr>
+          <w:tab/>
+        </w:r>
+        <w:r>
+          <w:rPr>
+            <w:noProof/>
+            <w:webHidden/>
+          </w:rPr>
+          <w:fldChar w:fldCharType="begin"/>
+        </w:r>
+        <w:r>
+          <w:rPr>
+            <w:noProof/>
+            <w:webHidden/>
+          </w:rPr>
+          <w:instrText xml:space="preserve"> PAGEREF _Toc26084224 \h </w:instrText>
+        </w:r>
+        <w:r>
+          <w:rPr>
+            <w:noProof/>
+            <w:webHidden/>
+          </w:rPr>
+        </w:r>
+        <w:r>
+          <w:rPr>
+            <w:noProof/>
+            <w:webHidden/>
+          </w:rPr>
+          <w:fldChar w:fldCharType="separate"/>
+        </w:r>
+        <w:r>
+          <w:rPr>
+            <w:noProof/>
+            <w:webHidden/>
+          </w:rPr>
+          <w:t>9</w:t>
+        </w:r>
+        <w:r>
+          <w:rPr>
+            <w:noProof/>
+            <w:webHidden/>
+          </w:rPr>
+          <w:fldChar w:fldCharType="end"/>
+        </w:r>
+      </w:hyperlink>
+    </w:p>
+    <w:p>
+      <w:pPr>
+        <w:pStyle w:val="TOC4"/>
+        <w:tabs>
+          <w:tab w:val="right" w:leader="dot" w:pos="9111"/>
+        </w:tabs>
+        <w:rPr>
+          <w:rFonts w:asciiTheme="minorHAnsi" w:eastAsiaTheme="minorEastAsia" w:hAnsiTheme="minorHAnsi" w:cstheme="minorBidi"/>
+          <w:noProof/>
+          <w:sz w:val="22"/>
+          <w:szCs w:val="22"/>
+          <w:lang w:val="en-GB" w:eastAsia="en-GB"/>
+        </w:rPr>
+      </w:pPr>
+      <w:hyperlink w:anchor="_Toc26084225" w:history="1">
+        <w:r>
+          <w:rPr>
+            <w:rStyle w:val="Hyperlink"/>
+            <w:noProof/>
+          </w:rPr>
+          <w:t>2.2.2.3 Mua hàng</w:t>
+        </w:r>
+        <w:r>
+          <w:rPr>
+            <w:noProof/>
+            <w:webHidden/>
+          </w:rPr>
+          <w:tab/>
+        </w:r>
+        <w:r>
+          <w:rPr>
+            <w:noProof/>
+            <w:webHidden/>
+          </w:rPr>
+          <w:fldChar w:fldCharType="begin"/>
+        </w:r>
+        <w:r>
+          <w:rPr>
+            <w:noProof/>
+            <w:webHidden/>
+          </w:rPr>
+          <w:instrText xml:space="preserve"> PAGEREF _Toc26084225 \h </w:instrText>
+        </w:r>
+        <w:r>
+          <w:rPr>
+            <w:noProof/>
+            <w:webHidden/>
+          </w:rPr>
+        </w:r>
+        <w:r>
+          <w:rPr>
+            <w:noProof/>
+            <w:webHidden/>
+          </w:rPr>
+          <w:fldChar w:fldCharType="separate"/>
+        </w:r>
+        <w:r>
+          <w:rPr>
+            <w:noProof/>
+            <w:webHidden/>
+          </w:rPr>
+          <w:t>9</w:t>
+        </w:r>
+        <w:r>
+          <w:rPr>
+            <w:noProof/>
+            <w:webHidden/>
+          </w:rPr>
+          <w:fldChar w:fldCharType="end"/>
+        </w:r>
+      </w:hyperlink>
+    </w:p>
+    <w:p>
+      <w:pPr>
+        <w:pStyle w:val="TOC4"/>
+        <w:tabs>
+          <w:tab w:val="right" w:leader="dot" w:pos="9111"/>
+        </w:tabs>
+        <w:rPr>
+          <w:rFonts w:asciiTheme="minorHAnsi" w:eastAsiaTheme="minorEastAsia" w:hAnsiTheme="minorHAnsi" w:cstheme="minorBidi"/>
+          <w:noProof/>
+          <w:sz w:val="22"/>
+          <w:szCs w:val="22"/>
+          <w:lang w:val="en-GB" w:eastAsia="en-GB"/>
+        </w:rPr>
+      </w:pPr>
+      <w:hyperlink w:anchor="_Toc26084226" w:history="1">
+        <w:r>
+          <w:rPr>
+            <w:rStyle w:val="Hyperlink"/>
+            <w:noProof/>
+          </w:rPr>
+          <w:t>2.2.2.4 Tạo và quản lý tài khoản cá nhân</w:t>
+        </w:r>
+        <w:r>
+          <w:rPr>
+            <w:noProof/>
+            <w:webHidden/>
+          </w:rPr>
+          <w:tab/>
+        </w:r>
+        <w:r>
+          <w:rPr>
+            <w:noProof/>
+            <w:webHidden/>
+          </w:rPr>
+          <w:fldChar w:fldCharType="begin"/>
+        </w:r>
+        <w:r>
+          <w:rPr>
+            <w:noProof/>
+            <w:webHidden/>
+          </w:rPr>
+          <w:instrText xml:space="preserve"> PAGEREF _Toc26084226 \h </w:instrText>
+        </w:r>
+        <w:r>
+          <w:rPr>
+            <w:noProof/>
+            <w:webHidden/>
+          </w:rPr>
+        </w:r>
+        <w:r>
+          <w:rPr>
+            <w:noProof/>
+            <w:webHidden/>
+          </w:rPr>
+          <w:fldChar w:fldCharType="separate"/>
+        </w:r>
+        <w:r>
+          <w:rPr>
+            <w:noProof/>
+            <w:webHidden/>
+          </w:rPr>
+          <w:t>10</w:t>
+        </w:r>
+        <w:r>
+          <w:rPr>
+            <w:noProof/>
+            <w:webHidden/>
+          </w:rPr>
+          <w:fldChar w:fldCharType="end"/>
+        </w:r>
+      </w:hyperlink>
+    </w:p>
+    <w:p>
+      <w:pPr>
+        <w:pStyle w:val="TOC3"/>
+        <w:tabs>
+          <w:tab w:val="right" w:leader="dot" w:pos="9111"/>
+        </w:tabs>
+        <w:rPr>
+          <w:rFonts w:asciiTheme="minorHAnsi" w:eastAsiaTheme="minorEastAsia" w:hAnsiTheme="minorHAnsi" w:cstheme="minorBidi"/>
+          <w:noProof/>
+          <w:sz w:val="22"/>
+          <w:szCs w:val="22"/>
+          <w:lang w:val="en-GB" w:eastAsia="en-GB"/>
+        </w:rPr>
+      </w:pPr>
+      <w:hyperlink w:anchor="_Toc26084227" w:history="1">
+        <w:r>
+          <w:rPr>
+            <w:rStyle w:val="Hyperlink"/>
+            <w:noProof/>
+          </w:rPr>
+          <w:t>2.2.3 Đăng nhập</w:t>
+        </w:r>
+        <w:r>
+          <w:rPr>
+            <w:noProof/>
+            <w:webHidden/>
+          </w:rPr>
+          <w:tab/>
+        </w:r>
+        <w:r>
+          <w:rPr>
+            <w:noProof/>
+            <w:webHidden/>
+          </w:rPr>
+          <w:fldChar w:fldCharType="begin"/>
+        </w:r>
+        <w:r>
+          <w:rPr>
+            <w:noProof/>
+            <w:webHidden/>
+          </w:rPr>
+          <w:instrText xml:space="preserve"> PAGEREF _Toc26084227 \h </w:instrText>
+        </w:r>
+        <w:r>
+          <w:rPr>
+            <w:noProof/>
+            <w:webHidden/>
+          </w:rPr>
+        </w:r>
+        <w:r>
+          <w:rPr>
+            <w:noProof/>
+            <w:webHidden/>
+          </w:rPr>
+          <w:fldChar w:fldCharType="separate"/>
+        </w:r>
+        <w:r>
+          <w:rPr>
+            <w:noProof/>
+            <w:webHidden/>
+          </w:rPr>
+          <w:t>10</w:t>
         </w:r>
         <w:r>
           <w:rPr>
@@ -3485,10 +4207,10 @@
           <w:noProof/>
           <w:sz w:val="22"/>
           <w:szCs w:val="22"/>
-          <w:lang w:eastAsia="zh-CN"/>
-        </w:rPr>
-      </w:pPr>
-      <w:hyperlink w:anchor="_Toc26052677" w:history="1">
+          <w:lang w:val="en-GB" w:eastAsia="en-GB"/>
+        </w:rPr>
+      </w:pPr>
+      <w:hyperlink w:anchor="_Toc26084228" w:history="1">
         <w:r>
           <w:rPr>
             <w:rStyle w:val="Hyperlink"/>
@@ -3515,7 +4237,7 @@
             <w:noProof/>
             <w:webHidden/>
           </w:rPr>
-          <w:instrText xml:space="preserve"> PAGEREF _Toc26052677 \h </w:instrText>
+          <w:instrText xml:space="preserve"> PAGEREF _Toc26084228 \h </w:instrText>
         </w:r>
         <w:r>
           <w:rPr>
@@ -3535,7 +4257,7 @@
             <w:noProof/>
             <w:webHidden/>
           </w:rPr>
-          <w:t>9</w:t>
+          <w:t>11</w:t>
         </w:r>
         <w:r>
           <w:rPr>
@@ -3557,10 +4279,10 @@
           <w:noProof/>
           <w:sz w:val="22"/>
           <w:szCs w:val="22"/>
-          <w:lang w:eastAsia="zh-CN"/>
-        </w:rPr>
-      </w:pPr>
-      <w:hyperlink w:anchor="_Toc26052678" w:history="1">
+          <w:lang w:val="en-GB" w:eastAsia="en-GB"/>
+        </w:rPr>
+      </w:pPr>
+      <w:hyperlink w:anchor="_Toc26084229" w:history="1">
         <w:r>
           <w:rPr>
             <w:rStyle w:val="Hyperlink"/>
@@ -3587,7 +4309,7 @@
             <w:noProof/>
             <w:webHidden/>
           </w:rPr>
-          <w:instrText xml:space="preserve"> PAGEREF _Toc26052678 \h </w:instrText>
+          <w:instrText xml:space="preserve"> PAGEREF _Toc26084229 \h </w:instrText>
         </w:r>
         <w:r>
           <w:rPr>
@@ -3607,7 +4329,7 @@
             <w:noProof/>
             <w:webHidden/>
           </w:rPr>
-          <w:t>9</w:t>
+          <w:t>11</w:t>
         </w:r>
         <w:r>
           <w:rPr>
@@ -3629,10 +4351,10 @@
           <w:noProof/>
           <w:sz w:val="22"/>
           <w:szCs w:val="22"/>
-          <w:lang w:eastAsia="zh-CN"/>
-        </w:rPr>
-      </w:pPr>
-      <w:hyperlink w:anchor="_Toc26052679" w:history="1">
+          <w:lang w:val="en-GB" w:eastAsia="en-GB"/>
+        </w:rPr>
+      </w:pPr>
+      <w:hyperlink w:anchor="_Toc26084230" w:history="1">
         <w:r>
           <w:rPr>
             <w:rStyle w:val="Hyperlink"/>
@@ -3659,7 +4381,7 @@
             <w:noProof/>
             <w:webHidden/>
           </w:rPr>
-          <w:instrText xml:space="preserve"> PAGEREF _Toc26052679 \h </w:instrText>
+          <w:instrText xml:space="preserve"> PAGEREF _Toc26084230 \h </w:instrText>
         </w:r>
         <w:r>
           <w:rPr>
@@ -3679,7 +4401,7 @@
             <w:noProof/>
             <w:webHidden/>
           </w:rPr>
-          <w:t>9</w:t>
+          <w:t>11</w:t>
         </w:r>
         <w:r>
           <w:rPr>
@@ -3703,6 +4425,7 @@
           <w:sz w:val="26"/>
           <w:szCs w:val="26"/>
         </w:rPr>
+        <w:lastRenderedPageBreak/>
         <w:fldChar w:fldCharType="end"/>
       </w:r>
     </w:p>
@@ -3714,13 +4437,6 @@
           <w:szCs w:val="26"/>
         </w:rPr>
       </w:pPr>
-      <w:r>
-        <w:rPr>
-          <w:sz w:val="26"/>
-          <w:szCs w:val="26"/>
-        </w:rPr>
-        <w:br w:type="page"/>
-      </w:r>
     </w:p>
     <w:p>
       <w:pPr>
@@ -3741,7 +4457,6 @@
           <w:sz w:val="32"/>
           <w:szCs w:val="32"/>
         </w:rPr>
-        <w:lastRenderedPageBreak/>
         <w:t>DANH MỤC KÍ HIỆU VÀ CHỮ VIẾT TẮT</w:t>
       </w:r>
     </w:p>
@@ -3804,12 +4519,12 @@
         <w:pStyle w:val="Chng"/>
         <w:jc w:val="center"/>
       </w:pPr>
-      <w:bookmarkStart w:id="4" w:name="_Toc26052668"/>
+      <w:bookmarkStart w:id="5" w:name="_Toc26084209"/>
       <w:r>
         <w:lastRenderedPageBreak/>
         <w:t>DANH MỤC CÁC BẢNG BIỂU, HÌNH VẼ, ĐỒ THỊ</w:t>
       </w:r>
-      <w:bookmarkEnd w:id="4"/>
+      <w:bookmarkEnd w:id="5"/>
     </w:p>
     <w:p>
       <w:pPr>
@@ -3885,8 +4600,6 @@
         <w:tab/>
         <w:t>7</w:t>
       </w:r>
-      <w:bookmarkStart w:id="5" w:name="_GoBack"/>
-      <w:bookmarkEnd w:id="5"/>
       <w:r>
         <w:rPr>
           <w:sz w:val="26"/>
@@ -3915,7 +4628,7 @@
       <w:pPr>
         <w:pStyle w:val="Chng"/>
       </w:pPr>
-      <w:bookmarkStart w:id="6" w:name="_Toc26052669"/>
+      <w:bookmarkStart w:id="6" w:name="_Toc26084210"/>
       <w:r>
         <w:lastRenderedPageBreak/>
         <w:t>C</w:t>
@@ -3935,7 +4648,7 @@
       <w:pPr>
         <w:pStyle w:val="Tiumccp1"/>
       </w:pPr>
-      <w:bookmarkStart w:id="7" w:name="_Toc26052670"/>
+      <w:bookmarkStart w:id="7" w:name="_Toc26084211"/>
       <w:r>
         <w:t xml:space="preserve">1.1 </w:t>
       </w:r>
@@ -3992,19 +4705,13 @@
         <w:t xml:space="preserve">, hình ảnh, đơn vị tính và giá. Mỗi mặt hàng sẽ có nhiều </w:t>
       </w:r>
       <w:r>
-        <w:t>kích cỡ</w:t>
-      </w:r>
-      <w:r>
-        <w:t xml:space="preserve"> </w:t>
+        <w:t xml:space="preserve">kích cỡ </w:t>
       </w:r>
       <w:r>
         <w:t xml:space="preserve">và mỗi </w:t>
       </w:r>
       <w:r>
-        <w:t>kích cỡ</w:t>
-      </w:r>
-      <w:r>
-        <w:t xml:space="preserve"> sẽ có số lượng sản phẩm</w:t>
+        <w:t>kích cỡ sẽ có số lượng sản phẩm</w:t>
       </w:r>
       <w:r>
         <w:t xml:space="preserve"> khác nhau. </w:t>
@@ -4066,19 +4773,13 @@
         <w:t xml:space="preserve"> để có thể vào trang quản lý. Nếu có nhân viên mới, quản lý sẽ tiến hành tạo account mới cho nhân viên bao gồm 2 bước: Nhập thông tin nhân viên mới và tạo </w:t>
       </w:r>
       <w:r>
-        <w:t>tài khoản</w:t>
-      </w:r>
-      <w:r>
-        <w:t xml:space="preserve"> </w:t>
+        <w:t xml:space="preserve">tài khoản </w:t>
       </w:r>
       <w:r>
         <w:t xml:space="preserve">đăng nhập cho nhân viên. Nhập thông tin bao gồm tất cả những thông tin của nhân viên, </w:t>
       </w:r>
       <w:r>
-        <w:t>tài khoản</w:t>
-      </w:r>
-      <w:r>
-        <w:t xml:space="preserve"> </w:t>
+        <w:t xml:space="preserve">tài khoản </w:t>
       </w:r>
       <w:r>
         <w:t xml:space="preserve">mới bao gồm </w:t>
@@ -4144,7 +4845,7 @@
       <w:pPr>
         <w:pStyle w:val="Tiumccp1"/>
       </w:pPr>
-      <w:bookmarkStart w:id="8" w:name="_Toc26052671"/>
+      <w:bookmarkStart w:id="8" w:name="_Toc26084212"/>
       <w:r>
         <w:t>1.2 Sơ đồ về hệ thống</w:t>
       </w:r>
@@ -4152,39 +4853,36 @@
     </w:p>
     <w:p>
       <w:pPr>
-        <w:spacing w:after="200" w:line="276" w:lineRule="auto"/>
-        <w:rPr>
-          <w:sz w:val="26"/>
-          <w:szCs w:val="26"/>
-        </w:rPr>
-      </w:pPr>
-      <w:r>
-        <w:br w:type="page"/>
+        <w:pStyle w:val="Nidungvnbn"/>
+      </w:pPr>
+      <w:r>
+        <w:t>Từ đặc tả hệ thông ta có được sơ đồ các chức năng chính của trang web (sơ đồ usecase)</w:t>
       </w:r>
     </w:p>
     <w:p>
       <w:pPr>
         <w:pStyle w:val="Caption"/>
+        <w:keepNext/>
       </w:pPr>
       <w:r>
         <w:rPr>
           <w:noProof/>
-          <w:lang w:eastAsia="zh-CN"/>
+          <w:lang w:val="en-GB" w:eastAsia="en-GB"/>
         </w:rPr>
         <w:lastRenderedPageBreak/>
         <w:drawing>
-          <wp:anchor distT="0" distB="0" distL="114300" distR="114300" simplePos="0" relativeHeight="251658240" behindDoc="0" locked="0" layoutInCell="1" allowOverlap="1" wp14:anchorId="6891A44D" wp14:editId="73F08AC8">
+          <wp:anchor distT="0" distB="0" distL="114300" distR="114300" simplePos="0" relativeHeight="251658240" behindDoc="0" locked="0" layoutInCell="1" allowOverlap="1" wp14:anchorId="693FE29B" wp14:editId="5B3B91BC">
             <wp:simplePos x="0" y="0"/>
-            <wp:positionH relativeFrom="margin">
-              <wp:align>center</wp:align>
+            <wp:positionH relativeFrom="column">
+              <wp:posOffset>180975</wp:posOffset>
             </wp:positionH>
             <wp:positionV relativeFrom="paragraph">
-              <wp:posOffset>15764</wp:posOffset>
+              <wp:posOffset>3175</wp:posOffset>
             </wp:positionV>
-            <wp:extent cx="4422732" cy="6249725"/>
-            <wp:effectExtent l="0" t="0" r="0" b="0"/>
-            <wp:wrapNone/>
-            <wp:docPr id="4" name="Picture 4"/>
+            <wp:extent cx="5421630" cy="7435850"/>
+            <wp:effectExtent l="0" t="0" r="7620" b="0"/>
+            <wp:wrapSquare wrapText="bothSides"/>
+            <wp:docPr id="3" name="Picture 3"/>
             <wp:cNvGraphicFramePr>
               <a:graphicFrameLocks xmlns:a="http://schemas.openxmlformats.org/drawingml/2006/main" noChangeAspect="1"/>
             </wp:cNvGraphicFramePr>
@@ -4192,7 +4890,7 @@
               <a:graphicData uri="http://schemas.openxmlformats.org/drawingml/2006/picture">
                 <pic:pic xmlns:pic="http://schemas.openxmlformats.org/drawingml/2006/picture">
                   <pic:nvPicPr>
-                    <pic:cNvPr id="4" name="UseCaseDiagram.jpg"/>
+                    <pic:cNvPr id="1" name=""/>
                     <pic:cNvPicPr/>
                   </pic:nvPicPr>
                   <pic:blipFill>
@@ -4210,7 +4908,7 @@
                   <pic:spPr>
                     <a:xfrm>
                       <a:off x="0" y="0"/>
-                      <a:ext cx="4422732" cy="6249725"/>
+                      <a:ext cx="5421630" cy="7435850"/>
                     </a:xfrm>
                     <a:prstGeom prst="rect">
                       <a:avLst/>
@@ -4219,149 +4917,27 @@
                 </pic:pic>
               </a:graphicData>
             </a:graphic>
-            <wp14:sizeRelH relativeFrom="page">
-              <wp14:pctWidth>0</wp14:pctWidth>
-            </wp14:sizeRelH>
-            <wp14:sizeRelV relativeFrom="page">
+            <wp14:sizeRelV relativeFrom="margin">
               <wp14:pctHeight>0</wp14:pctHeight>
             </wp14:sizeRelV>
           </wp:anchor>
         </w:drawing>
       </w:r>
-    </w:p>
-    <w:p>
-      <w:pPr>
-        <w:pStyle w:val="Nidungvnbn"/>
-      </w:pPr>
-    </w:p>
-    <w:p>
-      <w:pPr>
-        <w:pStyle w:val="Nidungvnbn"/>
-      </w:pPr>
-    </w:p>
-    <w:p>
-      <w:pPr>
-        <w:pStyle w:val="Nidungvnbn"/>
-      </w:pPr>
-    </w:p>
-    <w:p>
-      <w:pPr>
-        <w:pStyle w:val="Nidungvnbn"/>
-      </w:pPr>
-    </w:p>
-    <w:p>
-      <w:pPr>
-        <w:pStyle w:val="Nidungvnbn"/>
-      </w:pPr>
-    </w:p>
-    <w:p>
-      <w:pPr>
-        <w:pStyle w:val="Nidungvnbn"/>
-      </w:pPr>
-    </w:p>
-    <w:p>
-      <w:pPr>
-        <w:pStyle w:val="Nidungvnbn"/>
-      </w:pPr>
-    </w:p>
-    <w:p>
-      <w:pPr>
-        <w:pStyle w:val="Nidungvnbn"/>
-      </w:pPr>
-    </w:p>
-    <w:p>
-      <w:pPr>
-        <w:pStyle w:val="Nidungvnbn"/>
-      </w:pPr>
-    </w:p>
-    <w:p>
-      <w:pPr>
-        <w:pStyle w:val="Nidungvnbn"/>
-      </w:pPr>
-    </w:p>
-    <w:p>
-      <w:pPr>
-        <w:pStyle w:val="Nidungvnbn"/>
-      </w:pPr>
-    </w:p>
-    <w:p>
-      <w:pPr>
-        <w:pStyle w:val="Nidungvnbn"/>
-      </w:pPr>
-    </w:p>
-    <w:p>
-      <w:pPr>
-        <w:pStyle w:val="Nidungvnbn"/>
-      </w:pPr>
-    </w:p>
-    <w:p>
-      <w:pPr>
-        <w:pStyle w:val="Nidungvnbn"/>
-      </w:pPr>
-    </w:p>
-    <w:p>
-      <w:pPr>
-        <w:pStyle w:val="Nidungvnbn"/>
-      </w:pPr>
-    </w:p>
-    <w:p>
-      <w:pPr>
-        <w:pStyle w:val="Nidungvnbn"/>
-      </w:pPr>
-    </w:p>
-    <w:p>
-      <w:pPr>
-        <w:pStyle w:val="Nidungvnbn"/>
-      </w:pPr>
-    </w:p>
-    <w:p>
-      <w:pPr>
-        <w:pStyle w:val="Nidungvnbn"/>
-      </w:pPr>
-    </w:p>
-    <w:p>
-      <w:pPr>
-        <w:pStyle w:val="Nidungvnbn"/>
-      </w:pPr>
-    </w:p>
-    <w:p>
-      <w:pPr>
-        <w:pStyle w:val="Nidungvnbn"/>
-      </w:pPr>
-    </w:p>
-    <w:p>
-      <w:pPr>
-        <w:pStyle w:val="Nidungvnbn"/>
-      </w:pPr>
+      <w:r>
+        <w:tab/>
+      </w:r>
+      <w:r>
+        <w:t>Hình 1.1: Sơ đồ Use - Case</w:t>
+      </w:r>
     </w:p>
     <w:p>
       <w:pPr>
         <w:pStyle w:val="Caption"/>
       </w:pPr>
       <w:r>
-        <w:t>Hình 1.1: Sơ đồ Use - Case</w:t>
-      </w:r>
-    </w:p>
-    <w:p>
-      <w:pPr>
-        <w:spacing w:after="200" w:line="276" w:lineRule="auto"/>
-        <w:rPr>
-          <w:sz w:val="26"/>
-          <w:szCs w:val="26"/>
-        </w:rPr>
-      </w:pPr>
-      <w:r>
-        <w:br w:type="page"/>
-      </w:r>
-    </w:p>
-    <w:p>
-      <w:pPr>
-        <w:pStyle w:val="Caption"/>
-      </w:pPr>
-      <w:r>
         <w:rPr>
           <w:noProof/>
-          <w:lang w:eastAsia="zh-CN"/>
+          <w:lang w:val="en-GB" w:eastAsia="en-GB"/>
         </w:rPr>
         <w:lastRenderedPageBreak/>
         <w:drawing>
@@ -4440,7 +5016,7 @@
       <w:pPr>
         <w:pStyle w:val="Chng"/>
       </w:pPr>
-      <w:bookmarkStart w:id="9" w:name="_Toc26052672"/>
+      <w:bookmarkStart w:id="9" w:name="_Toc26084213"/>
       <w:r>
         <w:lastRenderedPageBreak/>
         <w:t>CHƯƠNG 2</w:t>
@@ -4457,7 +5033,7 @@
       <w:pPr>
         <w:pStyle w:val="Tiumccp1"/>
       </w:pPr>
-      <w:bookmarkStart w:id="10" w:name="_Toc26052673"/>
+      <w:bookmarkStart w:id="10" w:name="_Toc26084214"/>
       <w:r>
         <w:t>2</w:t>
       </w:r>
@@ -4497,7 +5073,7 @@
       <w:pPr>
         <w:pStyle w:val="Tiumccp1"/>
       </w:pPr>
-      <w:bookmarkStart w:id="11" w:name="_Toc26052674"/>
+      <w:bookmarkStart w:id="11" w:name="_Toc26084215"/>
       <w:r>
         <w:t>2.2 Các chức năng của hệ thống</w:t>
       </w:r>
@@ -4507,7 +5083,7 @@
       <w:pPr>
         <w:pStyle w:val="Tiumccp2"/>
       </w:pPr>
-      <w:bookmarkStart w:id="12" w:name="_Toc26052675"/>
+      <w:bookmarkStart w:id="12" w:name="_Toc26084216"/>
       <w:r>
         <w:t>2.2.1 Phía admin</w:t>
       </w:r>
@@ -4515,50 +5091,372 @@
     </w:p>
     <w:p>
       <w:pPr>
+        <w:pStyle w:val="Tiumccp3"/>
+      </w:pPr>
+      <w:bookmarkStart w:id="13" w:name="_Toc26084217"/>
+      <w:r>
+        <w:t>2.2.1.1</w:t>
+      </w:r>
+      <w:r>
+        <w:t xml:space="preserve"> </w:t>
+      </w:r>
+      <w:r>
+        <w:t>Quản l</w:t>
+      </w:r>
+      <w:r>
+        <w:t>ý sản phẩm</w:t>
+      </w:r>
+      <w:bookmarkEnd w:id="13"/>
+    </w:p>
+    <w:p>
+      <w:pPr>
         <w:pStyle w:val="Nidungvnbn"/>
-        <w:ind w:firstLine="0"/>
-      </w:pPr>
-      <w:r>
-        <w:t>- Quản lý sản phẩm ( thêm, xóa và sửa ).</w:t>
+      </w:pPr>
+      <w:r>
+        <w:t xml:space="preserve">- </w:t>
+      </w:r>
+      <w:r>
+        <w:t>Giao diện được cung cấp để quản lý của hàng có thể thay đổi, thêm, xóa sản phẩm trên trang web, thay đổi các thuộc tính của sản phẩm.</w:t>
       </w:r>
     </w:p>
     <w:p>
       <w:pPr>
         <w:pStyle w:val="Nidungvnbn"/>
-        <w:ind w:firstLine="0"/>
-      </w:pPr>
-      <w:r>
-        <w:t>- Quản lý nhân viên ( thêm, xóa và sửa ).</w:t>
+      </w:pPr>
+      <w:r>
+        <w:t>- Khi cần dùng chức năng:</w:t>
       </w:r>
     </w:p>
     <w:p>
       <w:pPr>
         <w:pStyle w:val="Nidungvnbn"/>
-        <w:ind w:firstLine="0"/>
-      </w:pPr>
-      <w:r>
-        <w:t>- Quản lý quyền của nhân viên ( thêm, xóa và sửa ).</w:t>
+        <w:numPr>
+          <w:ilvl w:val="0"/>
+          <w:numId w:val="13"/>
+        </w:numPr>
+      </w:pPr>
+      <w:r>
+        <w:t>Quản lý click vào trang quản lý sản phẩm.</w:t>
       </w:r>
     </w:p>
     <w:p>
       <w:pPr>
         <w:pStyle w:val="Nidungvnbn"/>
-        <w:ind w:firstLine="0"/>
-      </w:pPr>
-      <w:r>
-        <w:t>- Quản lý hóa đơn.</w:t>
+        <w:numPr>
+          <w:ilvl w:val="0"/>
+          <w:numId w:val="13"/>
+        </w:numPr>
+      </w:pPr>
+      <w:r>
+        <w:t>Chọn chức năng thêm, sửa, xóa sản phẩm tùy mục đích.</w:t>
       </w:r>
     </w:p>
     <w:p>
       <w:pPr>
         <w:pStyle w:val="Nidungvnbn"/>
-        <w:ind w:firstLine="0"/>
-      </w:pPr>
-      <w:r>
-        <w:t xml:space="preserve">- Quản lý nhập </w:t>
-      </w:r>
-      <w:r>
-        <w:t>hàng</w:t>
+      </w:pPr>
+      <w:r>
+        <w:t xml:space="preserve">- Giao diện của </w:t>
+      </w:r>
+      <w:r>
+        <w:t>trang quản lý sản phẩm:</w:t>
+      </w:r>
+    </w:p>
+    <w:p>
+      <w:pPr>
+        <w:pStyle w:val="Tiumccp3"/>
+      </w:pPr>
+      <w:bookmarkStart w:id="14" w:name="_Toc26084218"/>
+      <w:r>
+        <w:t xml:space="preserve">2.2.1.2 </w:t>
+      </w:r>
+      <w:r>
+        <w:t>Quản lý nhân viên</w:t>
+      </w:r>
+      <w:bookmarkEnd w:id="14"/>
+    </w:p>
+    <w:p>
+      <w:pPr>
+        <w:pStyle w:val="Nidungvnbn"/>
+      </w:pPr>
+      <w:r>
+        <w:t>- Khi quản lý cửa hàng thê</w:t>
+      </w:r>
+      <w:r>
+        <w:t>m hay thay đổi nhân sự, thay đổi các thuộc tính của nhân viên như lương, các ghi chú phân công công việc  của nhân viên đó</w:t>
+      </w:r>
+    </w:p>
+    <w:p>
+      <w:pPr>
+        <w:pStyle w:val="Nidungvnbn"/>
+      </w:pPr>
+      <w:r>
+        <w:t>- Quy trình sử dụng chức năng</w:t>
+      </w:r>
+      <w:r>
+        <w:t>:</w:t>
+      </w:r>
+    </w:p>
+    <w:p>
+      <w:pPr>
+        <w:pStyle w:val="Nidungvnbn"/>
+        <w:numPr>
+          <w:ilvl w:val="0"/>
+          <w:numId w:val="14"/>
+        </w:numPr>
+      </w:pPr>
+      <w:r>
+        <w:t>Chọn mục quản lý nhân viên</w:t>
+      </w:r>
+    </w:p>
+    <w:p>
+      <w:pPr>
+        <w:pStyle w:val="Nidungvnbn"/>
+        <w:numPr>
+          <w:ilvl w:val="0"/>
+          <w:numId w:val="14"/>
+        </w:numPr>
+      </w:pPr>
+      <w:r>
+        <w:t xml:space="preserve">Chọn nhân viên cần </w:t>
+      </w:r>
+      <w:r>
+        <w:t>cần thay đổi thông tin hoặc chọn thêm nhân viên mới</w:t>
+      </w:r>
+    </w:p>
+    <w:p>
+      <w:pPr>
+        <w:pStyle w:val="Nidungvnbn"/>
+        <w:numPr>
+          <w:ilvl w:val="0"/>
+          <w:numId w:val="14"/>
+        </w:numPr>
+      </w:pPr>
+      <w:r>
+        <w:t>Xác nhận thao tác</w:t>
+      </w:r>
+    </w:p>
+    <w:p>
+      <w:pPr>
+        <w:pStyle w:val="Nidungvnbn"/>
+      </w:pPr>
+      <w:r>
+        <w:t>- Giao diện của chức năng quản lý nhân viên:</w:t>
+      </w:r>
+    </w:p>
+    <w:p>
+      <w:pPr>
+        <w:pStyle w:val="Tiumccp3"/>
+      </w:pPr>
+      <w:bookmarkStart w:id="15" w:name="_Toc26084219"/>
+      <w:r>
+        <w:t xml:space="preserve">2.2.1.3 </w:t>
+      </w:r>
+      <w:r>
+        <w:t>Quản lý quyền của nhân viên</w:t>
+      </w:r>
+      <w:bookmarkEnd w:id="15"/>
+    </w:p>
+    <w:p>
+      <w:pPr>
+        <w:pStyle w:val="Nidungvnbn"/>
+      </w:pPr>
+      <w:r>
+        <w:t xml:space="preserve">- </w:t>
+      </w:r>
+      <w:r>
+        <w:t>Khi quản lý trang web thì việc phân quyền quản lý để các nhân viên giúp chủ cửa hàng quản lý shop là điều cần thiết</w:t>
+      </w:r>
+      <w:r>
+        <w:t>, chức năng chỉ dùng được khi bạn là chủ cửa hàng.</w:t>
+      </w:r>
+    </w:p>
+    <w:p>
+      <w:pPr>
+        <w:pStyle w:val="Nidungvnbn"/>
+      </w:pPr>
+      <w:r>
+        <w:lastRenderedPageBreak/>
+        <w:t>- Giao diện chức năng:</w:t>
+      </w:r>
+    </w:p>
+    <w:p>
+      <w:pPr>
+        <w:pStyle w:val="Nidungvnbn"/>
+      </w:pPr>
+    </w:p>
+    <w:p>
+      <w:pPr>
+        <w:pStyle w:val="Tiumccp3"/>
+      </w:pPr>
+      <w:bookmarkStart w:id="16" w:name="_Toc26084220"/>
+      <w:r>
+        <w:t xml:space="preserve">2.2.1.4 </w:t>
+      </w:r>
+      <w:r>
+        <w:t>Quản lý hóa đơn</w:t>
+      </w:r>
+      <w:bookmarkEnd w:id="16"/>
+    </w:p>
+    <w:p>
+      <w:pPr>
+        <w:pStyle w:val="Nidungvnbn"/>
+      </w:pPr>
+      <w:r>
+        <w:t>- Giúp quản lý và chủ cửa hàng có thể xem được các hóa đơn mua bán đã phát sinh</w:t>
+      </w:r>
+    </w:p>
+    <w:p>
+      <w:pPr>
+        <w:pStyle w:val="Nidungvnbn"/>
+      </w:pPr>
+      <w:r>
+        <w:t>- Giao diện chức năng:</w:t>
+      </w:r>
+    </w:p>
+    <w:p>
+      <w:pPr>
+        <w:pStyle w:val="Nidungvnbn"/>
+      </w:pPr>
+    </w:p>
+    <w:p>
+      <w:pPr>
+        <w:pStyle w:val="Tiumccp3"/>
+      </w:pPr>
+      <w:bookmarkStart w:id="17" w:name="_Toc26084221"/>
+      <w:r>
+        <w:t>2.2.1.5 Quản lý nhập hàng</w:t>
+      </w:r>
+      <w:bookmarkEnd w:id="17"/>
+    </w:p>
+    <w:p>
+      <w:pPr>
+        <w:pStyle w:val="Nidungvnbn"/>
+      </w:pPr>
+      <w:r>
+        <w:t>- Khi có đơn hàng từ nhà cung cấp đến, quản lý sẽ tiến hành nhập hàng vào trong hệ thống.</w:t>
+      </w:r>
+    </w:p>
+    <w:p>
+      <w:pPr>
+        <w:pStyle w:val="Nidungvnbn"/>
+      </w:pPr>
+      <w:r>
+        <w:t>- Giao diện chức năng</w:t>
+      </w:r>
+    </w:p>
+    <w:p>
+      <w:pPr>
+        <w:pStyle w:val="Tiumccp2"/>
+      </w:pPr>
+      <w:bookmarkStart w:id="18" w:name="_Toc26084222"/>
+      <w:r>
+        <w:t>2.2.2 Phía client</w:t>
+      </w:r>
+      <w:bookmarkEnd w:id="18"/>
+    </w:p>
+    <w:p>
+      <w:pPr>
+        <w:pStyle w:val="Tiumccp3"/>
+      </w:pPr>
+      <w:bookmarkStart w:id="19" w:name="_Toc26084223"/>
+      <w:r>
+        <w:t xml:space="preserve">2.2.2.1 </w:t>
+      </w:r>
+      <w:r>
+        <w:t>Xem hàng</w:t>
+      </w:r>
+      <w:bookmarkEnd w:id="19"/>
+    </w:p>
+    <w:p>
+      <w:pPr>
+        <w:pStyle w:val="Nidungvnbn"/>
+      </w:pPr>
+      <w:r>
+        <w:t xml:space="preserve">- Khi khách hàng vào trang web, </w:t>
+      </w:r>
+      <w:r>
+        <w:t>bảng thông tin về sản phẩm sẽ hiện ra, khách hàng có thể lựa chọn xem theo từng loại quần áo, tìm kiếm quần áo qua từ khóa.</w:t>
+      </w:r>
+      <w:r>
+        <w:t xml:space="preserve"> Khách hàng sau khi xem có thể nhấn thêm để cho quần áo vào giỏ hàng</w:t>
+      </w:r>
+    </w:p>
+    <w:p>
+      <w:pPr>
+        <w:pStyle w:val="Nidungvnbn"/>
+      </w:pPr>
+      <w:r>
+        <w:t>- Giao diện:</w:t>
+      </w:r>
+    </w:p>
+    <w:p>
+      <w:pPr>
+        <w:pStyle w:val="Nidungvnbn"/>
+        <w:numPr>
+          <w:ilvl w:val="0"/>
+          <w:numId w:val="15"/>
+        </w:numPr>
+      </w:pPr>
+      <w:r>
+        <w:t>Khi khác hàng vừa đăng nhập</w:t>
+      </w:r>
+    </w:p>
+    <w:p>
+      <w:pPr>
+        <w:pStyle w:val="Nidungvnbn"/>
+        <w:numPr>
+          <w:ilvl w:val="0"/>
+          <w:numId w:val="15"/>
+        </w:numPr>
+      </w:pPr>
+      <w:r>
+        <w:t>Khi khách hàng chọn một loại mặt hàng</w:t>
+      </w:r>
+    </w:p>
+    <w:p>
+      <w:pPr>
+        <w:pStyle w:val="Nidungvnbn"/>
+        <w:numPr>
+          <w:ilvl w:val="0"/>
+          <w:numId w:val="15"/>
+        </w:numPr>
+      </w:pPr>
+      <w:r>
+        <w:t xml:space="preserve">Khi khách hàng tìm kiếm </w:t>
+      </w:r>
+    </w:p>
+    <w:p>
+      <w:pPr>
+        <w:pStyle w:val="Nidungvnbn"/>
+        <w:ind w:left="1440" w:firstLine="0"/>
+      </w:pPr>
+      <w:r>
+        <w:t>#Mỗi cái 1 hình nha anh</w:t>
+      </w:r>
+    </w:p>
+    <w:p>
+      <w:pPr>
+        <w:pStyle w:val="Tiumccp3"/>
+      </w:pPr>
+      <w:bookmarkStart w:id="20" w:name="_Toc26084224"/>
+      <w:r>
+        <w:t xml:space="preserve">2.2.2.2 </w:t>
+      </w:r>
+      <w:r>
+        <w:t>Quản lý giỏ hàng</w:t>
+      </w:r>
+      <w:bookmarkEnd w:id="20"/>
+    </w:p>
+    <w:p>
+      <w:pPr>
+        <w:pStyle w:val="Nidungvnbn"/>
+      </w:pPr>
+      <w:r>
+        <w:t xml:space="preserve">-  Sau </w:t>
+      </w:r>
+      <w:r>
+        <w:t>khi chọn sản phẩm thì giỏ hàng của khách hàng cũng sẽ cập nhật, khách hàng có thể xem giỏ hàng hiện đang có gì</w:t>
       </w:r>
       <w:r>
         <w:t>.</w:t>
@@ -4566,55 +5464,131 @@
     </w:p>
     <w:p>
       <w:pPr>
+        <w:pStyle w:val="Nidungvnbn"/>
+      </w:pPr>
+      <w:r>
+        <w:t>- Giao diện giỏ hàng:</w:t>
+      </w:r>
+    </w:p>
+    <w:p>
+      <w:pPr>
+        <w:pStyle w:val="Tiumccp3"/>
+      </w:pPr>
+      <w:bookmarkStart w:id="21" w:name="_Toc26084225"/>
+      <w:r>
+        <w:t>2.2.2.3</w:t>
+      </w:r>
+      <w:r>
+        <w:t xml:space="preserve"> </w:t>
+      </w:r>
+      <w:r>
+        <w:t>Mua hàng</w:t>
+      </w:r>
+      <w:bookmarkEnd w:id="21"/>
+    </w:p>
+    <w:p>
+      <w:pPr>
+        <w:pStyle w:val="Nidungvnbn"/>
+      </w:pPr>
+      <w:r>
+        <w:lastRenderedPageBreak/>
+        <w:t>- Sau khi khách hàng chọn xong sản phẩm thì sẽ ấn thanh toán để tiến hành thanh toán. Giao diện thanh toán sẽ hiện ra hiển thị các thông tin về sản phẩm, đơn giá và tổng tiền.</w:t>
+      </w:r>
+    </w:p>
+    <w:p>
+      <w:pPr>
+        <w:pStyle w:val="Nidungvnbn"/>
+      </w:pPr>
+      <w:r>
+        <w:t>- Giao diện thanh toán:</w:t>
+      </w:r>
+    </w:p>
+    <w:p>
+      <w:pPr>
+        <w:pStyle w:val="Tiumccp3"/>
+      </w:pPr>
+      <w:bookmarkStart w:id="22" w:name="_Toc26084226"/>
+      <w:r>
+        <w:t xml:space="preserve">2.2.2.4 </w:t>
+      </w:r>
+      <w:r>
+        <w:t>Tạo và quản lý tài khoản cá nhân</w:t>
+      </w:r>
+      <w:bookmarkEnd w:id="22"/>
+    </w:p>
+    <w:p>
+      <w:pPr>
+        <w:pStyle w:val="Nidungvnbn"/>
+      </w:pPr>
+      <w:r>
+        <w:t>- Tạo tài khoản:</w:t>
+      </w:r>
+    </w:p>
+    <w:p>
+      <w:pPr>
+        <w:pStyle w:val="Nidungvnbn"/>
+        <w:numPr>
+          <w:ilvl w:val="0"/>
+          <w:numId w:val="16"/>
+        </w:numPr>
+      </w:pPr>
+      <w:r>
+        <w:t>Khách hàng sẽ có thể tạo tài khoản để lưu thông tin cá nhân cũng như địa chỉ phục vụ cho đơn đặt hàng tiếp theo</w:t>
+      </w:r>
+    </w:p>
+    <w:p>
+      <w:pPr>
+        <w:pStyle w:val="Nidungvnbn"/>
+        <w:numPr>
+          <w:ilvl w:val="0"/>
+          <w:numId w:val="16"/>
+        </w:numPr>
+      </w:pPr>
+      <w:r>
+        <w:t>Giao diện tạo tài khoản:</w:t>
+      </w:r>
+    </w:p>
+    <w:p>
+      <w:pPr>
+        <w:pStyle w:val="Nidungvnbn"/>
+      </w:pPr>
+      <w:r>
+        <w:t>- Quản lý thông tin tài khoản:</w:t>
+      </w:r>
+    </w:p>
+    <w:p>
+      <w:pPr>
+        <w:pStyle w:val="Nidungvnbn"/>
+        <w:numPr>
+          <w:ilvl w:val="0"/>
+          <w:numId w:val="17"/>
+        </w:numPr>
+      </w:pPr>
+      <w:r>
+        <w:t>Các thông tin chính của một tài khoản có thể thay đổi tùy thuộc vào thông tin của khách hàng.</w:t>
+      </w:r>
+    </w:p>
+    <w:p>
+      <w:pPr>
+        <w:pStyle w:val="Nidungvnbn"/>
+        <w:numPr>
+          <w:ilvl w:val="0"/>
+          <w:numId w:val="17"/>
+        </w:numPr>
+      </w:pPr>
+      <w:r>
+        <w:t>Giao diện chức năng quản lý thông tin tài khoản</w:t>
+      </w:r>
+    </w:p>
+    <w:p>
+      <w:pPr>
         <w:pStyle w:val="Tiumccp2"/>
       </w:pPr>
-      <w:bookmarkStart w:id="13" w:name="_Toc26052676"/>
-      <w:r>
-        <w:t>2.2.2 Phía client</w:t>
-      </w:r>
-      <w:bookmarkEnd w:id="13"/>
-    </w:p>
-    <w:p>
-      <w:pPr>
-        <w:pStyle w:val="Nidungvnbn"/>
-        <w:ind w:firstLine="0"/>
-      </w:pPr>
-      <w:r>
-        <w:t>- Xem hàng.</w:t>
-      </w:r>
-    </w:p>
-    <w:p>
-      <w:pPr>
-        <w:pStyle w:val="Nidungvnbn"/>
-        <w:ind w:firstLine="0"/>
-      </w:pPr>
-      <w:r>
-        <w:t>- Quản lý giỏ hàng ( thêm, xóa và sửa ).</w:t>
-      </w:r>
-    </w:p>
-    <w:p>
-      <w:pPr>
-        <w:pStyle w:val="Nidungvnbn"/>
-        <w:ind w:firstLine="0"/>
-      </w:pPr>
-      <w:r>
-        <w:t>- Mua hàng.</w:t>
-      </w:r>
-    </w:p>
-    <w:p>
-      <w:pPr>
-        <w:pStyle w:val="Nidungvnbn"/>
-        <w:ind w:firstLine="0"/>
-      </w:pPr>
-      <w:r>
-        <w:t>- Tạo và quản lý tài khoản cá nhân.</w:t>
-      </w:r>
-    </w:p>
-    <w:p>
-      <w:pPr>
-        <w:pStyle w:val="Nidungvnbn"/>
-        <w:ind w:firstLine="0"/>
-      </w:pPr>
+      <w:bookmarkStart w:id="23" w:name="_Toc26084227"/>
+      <w:r>
+        <w:t>2.2.3 Đăng nhập</w:t>
+      </w:r>
+      <w:bookmarkEnd w:id="23"/>
     </w:p>
     <w:p>
       <w:pPr>
@@ -4625,93 +5599,36 @@
         </w:rPr>
       </w:pPr>
       <w:r>
-        <w:br w:type="page"/>
-      </w:r>
-    </w:p>
-    <w:p>
-      <w:pPr>
-        <w:pStyle w:val="Chng"/>
-      </w:pPr>
-      <w:bookmarkStart w:id="14" w:name="_Toc26052677"/>
-      <w:r>
-        <w:lastRenderedPageBreak/>
-        <w:t>CHƯƠNG 3</w:t>
-      </w:r>
-      <w:r>
-        <w:t xml:space="preserve"> – </w:t>
-      </w:r>
-      <w:r>
-        <w:t>TỔNG KẾT</w:t>
-      </w:r>
-      <w:bookmarkEnd w:id="14"/>
-    </w:p>
-    <w:p>
-      <w:pPr>
-        <w:pStyle w:val="Tiumccp1"/>
-      </w:pPr>
-      <w:bookmarkStart w:id="15" w:name="_Toc26052678"/>
-      <w:r>
-        <w:t>3.1 Những điều thực hiện được</w:t>
-      </w:r>
-      <w:bookmarkEnd w:id="15"/>
-    </w:p>
-    <w:p>
-      <w:pPr>
-        <w:pStyle w:val="Nidungvnbn"/>
-      </w:pPr>
-      <w:r>
-        <w:t>- Những chức năng cơ bản của một trang web bán hàng.</w:t>
-      </w:r>
-    </w:p>
-    <w:p>
-      <w:pPr>
-        <w:pStyle w:val="Nidungvnbn"/>
-      </w:pPr>
-      <w:r>
-        <w:t>- Biết cách thiết kế database sao cho tối ưu nhất.</w:t>
-      </w:r>
-    </w:p>
-    <w:p>
-      <w:pPr>
-        <w:pStyle w:val="Nidungvnbn"/>
-      </w:pPr>
-      <w:r>
-        <w:t>- Biết cách triển khai web lên máy ảo docker.</w:t>
-      </w:r>
-    </w:p>
-    <w:p>
-      <w:pPr>
-        <w:pStyle w:val="Tiumccp1"/>
-      </w:pPr>
-      <w:bookmarkStart w:id="16" w:name="_Toc26052679"/>
-      <w:r>
-        <w:t>3.2 Những thiếu sót</w:t>
-      </w:r>
-      <w:bookmarkEnd w:id="16"/>
-      <w:r>
-        <w:t xml:space="preserve"> </w:t>
-      </w:r>
-    </w:p>
-    <w:p>
-      <w:pPr>
-        <w:pStyle w:val="Nidungvnbn"/>
-      </w:pPr>
-      <w:r>
-        <w:t>- Vẫn còn nhiều tính năng chưa được hoàn thiện và vẫn mắc phải lỗi trong lúc thực thi.</w:t>
-      </w:r>
-    </w:p>
-    <w:p>
-      <w:pPr>
-        <w:pStyle w:val="Nidungvnbn"/>
-      </w:pPr>
-      <w:r>
-        <w:t>- Trong lúc làm phải thường xuyên xóa và cập nhật lại cơ sở dữ liệu nhiều lần ( sơ sài trong việc thiết kế cơ sở dữ liệu ).</w:t>
-      </w:r>
-    </w:p>
-    <w:p>
-      <w:pPr>
-        <w:pStyle w:val="Nidungvnbn"/>
-        <w:rPr>
+        <w:rPr>
+          <w:sz w:val="26"/>
+          <w:szCs w:val="26"/>
+        </w:rPr>
+        <w:tab/>
+        <w:t>- User sẽ đăng nhập bằng tài khoản của bản thân, nếu đăng nhập thành công sẽ được truy cập vào web với quyền của user đó, nếu nhập sai thông tin đăng nhập thì giao diện sẽ yêu cầu đăng nhập lại</w:t>
+      </w:r>
+    </w:p>
+    <w:p>
+      <w:pPr>
+        <w:spacing w:after="200" w:line="276" w:lineRule="auto"/>
+        <w:rPr>
+          <w:sz w:val="26"/>
+          <w:szCs w:val="26"/>
+        </w:rPr>
+      </w:pPr>
+      <w:r>
+        <w:rPr>
+          <w:sz w:val="26"/>
+          <w:szCs w:val="26"/>
+        </w:rPr>
+        <w:tab/>
+        <w:t>- Giao diện đăng nhập:</w:t>
+      </w:r>
+    </w:p>
+    <w:p>
+      <w:pPr>
+        <w:spacing w:after="200" w:line="276" w:lineRule="auto"/>
+        <w:rPr>
+          <w:b/>
           <w:sz w:val="32"/>
           <w:szCs w:val="32"/>
         </w:rPr>
@@ -4722,33 +5639,105 @@
     </w:p>
     <w:p>
       <w:pPr>
-        <w:tabs>
-          <w:tab w:val="center" w:pos="6379"/>
-        </w:tabs>
-        <w:spacing w:after="200" w:line="276" w:lineRule="auto"/>
-        <w:jc w:val="center"/>
-        <w:rPr>
-          <w:b/>
+        <w:pStyle w:val="Chng"/>
+      </w:pPr>
+      <w:bookmarkStart w:id="24" w:name="_Toc26084228"/>
+      <w:r>
+        <w:lastRenderedPageBreak/>
+        <w:t>CHƯƠNG 3 – TỔNG KẾT</w:t>
+      </w:r>
+      <w:bookmarkEnd w:id="24"/>
+    </w:p>
+    <w:p>
+      <w:pPr>
+        <w:pStyle w:val="Tiumccp1"/>
+      </w:pPr>
+      <w:bookmarkStart w:id="25" w:name="_Toc26084229"/>
+      <w:r>
+        <w:t>3.1 Những điều thực hiện được</w:t>
+      </w:r>
+      <w:bookmarkEnd w:id="25"/>
+    </w:p>
+    <w:p>
+      <w:pPr>
+        <w:pStyle w:val="Nidungvnbn"/>
+      </w:pPr>
+      <w:r>
+        <w:t>Những chức năng cơ bản của một trang web bán hàng</w:t>
+      </w:r>
+      <w:r>
+        <w:t xml:space="preserve"> online với các chức năng cơ bản có thể sử dụng được</w:t>
+      </w:r>
+      <w:r>
+        <w:t>.</w:t>
+      </w:r>
+    </w:p>
+    <w:p>
+      <w:pPr>
+        <w:pStyle w:val="Nidungvnbn"/>
+      </w:pPr>
+      <w:r>
+        <w:t>Biết cách thiết kế database sao cho tối ưu nhất.</w:t>
+      </w:r>
+    </w:p>
+    <w:p>
+      <w:pPr>
+        <w:pStyle w:val="Nidungvnbn"/>
+      </w:pPr>
+      <w:r>
+        <w:t>Biết cách triển khai web lên máy ảo docker.</w:t>
+      </w:r>
+    </w:p>
+    <w:p>
+      <w:pPr>
+        <w:pStyle w:val="Tiumccp1"/>
+      </w:pPr>
+      <w:bookmarkStart w:id="26" w:name="_Toc26084230"/>
+      <w:r>
+        <w:t>3.2 Những thiếu sót</w:t>
+      </w:r>
+      <w:bookmarkEnd w:id="26"/>
+      <w:r>
+        <w:t xml:space="preserve"> </w:t>
+      </w:r>
+    </w:p>
+    <w:p>
+      <w:pPr>
+        <w:pStyle w:val="Nidungvnbn"/>
+      </w:pPr>
+      <w:r>
+        <w:t>Vẫn còn nhiều tính năng chưa được hoàn thiện và</w:t>
+      </w:r>
+      <w:r>
+        <w:t xml:space="preserve"> tối ưu do đó</w:t>
+      </w:r>
+      <w:r>
+        <w:t xml:space="preserve"> vẫn mắc phải lỗi trong lúc thực thi.</w:t>
+      </w:r>
+    </w:p>
+    <w:p>
+      <w:pPr>
+        <w:pStyle w:val="Nidungvnbn"/>
+      </w:pPr>
+      <w:r>
+        <w:t>Trong lúc làm phải thường xuyên xóa và cập nhật lại cơ sở dữ liệu nhiều lần ( sơ sài trong việc thiết kế cơ sở dữ liệu ).</w:t>
+      </w:r>
+    </w:p>
+    <w:p>
+      <w:pPr>
+        <w:pStyle w:val="Nidungvnbn"/>
+      </w:pPr>
+    </w:p>
+    <w:p>
+      <w:pPr>
+        <w:pStyle w:val="Nidungvnbn"/>
+        <w:rPr>
           <w:sz w:val="32"/>
           <w:szCs w:val="32"/>
         </w:rPr>
       </w:pPr>
       <w:r>
-        <w:rPr>
-          <w:b/>
-          <w:sz w:val="32"/>
-          <w:szCs w:val="32"/>
-        </w:rPr>
-        <w:lastRenderedPageBreak/>
-        <w:t>PHỤ LỤC</w:t>
-      </w:r>
-    </w:p>
-    <w:p>
-      <w:pPr>
-        <w:pStyle w:val="Nidungvnbn"/>
-      </w:pPr>
-      <w:r>
-        <w:t>Một số hình ảnh về đồ án :</w:t>
+        <w:br w:type="page"/>
       </w:r>
     </w:p>
     <w:p>
@@ -4759,109 +5748,6 @@
           <w:lang w:eastAsia="zh-CN"/>
         </w:rPr>
       </w:pPr>
-      <w:r>
-        <w:rPr>
-          <w:noProof/>
-          <w:lang w:eastAsia="zh-CN"/>
-        </w:rPr>
-        <w:drawing>
-          <wp:inline distT="0" distB="0" distL="0" distR="0" wp14:anchorId="7A229B15" wp14:editId="434E83BD">
-            <wp:extent cx="5791835" cy="3155315"/>
-            <wp:effectExtent l="0" t="0" r="0" b="6985"/>
-            <wp:docPr id="9" name="Picture 9"/>
-            <wp:cNvGraphicFramePr>
-              <a:graphicFrameLocks xmlns:a="http://schemas.openxmlformats.org/drawingml/2006/main" noChangeAspect="1"/>
-            </wp:cNvGraphicFramePr>
-            <a:graphic xmlns:a="http://schemas.openxmlformats.org/drawingml/2006/main">
-              <a:graphicData uri="http://schemas.openxmlformats.org/drawingml/2006/picture">
-                <pic:pic xmlns:pic="http://schemas.openxmlformats.org/drawingml/2006/picture">
-                  <pic:nvPicPr>
-                    <pic:cNvPr id="9" name="77359738_560980728049172_2727670593670348800_n.png"/>
-                    <pic:cNvPicPr/>
-                  </pic:nvPicPr>
-                  <pic:blipFill>
-                    <a:blip r:embed="rId14">
-                      <a:extLst>
-                        <a:ext uri="{28A0092B-C50C-407E-A947-70E740481C1C}">
-                          <a14:useLocalDpi xmlns:a14="http://schemas.microsoft.com/office/drawing/2010/main" val="0"/>
-                        </a:ext>
-                      </a:extLst>
-                    </a:blip>
-                    <a:stretch>
-                      <a:fillRect/>
-                    </a:stretch>
-                  </pic:blipFill>
-                  <pic:spPr>
-                    <a:xfrm>
-                      <a:off x="0" y="0"/>
-                      <a:ext cx="5791835" cy="3155315"/>
-                    </a:xfrm>
-                    <a:prstGeom prst="rect">
-                      <a:avLst/>
-                    </a:prstGeom>
-                  </pic:spPr>
-                </pic:pic>
-              </a:graphicData>
-            </a:graphic>
-          </wp:inline>
-        </w:drawing>
-      </w:r>
-    </w:p>
-    <w:p>
-      <w:pPr>
-        <w:pStyle w:val="Caption"/>
-        <w:rPr>
-          <w:noProof/>
-          <w:lang w:eastAsia="zh-CN"/>
-        </w:rPr>
-      </w:pPr>
-      <w:r>
-        <w:rPr>
-          <w:noProof/>
-          <w:lang w:eastAsia="zh-CN"/>
-        </w:rPr>
-        <w:drawing>
-          <wp:inline distT="0" distB="0" distL="0" distR="0" wp14:anchorId="25EB9D2D" wp14:editId="3571C69E">
-            <wp:extent cx="5791835" cy="2976245"/>
-            <wp:effectExtent l="0" t="0" r="0" b="0"/>
-            <wp:docPr id="8" name="Picture 8"/>
-            <wp:cNvGraphicFramePr>
-              <a:graphicFrameLocks xmlns:a="http://schemas.openxmlformats.org/drawingml/2006/main" noChangeAspect="1"/>
-            </wp:cNvGraphicFramePr>
-            <a:graphic xmlns:a="http://schemas.openxmlformats.org/drawingml/2006/main">
-              <a:graphicData uri="http://schemas.openxmlformats.org/drawingml/2006/picture">
-                <pic:pic xmlns:pic="http://schemas.openxmlformats.org/drawingml/2006/picture">
-                  <pic:nvPicPr>
-                    <pic:cNvPr id="8" name="78119883_1199703336887093_5923936593374085120_n.png"/>
-                    <pic:cNvPicPr/>
-                  </pic:nvPicPr>
-                  <pic:blipFill>
-                    <a:blip r:embed="rId15">
-                      <a:extLst>
-                        <a:ext uri="{28A0092B-C50C-407E-A947-70E740481C1C}">
-                          <a14:useLocalDpi xmlns:a14="http://schemas.microsoft.com/office/drawing/2010/main" val="0"/>
-                        </a:ext>
-                      </a:extLst>
-                    </a:blip>
-                    <a:stretch>
-                      <a:fillRect/>
-                    </a:stretch>
-                  </pic:blipFill>
-                  <pic:spPr>
-                    <a:xfrm>
-                      <a:off x="0" y="0"/>
-                      <a:ext cx="5791835" cy="2976245"/>
-                    </a:xfrm>
-                    <a:prstGeom prst="rect">
-                      <a:avLst/>
-                    </a:prstGeom>
-                  </pic:spPr>
-                </pic:pic>
-              </a:graphicData>
-            </a:graphic>
-          </wp:inline>
-        </w:drawing>
-      </w:r>
     </w:p>
     <w:p>
       <w:pPr>
@@ -4870,58 +5756,9 @@
           <w:b/>
         </w:rPr>
       </w:pPr>
-      <w:r>
-        <w:rPr>
-          <w:b/>
-          <w:noProof/>
-          <w:lang w:eastAsia="zh-CN"/>
-        </w:rPr>
-        <w:lastRenderedPageBreak/>
-        <w:drawing>
-          <wp:inline distT="0" distB="0" distL="0" distR="0" wp14:anchorId="6272D754" wp14:editId="1D53CC05">
-            <wp:extent cx="5791835" cy="3081655"/>
-            <wp:effectExtent l="0" t="0" r="0" b="4445"/>
-            <wp:docPr id="6" name="Picture 6"/>
-            <wp:cNvGraphicFramePr>
-              <a:graphicFrameLocks xmlns:a="http://schemas.openxmlformats.org/drawingml/2006/main" noChangeAspect="1"/>
-            </wp:cNvGraphicFramePr>
-            <a:graphic xmlns:a="http://schemas.openxmlformats.org/drawingml/2006/main">
-              <a:graphicData uri="http://schemas.openxmlformats.org/drawingml/2006/picture">
-                <pic:pic xmlns:pic="http://schemas.openxmlformats.org/drawingml/2006/picture">
-                  <pic:nvPicPr>
-                    <pic:cNvPr id="6" name="75543698_425397784823172_7323988669356834816_n.png"/>
-                    <pic:cNvPicPr/>
-                  </pic:nvPicPr>
-                  <pic:blipFill>
-                    <a:blip r:embed="rId16">
-                      <a:extLst>
-                        <a:ext uri="{28A0092B-C50C-407E-A947-70E740481C1C}">
-                          <a14:useLocalDpi xmlns:a14="http://schemas.microsoft.com/office/drawing/2010/main" val="0"/>
-                        </a:ext>
-                      </a:extLst>
-                    </a:blip>
-                    <a:stretch>
-                      <a:fillRect/>
-                    </a:stretch>
-                  </pic:blipFill>
-                  <pic:spPr>
-                    <a:xfrm>
-                      <a:off x="0" y="0"/>
-                      <a:ext cx="5791835" cy="3081655"/>
-                    </a:xfrm>
-                    <a:prstGeom prst="rect">
-                      <a:avLst/>
-                    </a:prstGeom>
-                  </pic:spPr>
-                </pic:pic>
-              </a:graphicData>
-            </a:graphic>
-          </wp:inline>
-        </w:drawing>
-      </w:r>
     </w:p>
     <w:sectPr>
-      <w:headerReference w:type="default" r:id="rId17"/>
+      <w:headerReference w:type="default" r:id="rId14"/>
       <w:pgSz w:w="12240" w:h="15840"/>
       <w:pgMar w:top="1985" w:right="1134" w:bottom="1701" w:left="1985" w:header="720" w:footer="720" w:gutter="0"/>
       <w:pgNumType w:start="1"/>
@@ -4933,7 +5770,7 @@
 </file>
 
 <file path=word/endnotes.xml><?xml version="1.0" encoding="utf-8"?>
-<w:endnotes xmlns:wpc="http://schemas.microsoft.com/office/word/2010/wordprocessingCanvas" xmlns:cx="http://schemas.microsoft.com/office/drawing/2014/chartex" xmlns:mc="http://schemas.openxmlformats.org/markup-compatibility/2006" xmlns:o="urn:schemas-microsoft-com:office:office" xmlns:r="http://schemas.openxmlformats.org/officeDocument/2006/relationships" xmlns:m="http://schemas.openxmlformats.org/officeDocument/2006/math" xmlns:v="urn:schemas-microsoft-com:vml" xmlns:wp14="http://schemas.microsoft.com/office/word/2010/wordprocessingDrawing" xmlns:wp="http://schemas.openxmlformats.org/drawingml/2006/wordprocessingDrawing" xmlns:w10="urn:schemas-microsoft-com:office:word" xmlns:w="http://schemas.openxmlformats.org/wordprocessingml/2006/main" xmlns:w14="http://schemas.microsoft.com/office/word/2010/wordml" xmlns:w15="http://schemas.microsoft.com/office/word/2012/wordml" xmlns:w16se="http://schemas.microsoft.com/office/word/2015/wordml/symex" xmlns:wpg="http://schemas.microsoft.com/office/word/2010/wordprocessingGroup" xmlns:wpi="http://schemas.microsoft.com/office/word/2010/wordprocessingInk" xmlns:wne="http://schemas.microsoft.com/office/word/2006/wordml" xmlns:wps="http://schemas.microsoft.com/office/word/2010/wordprocessingShape" mc:Ignorable="w14 w15 w16se wp14">
+<w:endnotes xmlns:wpc="http://schemas.microsoft.com/office/word/2010/wordprocessingCanvas" xmlns:mc="http://schemas.openxmlformats.org/markup-compatibility/2006" xmlns:o="urn:schemas-microsoft-com:office:office" xmlns:r="http://schemas.openxmlformats.org/officeDocument/2006/relationships" xmlns:m="http://schemas.openxmlformats.org/officeDocument/2006/math" xmlns:v="urn:schemas-microsoft-com:vml" xmlns:wp14="http://schemas.microsoft.com/office/word/2010/wordprocessingDrawing" xmlns:wp="http://schemas.openxmlformats.org/drawingml/2006/wordprocessingDrawing" xmlns:w10="urn:schemas-microsoft-com:office:word" xmlns:w="http://schemas.openxmlformats.org/wordprocessingml/2006/main" xmlns:w14="http://schemas.microsoft.com/office/word/2010/wordml" xmlns:w15="http://schemas.microsoft.com/office/word/2012/wordml" xmlns:wpg="http://schemas.microsoft.com/office/word/2010/wordprocessingGroup" xmlns:wpi="http://schemas.microsoft.com/office/word/2010/wordprocessingInk" xmlns:wne="http://schemas.microsoft.com/office/word/2006/wordml" xmlns:wps="http://schemas.microsoft.com/office/word/2010/wordprocessingShape" mc:Ignorable="w14 w15 wp14">
   <w:endnote w:type="separator" w:id="-1">
     <w:p>
       <w:r>
@@ -4952,7 +5789,7 @@
 </file>
 
 <file path=word/footnotes.xml><?xml version="1.0" encoding="utf-8"?>
-<w:footnotes xmlns:wpc="http://schemas.microsoft.com/office/word/2010/wordprocessingCanvas" xmlns:cx="http://schemas.microsoft.com/office/drawing/2014/chartex" xmlns:mc="http://schemas.openxmlformats.org/markup-compatibility/2006" xmlns:o="urn:schemas-microsoft-com:office:office" xmlns:r="http://schemas.openxmlformats.org/officeDocument/2006/relationships" xmlns:m="http://schemas.openxmlformats.org/officeDocument/2006/math" xmlns:v="urn:schemas-microsoft-com:vml" xmlns:wp14="http://schemas.microsoft.com/office/word/2010/wordprocessingDrawing" xmlns:wp="http://schemas.openxmlformats.org/drawingml/2006/wordprocessingDrawing" xmlns:w10="urn:schemas-microsoft-com:office:word" xmlns:w="http://schemas.openxmlformats.org/wordprocessingml/2006/main" xmlns:w14="http://schemas.microsoft.com/office/word/2010/wordml" xmlns:w15="http://schemas.microsoft.com/office/word/2012/wordml" xmlns:w16se="http://schemas.microsoft.com/office/word/2015/wordml/symex" xmlns:wpg="http://schemas.microsoft.com/office/word/2010/wordprocessingGroup" xmlns:wpi="http://schemas.microsoft.com/office/word/2010/wordprocessingInk" xmlns:wne="http://schemas.microsoft.com/office/word/2006/wordml" xmlns:wps="http://schemas.microsoft.com/office/word/2010/wordprocessingShape" mc:Ignorable="w14 w15 w16se wp14">
+<w:footnotes xmlns:wpc="http://schemas.microsoft.com/office/word/2010/wordprocessingCanvas" xmlns:mc="http://schemas.openxmlformats.org/markup-compatibility/2006" xmlns:o="urn:schemas-microsoft-com:office:office" xmlns:r="http://schemas.openxmlformats.org/officeDocument/2006/relationships" xmlns:m="http://schemas.openxmlformats.org/officeDocument/2006/math" xmlns:v="urn:schemas-microsoft-com:vml" xmlns:wp14="http://schemas.microsoft.com/office/word/2010/wordprocessingDrawing" xmlns:wp="http://schemas.openxmlformats.org/drawingml/2006/wordprocessingDrawing" xmlns:w10="urn:schemas-microsoft-com:office:word" xmlns:w="http://schemas.openxmlformats.org/wordprocessingml/2006/main" xmlns:w14="http://schemas.microsoft.com/office/word/2010/wordml" xmlns:w15="http://schemas.microsoft.com/office/word/2012/wordml" xmlns:wpg="http://schemas.microsoft.com/office/word/2010/wordprocessingGroup" xmlns:wpi="http://schemas.microsoft.com/office/word/2010/wordprocessingInk" xmlns:wne="http://schemas.microsoft.com/office/word/2006/wordml" xmlns:wps="http://schemas.microsoft.com/office/word/2010/wordprocessingShape" mc:Ignorable="w14 w15 wp14">
   <w:footnote w:type="separator" w:id="-1">
     <w:p>
       <w:r>
@@ -4971,7 +5808,7 @@
 </file>
 
 <file path=word/header1.xml><?xml version="1.0" encoding="utf-8"?>
-<w:hdr xmlns:wpc="http://schemas.microsoft.com/office/word/2010/wordprocessingCanvas" xmlns:cx="http://schemas.microsoft.com/office/drawing/2014/chartex" xmlns:mc="http://schemas.openxmlformats.org/markup-compatibility/2006" xmlns:o="urn:schemas-microsoft-com:office:office" xmlns:r="http://schemas.openxmlformats.org/officeDocument/2006/relationships" xmlns:m="http://schemas.openxmlformats.org/officeDocument/2006/math" xmlns:v="urn:schemas-microsoft-com:vml" xmlns:wp14="http://schemas.microsoft.com/office/word/2010/wordprocessingDrawing" xmlns:wp="http://schemas.openxmlformats.org/drawingml/2006/wordprocessingDrawing" xmlns:w10="urn:schemas-microsoft-com:office:word" xmlns:w="http://schemas.openxmlformats.org/wordprocessingml/2006/main" xmlns:w14="http://schemas.microsoft.com/office/word/2010/wordml" xmlns:w15="http://schemas.microsoft.com/office/word/2012/wordml" xmlns:w16se="http://schemas.microsoft.com/office/word/2015/wordml/symex" xmlns:wpg="http://schemas.microsoft.com/office/word/2010/wordprocessingGroup" xmlns:wpi="http://schemas.microsoft.com/office/word/2010/wordprocessingInk" xmlns:wne="http://schemas.microsoft.com/office/word/2006/wordml" xmlns:wps="http://schemas.microsoft.com/office/word/2010/wordprocessingShape" mc:Ignorable="w14 w15 w16se wp14">
+<w:hdr xmlns:wpc="http://schemas.microsoft.com/office/word/2010/wordprocessingCanvas" xmlns:mc="http://schemas.openxmlformats.org/markup-compatibility/2006" xmlns:o="urn:schemas-microsoft-com:office:office" xmlns:r="http://schemas.openxmlformats.org/officeDocument/2006/relationships" xmlns:m="http://schemas.openxmlformats.org/officeDocument/2006/math" xmlns:v="urn:schemas-microsoft-com:vml" xmlns:wp14="http://schemas.microsoft.com/office/word/2010/wordprocessingDrawing" xmlns:wp="http://schemas.openxmlformats.org/drawingml/2006/wordprocessingDrawing" xmlns:w10="urn:schemas-microsoft-com:office:word" xmlns:w="http://schemas.openxmlformats.org/wordprocessingml/2006/main" xmlns:w14="http://schemas.microsoft.com/office/word/2010/wordml" xmlns:w15="http://schemas.microsoft.com/office/word/2012/wordml" xmlns:wpg="http://schemas.microsoft.com/office/word/2010/wordprocessingGroup" xmlns:wpi="http://schemas.microsoft.com/office/word/2010/wordprocessingInk" xmlns:wne="http://schemas.microsoft.com/office/word/2006/wordml" xmlns:wps="http://schemas.microsoft.com/office/word/2010/wordprocessingShape" mc:Ignorable="w14 w15 wp14">
   <w:p>
     <w:pPr>
       <w:pStyle w:val="Header"/>
@@ -4987,7 +5824,7 @@
 </file>
 
 <file path=word/header2.xml><?xml version="1.0" encoding="utf-8"?>
-<w:hdr xmlns:wpc="http://schemas.microsoft.com/office/word/2010/wordprocessingCanvas" xmlns:cx="http://schemas.microsoft.com/office/drawing/2014/chartex" xmlns:mc="http://schemas.openxmlformats.org/markup-compatibility/2006" xmlns:o="urn:schemas-microsoft-com:office:office" xmlns:r="http://schemas.openxmlformats.org/officeDocument/2006/relationships" xmlns:m="http://schemas.openxmlformats.org/officeDocument/2006/math" xmlns:v="urn:schemas-microsoft-com:vml" xmlns:wp14="http://schemas.microsoft.com/office/word/2010/wordprocessingDrawing" xmlns:wp="http://schemas.openxmlformats.org/drawingml/2006/wordprocessingDrawing" xmlns:w10="urn:schemas-microsoft-com:office:word" xmlns:w="http://schemas.openxmlformats.org/wordprocessingml/2006/main" xmlns:w14="http://schemas.microsoft.com/office/word/2010/wordml" xmlns:w15="http://schemas.microsoft.com/office/word/2012/wordml" xmlns:w16se="http://schemas.microsoft.com/office/word/2015/wordml/symex" xmlns:wpg="http://schemas.microsoft.com/office/word/2010/wordprocessingGroup" xmlns:wpi="http://schemas.microsoft.com/office/word/2010/wordprocessingInk" xmlns:wne="http://schemas.microsoft.com/office/word/2006/wordml" xmlns:wps="http://schemas.microsoft.com/office/word/2010/wordprocessingShape" mc:Ignorable="w14 w15 w16se wp14">
+<w:hdr xmlns:wpc="http://schemas.microsoft.com/office/word/2010/wordprocessingCanvas" xmlns:mc="http://schemas.openxmlformats.org/markup-compatibility/2006" xmlns:o="urn:schemas-microsoft-com:office:office" xmlns:r="http://schemas.openxmlformats.org/officeDocument/2006/relationships" xmlns:m="http://schemas.openxmlformats.org/officeDocument/2006/math" xmlns:v="urn:schemas-microsoft-com:vml" xmlns:wp14="http://schemas.microsoft.com/office/word/2010/wordprocessingDrawing" xmlns:wp="http://schemas.openxmlformats.org/drawingml/2006/wordprocessingDrawing" xmlns:w10="urn:schemas-microsoft-com:office:word" xmlns:w="http://schemas.openxmlformats.org/wordprocessingml/2006/main" xmlns:w14="http://schemas.microsoft.com/office/word/2010/wordml" xmlns:w15="http://schemas.microsoft.com/office/word/2012/wordml" xmlns:wpg="http://schemas.microsoft.com/office/word/2010/wordprocessingGroup" xmlns:wpi="http://schemas.microsoft.com/office/word/2010/wordprocessingInk" xmlns:wne="http://schemas.microsoft.com/office/word/2006/wordml" xmlns:wps="http://schemas.microsoft.com/office/word/2010/wordprocessingShape" mc:Ignorable="w14 w15 wp14">
   <w:sdt>
     <w:sdtPr>
       <w:id w:val="1901097785"/>
@@ -5040,7 +5877,7 @@
 </file>
 
 <file path=word/header3.xml><?xml version="1.0" encoding="utf-8"?>
-<w:hdr xmlns:wpc="http://schemas.microsoft.com/office/word/2010/wordprocessingCanvas" xmlns:cx="http://schemas.microsoft.com/office/drawing/2014/chartex" xmlns:mc="http://schemas.openxmlformats.org/markup-compatibility/2006" xmlns:o="urn:schemas-microsoft-com:office:office" xmlns:r="http://schemas.openxmlformats.org/officeDocument/2006/relationships" xmlns:m="http://schemas.openxmlformats.org/officeDocument/2006/math" xmlns:v="urn:schemas-microsoft-com:vml" xmlns:wp14="http://schemas.microsoft.com/office/word/2010/wordprocessingDrawing" xmlns:wp="http://schemas.openxmlformats.org/drawingml/2006/wordprocessingDrawing" xmlns:w10="urn:schemas-microsoft-com:office:word" xmlns:w="http://schemas.openxmlformats.org/wordprocessingml/2006/main" xmlns:w14="http://schemas.microsoft.com/office/word/2010/wordml" xmlns:w15="http://schemas.microsoft.com/office/word/2012/wordml" xmlns:w16se="http://schemas.microsoft.com/office/word/2015/wordml/symex" xmlns:wpg="http://schemas.microsoft.com/office/word/2010/wordprocessingGroup" xmlns:wpi="http://schemas.microsoft.com/office/word/2010/wordprocessingInk" xmlns:wne="http://schemas.microsoft.com/office/word/2006/wordml" xmlns:wps="http://schemas.microsoft.com/office/word/2010/wordprocessingShape" mc:Ignorable="w14 w15 w16se wp14">
+<w:hdr xmlns:wpc="http://schemas.microsoft.com/office/word/2010/wordprocessingCanvas" xmlns:mc="http://schemas.openxmlformats.org/markup-compatibility/2006" xmlns:o="urn:schemas-microsoft-com:office:office" xmlns:r="http://schemas.openxmlformats.org/officeDocument/2006/relationships" xmlns:m="http://schemas.openxmlformats.org/officeDocument/2006/math" xmlns:v="urn:schemas-microsoft-com:vml" xmlns:wp14="http://schemas.microsoft.com/office/word/2010/wordprocessingDrawing" xmlns:wp="http://schemas.openxmlformats.org/drawingml/2006/wordprocessingDrawing" xmlns:w10="urn:schemas-microsoft-com:office:word" xmlns:w="http://schemas.openxmlformats.org/wordprocessingml/2006/main" xmlns:w14="http://schemas.microsoft.com/office/word/2010/wordml" xmlns:w15="http://schemas.microsoft.com/office/word/2012/wordml" xmlns:wpg="http://schemas.microsoft.com/office/word/2010/wordprocessingGroup" xmlns:wpi="http://schemas.microsoft.com/office/word/2010/wordprocessingInk" xmlns:wne="http://schemas.microsoft.com/office/word/2006/wordml" xmlns:wps="http://schemas.microsoft.com/office/word/2010/wordprocessingShape" mc:Ignorable="w14 w15 wp14">
   <w:sdt>
     <w:sdtPr>
       <w:id w:val="-475520606"/>
@@ -5073,7 +5910,7 @@
           <w:rPr>
             <w:noProof/>
           </w:rPr>
-          <w:t>3</w:t>
+          <w:t>12</w:t>
         </w:r>
         <w:r>
           <w:rPr>
@@ -5093,7 +5930,7 @@
 </file>
 
 <file path=word/numbering.xml><?xml version="1.0" encoding="utf-8"?>
-<w:numbering xmlns:wpc="http://schemas.microsoft.com/office/word/2010/wordprocessingCanvas" xmlns:cx="http://schemas.microsoft.com/office/drawing/2014/chartex" xmlns:mc="http://schemas.openxmlformats.org/markup-compatibility/2006" xmlns:o="urn:schemas-microsoft-com:office:office" xmlns:r="http://schemas.openxmlformats.org/officeDocument/2006/relationships" xmlns:m="http://schemas.openxmlformats.org/officeDocument/2006/math" xmlns:v="urn:schemas-microsoft-com:vml" xmlns:wp14="http://schemas.microsoft.com/office/word/2010/wordprocessingDrawing" xmlns:wp="http://schemas.openxmlformats.org/drawingml/2006/wordprocessingDrawing" xmlns:w10="urn:schemas-microsoft-com:office:word" xmlns:w="http://schemas.openxmlformats.org/wordprocessingml/2006/main" xmlns:w14="http://schemas.microsoft.com/office/word/2010/wordml" xmlns:w15="http://schemas.microsoft.com/office/word/2012/wordml" xmlns:w16se="http://schemas.microsoft.com/office/word/2015/wordml/symex" xmlns:wpg="http://schemas.microsoft.com/office/word/2010/wordprocessingGroup" xmlns:wpi="http://schemas.microsoft.com/office/word/2010/wordprocessingInk" xmlns:wne="http://schemas.microsoft.com/office/word/2006/wordml" xmlns:wps="http://schemas.microsoft.com/office/word/2010/wordprocessingShape" mc:Ignorable="w14 w15 w16se wp14">
+<w:numbering xmlns:wpc="http://schemas.microsoft.com/office/word/2010/wordprocessingCanvas" xmlns:mc="http://schemas.openxmlformats.org/markup-compatibility/2006" xmlns:o="urn:schemas-microsoft-com:office:office" xmlns:r="http://schemas.openxmlformats.org/officeDocument/2006/relationships" xmlns:m="http://schemas.openxmlformats.org/officeDocument/2006/math" xmlns:v="urn:schemas-microsoft-com:vml" xmlns:wp14="http://schemas.microsoft.com/office/word/2010/wordprocessingDrawing" xmlns:wp="http://schemas.openxmlformats.org/drawingml/2006/wordprocessingDrawing" xmlns:w10="urn:schemas-microsoft-com:office:word" xmlns:w="http://schemas.openxmlformats.org/wordprocessingml/2006/main" xmlns:w14="http://schemas.microsoft.com/office/word/2010/wordml" xmlns:w15="http://schemas.microsoft.com/office/word/2012/wordml" xmlns:wpg="http://schemas.microsoft.com/office/word/2010/wordprocessingGroup" xmlns:wpi="http://schemas.microsoft.com/office/word/2010/wordprocessingInk" xmlns:wne="http://schemas.microsoft.com/office/word/2006/wordml" xmlns:wps="http://schemas.microsoft.com/office/word/2010/wordprocessingShape" mc:Ignorable="w14 w15 wp14">
   <w:abstractNum w:abstractNumId="0" w15:restartNumberingAfterBreak="0">
     <w:nsid w:val="027A3388"/>
     <w:multiLevelType w:val="hybridMultilevel"/>
@@ -5417,6 +6254,119 @@
     </w:lvl>
   </w:abstractNum>
   <w:abstractNum w:abstractNumId="3" w15:restartNumberingAfterBreak="0">
+    <w:nsid w:val="13DF04D4"/>
+    <w:multiLevelType w:val="hybridMultilevel"/>
+    <w:tmpl w:val="BFDC172A"/>
+    <w:lvl w:ilvl="0" w:tplc="08090001">
+      <w:start w:val="1"/>
+      <w:numFmt w:val="bullet"/>
+      <w:lvlText w:val=""/>
+      <w:lvlJc w:val="left"/>
+      <w:pPr>
+        <w:ind w:left="1440" w:hanging="360"/>
+      </w:pPr>
+      <w:rPr>
+        <w:rFonts w:ascii="Symbol" w:hAnsi="Symbol" w:hint="default"/>
+      </w:rPr>
+    </w:lvl>
+    <w:lvl w:ilvl="1" w:tplc="08090003" w:tentative="1">
+      <w:start w:val="1"/>
+      <w:numFmt w:val="bullet"/>
+      <w:lvlText w:val="o"/>
+      <w:lvlJc w:val="left"/>
+      <w:pPr>
+        <w:ind w:left="2160" w:hanging="360"/>
+      </w:pPr>
+      <w:rPr>
+        <w:rFonts w:ascii="Courier New" w:hAnsi="Courier New" w:cs="Courier New" w:hint="default"/>
+      </w:rPr>
+    </w:lvl>
+    <w:lvl w:ilvl="2" w:tplc="08090005" w:tentative="1">
+      <w:start w:val="1"/>
+      <w:numFmt w:val="bullet"/>
+      <w:lvlText w:val=""/>
+      <w:lvlJc w:val="left"/>
+      <w:pPr>
+        <w:ind w:left="2880" w:hanging="360"/>
+      </w:pPr>
+      <w:rPr>
+        <w:rFonts w:ascii="Wingdings" w:hAnsi="Wingdings" w:hint="default"/>
+      </w:rPr>
+    </w:lvl>
+    <w:lvl w:ilvl="3" w:tplc="08090001" w:tentative="1">
+      <w:start w:val="1"/>
+      <w:numFmt w:val="bullet"/>
+      <w:lvlText w:val=""/>
+      <w:lvlJc w:val="left"/>
+      <w:pPr>
+        <w:ind w:left="3600" w:hanging="360"/>
+      </w:pPr>
+      <w:rPr>
+        <w:rFonts w:ascii="Symbol" w:hAnsi="Symbol" w:hint="default"/>
+      </w:rPr>
+    </w:lvl>
+    <w:lvl w:ilvl="4" w:tplc="08090003" w:tentative="1">
+      <w:start w:val="1"/>
+      <w:numFmt w:val="bullet"/>
+      <w:lvlText w:val="o"/>
+      <w:lvlJc w:val="left"/>
+      <w:pPr>
+        <w:ind w:left="4320" w:hanging="360"/>
+      </w:pPr>
+      <w:rPr>
+        <w:rFonts w:ascii="Courier New" w:hAnsi="Courier New" w:cs="Courier New" w:hint="default"/>
+      </w:rPr>
+    </w:lvl>
+    <w:lvl w:ilvl="5" w:tplc="08090005" w:tentative="1">
+      <w:start w:val="1"/>
+      <w:numFmt w:val="bullet"/>
+      <w:lvlText w:val=""/>
+      <w:lvlJc w:val="left"/>
+      <w:pPr>
+        <w:ind w:left="5040" w:hanging="360"/>
+      </w:pPr>
+      <w:rPr>
+        <w:rFonts w:ascii="Wingdings" w:hAnsi="Wingdings" w:hint="default"/>
+      </w:rPr>
+    </w:lvl>
+    <w:lvl w:ilvl="6" w:tplc="08090001" w:tentative="1">
+      <w:start w:val="1"/>
+      <w:numFmt w:val="bullet"/>
+      <w:lvlText w:val=""/>
+      <w:lvlJc w:val="left"/>
+      <w:pPr>
+        <w:ind w:left="5760" w:hanging="360"/>
+      </w:pPr>
+      <w:rPr>
+        <w:rFonts w:ascii="Symbol" w:hAnsi="Symbol" w:hint="default"/>
+      </w:rPr>
+    </w:lvl>
+    <w:lvl w:ilvl="7" w:tplc="08090003" w:tentative="1">
+      <w:start w:val="1"/>
+      <w:numFmt w:val="bullet"/>
+      <w:lvlText w:val="o"/>
+      <w:lvlJc w:val="left"/>
+      <w:pPr>
+        <w:ind w:left="6480" w:hanging="360"/>
+      </w:pPr>
+      <w:rPr>
+        <w:rFonts w:ascii="Courier New" w:hAnsi="Courier New" w:cs="Courier New" w:hint="default"/>
+      </w:rPr>
+    </w:lvl>
+    <w:lvl w:ilvl="8" w:tplc="08090005" w:tentative="1">
+      <w:start w:val="1"/>
+      <w:numFmt w:val="bullet"/>
+      <w:lvlText w:val=""/>
+      <w:lvlJc w:val="left"/>
+      <w:pPr>
+        <w:ind w:left="7200" w:hanging="360"/>
+      </w:pPr>
+      <w:rPr>
+        <w:rFonts w:ascii="Wingdings" w:hAnsi="Wingdings" w:hint="default"/>
+      </w:rPr>
+    </w:lvl>
+  </w:abstractNum>
+  <w:abstractNum w:abstractNumId="4" w15:restartNumberingAfterBreak="0">
     <w:nsid w:val="1A5846B0"/>
     <w:multiLevelType w:val="hybridMultilevel"/>
     <w:tmpl w:val="E30852F2"/>
@@ -5507,7 +6457,7 @@
       </w:pPr>
     </w:lvl>
   </w:abstractNum>
-  <w:abstractNum w:abstractNumId="4" w15:restartNumberingAfterBreak="0">
+  <w:abstractNum w:abstractNumId="5" w15:restartNumberingAfterBreak="0">
     <w:nsid w:val="39CD232F"/>
     <w:multiLevelType w:val="multilevel"/>
     <w:tmpl w:val="181AED22"/>
@@ -5656,7 +6606,233 @@
       </w:rPr>
     </w:lvl>
   </w:abstractNum>
-  <w:abstractNum w:abstractNumId="5" w15:restartNumberingAfterBreak="0">
+  <w:abstractNum w:abstractNumId="6" w15:restartNumberingAfterBreak="0">
+    <w:nsid w:val="3F590346"/>
+    <w:multiLevelType w:val="hybridMultilevel"/>
+    <w:tmpl w:val="A8126CF2"/>
+    <w:lvl w:ilvl="0" w:tplc="08090001">
+      <w:start w:val="1"/>
+      <w:numFmt w:val="bullet"/>
+      <w:lvlText w:val=""/>
+      <w:lvlJc w:val="left"/>
+      <w:pPr>
+        <w:ind w:left="1440" w:hanging="360"/>
+      </w:pPr>
+      <w:rPr>
+        <w:rFonts w:ascii="Symbol" w:hAnsi="Symbol" w:hint="default"/>
+      </w:rPr>
+    </w:lvl>
+    <w:lvl w:ilvl="1" w:tplc="08090003" w:tentative="1">
+      <w:start w:val="1"/>
+      <w:numFmt w:val="bullet"/>
+      <w:lvlText w:val="o"/>
+      <w:lvlJc w:val="left"/>
+      <w:pPr>
+        <w:ind w:left="2160" w:hanging="360"/>
+      </w:pPr>
+      <w:rPr>
+        <w:rFonts w:ascii="Courier New" w:hAnsi="Courier New" w:cs="Courier New" w:hint="default"/>
+      </w:rPr>
+    </w:lvl>
+    <w:lvl w:ilvl="2" w:tplc="08090005" w:tentative="1">
+      <w:start w:val="1"/>
+      <w:numFmt w:val="bullet"/>
+      <w:lvlText w:val=""/>
+      <w:lvlJc w:val="left"/>
+      <w:pPr>
+        <w:ind w:left="2880" w:hanging="360"/>
+      </w:pPr>
+      <w:rPr>
+        <w:rFonts w:ascii="Wingdings" w:hAnsi="Wingdings" w:hint="default"/>
+      </w:rPr>
+    </w:lvl>
+    <w:lvl w:ilvl="3" w:tplc="08090001" w:tentative="1">
+      <w:start w:val="1"/>
+      <w:numFmt w:val="bullet"/>
+      <w:lvlText w:val=""/>
+      <w:lvlJc w:val="left"/>
+      <w:pPr>
+        <w:ind w:left="3600" w:hanging="360"/>
+      </w:pPr>
+      <w:rPr>
+        <w:rFonts w:ascii="Symbol" w:hAnsi="Symbol" w:hint="default"/>
+      </w:rPr>
+    </w:lvl>
+    <w:lvl w:ilvl="4" w:tplc="08090003" w:tentative="1">
+      <w:start w:val="1"/>
+      <w:numFmt w:val="bullet"/>
+      <w:lvlText w:val="o"/>
+      <w:lvlJc w:val="left"/>
+      <w:pPr>
+        <w:ind w:left="4320" w:hanging="360"/>
+      </w:pPr>
+      <w:rPr>
+        <w:rFonts w:ascii="Courier New" w:hAnsi="Courier New" w:cs="Courier New" w:hint="default"/>
+      </w:rPr>
+    </w:lvl>
+    <w:lvl w:ilvl="5" w:tplc="08090005" w:tentative="1">
+      <w:start w:val="1"/>
+      <w:numFmt w:val="bullet"/>
+      <w:lvlText w:val=""/>
+      <w:lvlJc w:val="left"/>
+      <w:pPr>
+        <w:ind w:left="5040" w:hanging="360"/>
+      </w:pPr>
+      <w:rPr>
+        <w:rFonts w:ascii="Wingdings" w:hAnsi="Wingdings" w:hint="default"/>
+      </w:rPr>
+    </w:lvl>
+    <w:lvl w:ilvl="6" w:tplc="08090001" w:tentative="1">
+      <w:start w:val="1"/>
+      <w:numFmt w:val="bullet"/>
+      <w:lvlText w:val=""/>
+      <w:lvlJc w:val="left"/>
+      <w:pPr>
+        <w:ind w:left="5760" w:hanging="360"/>
+      </w:pPr>
+      <w:rPr>
+        <w:rFonts w:ascii="Symbol" w:hAnsi="Symbol" w:hint="default"/>
+      </w:rPr>
+    </w:lvl>
+    <w:lvl w:ilvl="7" w:tplc="08090003" w:tentative="1">
+      <w:start w:val="1"/>
+      <w:numFmt w:val="bullet"/>
+      <w:lvlText w:val="o"/>
+      <w:lvlJc w:val="left"/>
+      <w:pPr>
+        <w:ind w:left="6480" w:hanging="360"/>
+      </w:pPr>
+      <w:rPr>
+        <w:rFonts w:ascii="Courier New" w:hAnsi="Courier New" w:cs="Courier New" w:hint="default"/>
+      </w:rPr>
+    </w:lvl>
+    <w:lvl w:ilvl="8" w:tplc="08090005" w:tentative="1">
+      <w:start w:val="1"/>
+      <w:numFmt w:val="bullet"/>
+      <w:lvlText w:val=""/>
+      <w:lvlJc w:val="left"/>
+      <w:pPr>
+        <w:ind w:left="7200" w:hanging="360"/>
+      </w:pPr>
+      <w:rPr>
+        <w:rFonts w:ascii="Wingdings" w:hAnsi="Wingdings" w:hint="default"/>
+      </w:rPr>
+    </w:lvl>
+  </w:abstractNum>
+  <w:abstractNum w:abstractNumId="7" w15:restartNumberingAfterBreak="0">
+    <w:nsid w:val="44CE46B2"/>
+    <w:multiLevelType w:val="hybridMultilevel"/>
+    <w:tmpl w:val="98D47020"/>
+    <w:lvl w:ilvl="0" w:tplc="08090001">
+      <w:start w:val="1"/>
+      <w:numFmt w:val="bullet"/>
+      <w:lvlText w:val=""/>
+      <w:lvlJc w:val="left"/>
+      <w:pPr>
+        <w:ind w:left="1440" w:hanging="360"/>
+      </w:pPr>
+      <w:rPr>
+        <w:rFonts w:ascii="Symbol" w:hAnsi="Symbol" w:hint="default"/>
+      </w:rPr>
+    </w:lvl>
+    <w:lvl w:ilvl="1" w:tplc="08090003" w:tentative="1">
+      <w:start w:val="1"/>
+      <w:numFmt w:val="bullet"/>
+      <w:lvlText w:val="o"/>
+      <w:lvlJc w:val="left"/>
+      <w:pPr>
+        <w:ind w:left="2160" w:hanging="360"/>
+      </w:pPr>
+      <w:rPr>
+        <w:rFonts w:ascii="Courier New" w:hAnsi="Courier New" w:cs="Courier New" w:hint="default"/>
+      </w:rPr>
+    </w:lvl>
+    <w:lvl w:ilvl="2" w:tplc="08090005" w:tentative="1">
+      <w:start w:val="1"/>
+      <w:numFmt w:val="bullet"/>
+      <w:lvlText w:val=""/>
+      <w:lvlJc w:val="left"/>
+      <w:pPr>
+        <w:ind w:left="2880" w:hanging="360"/>
+      </w:pPr>
+      <w:rPr>
+        <w:rFonts w:ascii="Wingdings" w:hAnsi="Wingdings" w:hint="default"/>
+      </w:rPr>
+    </w:lvl>
+    <w:lvl w:ilvl="3" w:tplc="08090001" w:tentative="1">
+      <w:start w:val="1"/>
+      <w:numFmt w:val="bullet"/>
+      <w:lvlText w:val=""/>
+      <w:lvlJc w:val="left"/>
+      <w:pPr>
+        <w:ind w:left="3600" w:hanging="360"/>
+      </w:pPr>
+      <w:rPr>
+        <w:rFonts w:ascii="Symbol" w:hAnsi="Symbol" w:hint="default"/>
+      </w:rPr>
+    </w:lvl>
+    <w:lvl w:ilvl="4" w:tplc="08090003" w:tentative="1">
+      <w:start w:val="1"/>
+      <w:numFmt w:val="bullet"/>
+      <w:lvlText w:val="o"/>
+      <w:lvlJc w:val="left"/>
+      <w:pPr>
+        <w:ind w:left="4320" w:hanging="360"/>
+      </w:pPr>
+      <w:rPr>
+        <w:rFonts w:ascii="Courier New" w:hAnsi="Courier New" w:cs="Courier New" w:hint="default"/>
+      </w:rPr>
+    </w:lvl>
+    <w:lvl w:ilvl="5" w:tplc="08090005" w:tentative="1">
+      <w:start w:val="1"/>
+      <w:numFmt w:val="bullet"/>
+      <w:lvlText w:val=""/>
+      <w:lvlJc w:val="left"/>
+      <w:pPr>
+        <w:ind w:left="5040" w:hanging="360"/>
+      </w:pPr>
+      <w:rPr>
+        <w:rFonts w:ascii="Wingdings" w:hAnsi="Wingdings" w:hint="default"/>
+      </w:rPr>
+    </w:lvl>
+    <w:lvl w:ilvl="6" w:tplc="08090001" w:tentative="1">
+      <w:start w:val="1"/>
+      <w:numFmt w:val="bullet"/>
+      <w:lvlText w:val=""/>
+      <w:lvlJc w:val="left"/>
+      <w:pPr>
+        <w:ind w:left="5760" w:hanging="360"/>
+      </w:pPr>
+      <w:rPr>
+        <w:rFonts w:ascii="Symbol" w:hAnsi="Symbol" w:hint="default"/>
+      </w:rPr>
+    </w:lvl>
+    <w:lvl w:ilvl="7" w:tplc="08090003" w:tentative="1">
+      <w:start w:val="1"/>
+      <w:numFmt w:val="bullet"/>
+      <w:lvlText w:val="o"/>
+      <w:lvlJc w:val="left"/>
+      <w:pPr>
+        <w:ind w:left="6480" w:hanging="360"/>
+      </w:pPr>
+      <w:rPr>
+        <w:rFonts w:ascii="Courier New" w:hAnsi="Courier New" w:cs="Courier New" w:hint="default"/>
+      </w:rPr>
+    </w:lvl>
+    <w:lvl w:ilvl="8" w:tplc="08090005" w:tentative="1">
+      <w:start w:val="1"/>
+      <w:numFmt w:val="bullet"/>
+      <w:lvlText w:val=""/>
+      <w:lvlJc w:val="left"/>
+      <w:pPr>
+        <w:ind w:left="7200" w:hanging="360"/>
+      </w:pPr>
+      <w:rPr>
+        <w:rFonts w:ascii="Wingdings" w:hAnsi="Wingdings" w:hint="default"/>
+      </w:rPr>
+    </w:lvl>
+  </w:abstractNum>
+  <w:abstractNum w:abstractNumId="8" w15:restartNumberingAfterBreak="0">
     <w:nsid w:val="51AB66C8"/>
     <w:multiLevelType w:val="hybridMultilevel"/>
     <w:tmpl w:val="9118B95E"/>
@@ -5745,7 +6921,7 @@
       </w:pPr>
     </w:lvl>
   </w:abstractNum>
-  <w:abstractNum w:abstractNumId="6" w15:restartNumberingAfterBreak="0">
+  <w:abstractNum w:abstractNumId="9" w15:restartNumberingAfterBreak="0">
     <w:nsid w:val="592F22FF"/>
     <w:multiLevelType w:val="hybridMultilevel"/>
     <w:tmpl w:val="E30852F2"/>
@@ -5836,7 +7012,233 @@
       </w:pPr>
     </w:lvl>
   </w:abstractNum>
-  <w:abstractNum w:abstractNumId="7" w15:restartNumberingAfterBreak="0">
+  <w:abstractNum w:abstractNumId="10" w15:restartNumberingAfterBreak="0">
+    <w:nsid w:val="5D5439D3"/>
+    <w:multiLevelType w:val="hybridMultilevel"/>
+    <w:tmpl w:val="4290F012"/>
+    <w:lvl w:ilvl="0" w:tplc="08090001">
+      <w:start w:val="1"/>
+      <w:numFmt w:val="bullet"/>
+      <w:lvlText w:val=""/>
+      <w:lvlJc w:val="left"/>
+      <w:pPr>
+        <w:ind w:left="1440" w:hanging="360"/>
+      </w:pPr>
+      <w:rPr>
+        <w:rFonts w:ascii="Symbol" w:hAnsi="Symbol" w:hint="default"/>
+      </w:rPr>
+    </w:lvl>
+    <w:lvl w:ilvl="1" w:tplc="08090003" w:tentative="1">
+      <w:start w:val="1"/>
+      <w:numFmt w:val="bullet"/>
+      <w:lvlText w:val="o"/>
+      <w:lvlJc w:val="left"/>
+      <w:pPr>
+        <w:ind w:left="2160" w:hanging="360"/>
+      </w:pPr>
+      <w:rPr>
+        <w:rFonts w:ascii="Courier New" w:hAnsi="Courier New" w:cs="Courier New" w:hint="default"/>
+      </w:rPr>
+    </w:lvl>
+    <w:lvl w:ilvl="2" w:tplc="08090005" w:tentative="1">
+      <w:start w:val="1"/>
+      <w:numFmt w:val="bullet"/>
+      <w:lvlText w:val=""/>
+      <w:lvlJc w:val="left"/>
+      <w:pPr>
+        <w:ind w:left="2880" w:hanging="360"/>
+      </w:pPr>
+      <w:rPr>
+        <w:rFonts w:ascii="Wingdings" w:hAnsi="Wingdings" w:hint="default"/>
+      </w:rPr>
+    </w:lvl>
+    <w:lvl w:ilvl="3" w:tplc="08090001" w:tentative="1">
+      <w:start w:val="1"/>
+      <w:numFmt w:val="bullet"/>
+      <w:lvlText w:val=""/>
+      <w:lvlJc w:val="left"/>
+      <w:pPr>
+        <w:ind w:left="3600" w:hanging="360"/>
+      </w:pPr>
+      <w:rPr>
+        <w:rFonts w:ascii="Symbol" w:hAnsi="Symbol" w:hint="default"/>
+      </w:rPr>
+    </w:lvl>
+    <w:lvl w:ilvl="4" w:tplc="08090003" w:tentative="1">
+      <w:start w:val="1"/>
+      <w:numFmt w:val="bullet"/>
+      <w:lvlText w:val="o"/>
+      <w:lvlJc w:val="left"/>
+      <w:pPr>
+        <w:ind w:left="4320" w:hanging="360"/>
+      </w:pPr>
+      <w:rPr>
+        <w:rFonts w:ascii="Courier New" w:hAnsi="Courier New" w:cs="Courier New" w:hint="default"/>
+      </w:rPr>
+    </w:lvl>
+    <w:lvl w:ilvl="5" w:tplc="08090005" w:tentative="1">
+      <w:start w:val="1"/>
+      <w:numFmt w:val="bullet"/>
+      <w:lvlText w:val=""/>
+      <w:lvlJc w:val="left"/>
+      <w:pPr>
+        <w:ind w:left="5040" w:hanging="360"/>
+      </w:pPr>
+      <w:rPr>
+        <w:rFonts w:ascii="Wingdings" w:hAnsi="Wingdings" w:hint="default"/>
+      </w:rPr>
+    </w:lvl>
+    <w:lvl w:ilvl="6" w:tplc="08090001" w:tentative="1">
+      <w:start w:val="1"/>
+      <w:numFmt w:val="bullet"/>
+      <w:lvlText w:val=""/>
+      <w:lvlJc w:val="left"/>
+      <w:pPr>
+        <w:ind w:left="5760" w:hanging="360"/>
+      </w:pPr>
+      <w:rPr>
+        <w:rFonts w:ascii="Symbol" w:hAnsi="Symbol" w:hint="default"/>
+      </w:rPr>
+    </w:lvl>
+    <w:lvl w:ilvl="7" w:tplc="08090003" w:tentative="1">
+      <w:start w:val="1"/>
+      <w:numFmt w:val="bullet"/>
+      <w:lvlText w:val="o"/>
+      <w:lvlJc w:val="left"/>
+      <w:pPr>
+        <w:ind w:left="6480" w:hanging="360"/>
+      </w:pPr>
+      <w:rPr>
+        <w:rFonts w:ascii="Courier New" w:hAnsi="Courier New" w:cs="Courier New" w:hint="default"/>
+      </w:rPr>
+    </w:lvl>
+    <w:lvl w:ilvl="8" w:tplc="08090005" w:tentative="1">
+      <w:start w:val="1"/>
+      <w:numFmt w:val="bullet"/>
+      <w:lvlText w:val=""/>
+      <w:lvlJc w:val="left"/>
+      <w:pPr>
+        <w:ind w:left="7200" w:hanging="360"/>
+      </w:pPr>
+      <w:rPr>
+        <w:rFonts w:ascii="Wingdings" w:hAnsi="Wingdings" w:hint="default"/>
+      </w:rPr>
+    </w:lvl>
+  </w:abstractNum>
+  <w:abstractNum w:abstractNumId="11" w15:restartNumberingAfterBreak="0">
+    <w:nsid w:val="62634026"/>
+    <w:multiLevelType w:val="hybridMultilevel"/>
+    <w:tmpl w:val="57D62DCC"/>
+    <w:lvl w:ilvl="0" w:tplc="08090001">
+      <w:start w:val="1"/>
+      <w:numFmt w:val="bullet"/>
+      <w:lvlText w:val=""/>
+      <w:lvlJc w:val="left"/>
+      <w:pPr>
+        <w:ind w:left="2160" w:hanging="360"/>
+      </w:pPr>
+      <w:rPr>
+        <w:rFonts w:ascii="Symbol" w:hAnsi="Symbol" w:hint="default"/>
+      </w:rPr>
+    </w:lvl>
+    <w:lvl w:ilvl="1" w:tplc="08090003" w:tentative="1">
+      <w:start w:val="1"/>
+      <w:numFmt w:val="bullet"/>
+      <w:lvlText w:val="o"/>
+      <w:lvlJc w:val="left"/>
+      <w:pPr>
+        <w:ind w:left="2880" w:hanging="360"/>
+      </w:pPr>
+      <w:rPr>
+        <w:rFonts w:ascii="Courier New" w:hAnsi="Courier New" w:cs="Courier New" w:hint="default"/>
+      </w:rPr>
+    </w:lvl>
+    <w:lvl w:ilvl="2" w:tplc="08090005" w:tentative="1">
+      <w:start w:val="1"/>
+      <w:numFmt w:val="bullet"/>
+      <w:lvlText w:val=""/>
+      <w:lvlJc w:val="left"/>
+      <w:pPr>
+        <w:ind w:left="3600" w:hanging="360"/>
+      </w:pPr>
+      <w:rPr>
+        <w:rFonts w:ascii="Wingdings" w:hAnsi="Wingdings" w:hint="default"/>
+      </w:rPr>
+    </w:lvl>
+    <w:lvl w:ilvl="3" w:tplc="08090001" w:tentative="1">
+      <w:start w:val="1"/>
+      <w:numFmt w:val="bullet"/>
+      <w:lvlText w:val=""/>
+      <w:lvlJc w:val="left"/>
+      <w:pPr>
+        <w:ind w:left="4320" w:hanging="360"/>
+      </w:pPr>
+      <w:rPr>
+        <w:rFonts w:ascii="Symbol" w:hAnsi="Symbol" w:hint="default"/>
+      </w:rPr>
+    </w:lvl>
+    <w:lvl w:ilvl="4" w:tplc="08090003" w:tentative="1">
+      <w:start w:val="1"/>
+      <w:numFmt w:val="bullet"/>
+      <w:lvlText w:val="o"/>
+      <w:lvlJc w:val="left"/>
+      <w:pPr>
+        <w:ind w:left="5040" w:hanging="360"/>
+      </w:pPr>
+      <w:rPr>
+        <w:rFonts w:ascii="Courier New" w:hAnsi="Courier New" w:cs="Courier New" w:hint="default"/>
+      </w:rPr>
+    </w:lvl>
+    <w:lvl w:ilvl="5" w:tplc="08090005" w:tentative="1">
+      <w:start w:val="1"/>
+      <w:numFmt w:val="bullet"/>
+      <w:lvlText w:val=""/>
+      <w:lvlJc w:val="left"/>
+      <w:pPr>
+        <w:ind w:left="5760" w:hanging="360"/>
+      </w:pPr>
+      <w:rPr>
+        <w:rFonts w:ascii="Wingdings" w:hAnsi="Wingdings" w:hint="default"/>
+      </w:rPr>
+    </w:lvl>
+    <w:lvl w:ilvl="6" w:tplc="08090001" w:tentative="1">
+      <w:start w:val="1"/>
+      <w:numFmt w:val="bullet"/>
+      <w:lvlText w:val=""/>
+      <w:lvlJc w:val="left"/>
+      <w:pPr>
+        <w:ind w:left="6480" w:hanging="360"/>
+      </w:pPr>
+      <w:rPr>
+        <w:rFonts w:ascii="Symbol" w:hAnsi="Symbol" w:hint="default"/>
+      </w:rPr>
+    </w:lvl>
+    <w:lvl w:ilvl="7" w:tplc="08090003" w:tentative="1">
+      <w:start w:val="1"/>
+      <w:numFmt w:val="bullet"/>
+      <w:lvlText w:val="o"/>
+      <w:lvlJc w:val="left"/>
+      <w:pPr>
+        <w:ind w:left="7200" w:hanging="360"/>
+      </w:pPr>
+      <w:rPr>
+        <w:rFonts w:ascii="Courier New" w:hAnsi="Courier New" w:cs="Courier New" w:hint="default"/>
+      </w:rPr>
+    </w:lvl>
+    <w:lvl w:ilvl="8" w:tplc="08090005" w:tentative="1">
+      <w:start w:val="1"/>
+      <w:numFmt w:val="bullet"/>
+      <w:lvlText w:val=""/>
+      <w:lvlJc w:val="left"/>
+      <w:pPr>
+        <w:ind w:left="7920" w:hanging="360"/>
+      </w:pPr>
+      <w:rPr>
+        <w:rFonts w:ascii="Wingdings" w:hAnsi="Wingdings" w:hint="default"/>
+      </w:rPr>
+    </w:lvl>
+  </w:abstractNum>
+  <w:abstractNum w:abstractNumId="12" w15:restartNumberingAfterBreak="0">
     <w:nsid w:val="66BA4732"/>
     <w:multiLevelType w:val="hybridMultilevel"/>
     <w:tmpl w:val="9C70E27C"/>
@@ -5925,7 +7327,7 @@
       </w:pPr>
     </w:lvl>
   </w:abstractNum>
-  <w:abstractNum w:abstractNumId="8" w15:restartNumberingAfterBreak="0">
+  <w:abstractNum w:abstractNumId="13" w15:restartNumberingAfterBreak="0">
     <w:nsid w:val="71811F32"/>
     <w:multiLevelType w:val="hybridMultilevel"/>
     <w:tmpl w:val="07CA2C4E"/>
@@ -6038,7 +7440,120 @@
       </w:rPr>
     </w:lvl>
   </w:abstractNum>
-  <w:abstractNum w:abstractNumId="9" w15:restartNumberingAfterBreak="0">
+  <w:abstractNum w:abstractNumId="14" w15:restartNumberingAfterBreak="0">
+    <w:nsid w:val="76A72CE4"/>
+    <w:multiLevelType w:val="hybridMultilevel"/>
+    <w:tmpl w:val="BE8C8DB4"/>
+    <w:lvl w:ilvl="0" w:tplc="08090001">
+      <w:start w:val="1"/>
+      <w:numFmt w:val="bullet"/>
+      <w:lvlText w:val=""/>
+      <w:lvlJc w:val="left"/>
+      <w:pPr>
+        <w:ind w:left="1440" w:hanging="360"/>
+      </w:pPr>
+      <w:rPr>
+        <w:rFonts w:ascii="Symbol" w:hAnsi="Symbol" w:hint="default"/>
+      </w:rPr>
+    </w:lvl>
+    <w:lvl w:ilvl="1" w:tplc="08090003" w:tentative="1">
+      <w:start w:val="1"/>
+      <w:numFmt w:val="bullet"/>
+      <w:lvlText w:val="o"/>
+      <w:lvlJc w:val="left"/>
+      <w:pPr>
+        <w:ind w:left="2160" w:hanging="360"/>
+      </w:pPr>
+      <w:rPr>
+        <w:rFonts w:ascii="Courier New" w:hAnsi="Courier New" w:cs="Courier New" w:hint="default"/>
+      </w:rPr>
+    </w:lvl>
+    <w:lvl w:ilvl="2" w:tplc="08090005" w:tentative="1">
+      <w:start w:val="1"/>
+      <w:numFmt w:val="bullet"/>
+      <w:lvlText w:val=""/>
+      <w:lvlJc w:val="left"/>
+      <w:pPr>
+        <w:ind w:left="2880" w:hanging="360"/>
+      </w:pPr>
+      <w:rPr>
+        <w:rFonts w:ascii="Wingdings" w:hAnsi="Wingdings" w:hint="default"/>
+      </w:rPr>
+    </w:lvl>
+    <w:lvl w:ilvl="3" w:tplc="08090001" w:tentative="1">
+      <w:start w:val="1"/>
+      <w:numFmt w:val="bullet"/>
+      <w:lvlText w:val=""/>
+      <w:lvlJc w:val="left"/>
+      <w:pPr>
+        <w:ind w:left="3600" w:hanging="360"/>
+      </w:pPr>
+      <w:rPr>
+        <w:rFonts w:ascii="Symbol" w:hAnsi="Symbol" w:hint="default"/>
+      </w:rPr>
+    </w:lvl>
+    <w:lvl w:ilvl="4" w:tplc="08090003" w:tentative="1">
+      <w:start w:val="1"/>
+      <w:numFmt w:val="bullet"/>
+      <w:lvlText w:val="o"/>
+      <w:lvlJc w:val="left"/>
+      <w:pPr>
+        <w:ind w:left="4320" w:hanging="360"/>
+      </w:pPr>
+      <w:rPr>
+        <w:rFonts w:ascii="Courier New" w:hAnsi="Courier New" w:cs="Courier New" w:hint="default"/>
+      </w:rPr>
+    </w:lvl>
+    <w:lvl w:ilvl="5" w:tplc="08090005" w:tentative="1">
+      <w:start w:val="1"/>
+      <w:numFmt w:val="bullet"/>
+      <w:lvlText w:val=""/>
+      <w:lvlJc w:val="left"/>
+      <w:pPr>
+        <w:ind w:left="5040" w:hanging="360"/>
+      </w:pPr>
+      <w:rPr>
+        <w:rFonts w:ascii="Wingdings" w:hAnsi="Wingdings" w:hint="default"/>
+      </w:rPr>
+    </w:lvl>
+    <w:lvl w:ilvl="6" w:tplc="08090001" w:tentative="1">
+      <w:start w:val="1"/>
+      <w:numFmt w:val="bullet"/>
+      <w:lvlText w:val=""/>
+      <w:lvlJc w:val="left"/>
+      <w:pPr>
+        <w:ind w:left="5760" w:hanging="360"/>
+      </w:pPr>
+      <w:rPr>
+        <w:rFonts w:ascii="Symbol" w:hAnsi="Symbol" w:hint="default"/>
+      </w:rPr>
+    </w:lvl>
+    <w:lvl w:ilvl="7" w:tplc="08090003" w:tentative="1">
+      <w:start w:val="1"/>
+      <w:numFmt w:val="bullet"/>
+      <w:lvlText w:val="o"/>
+      <w:lvlJc w:val="left"/>
+      <w:pPr>
+        <w:ind w:left="6480" w:hanging="360"/>
+      </w:pPr>
+      <w:rPr>
+        <w:rFonts w:ascii="Courier New" w:hAnsi="Courier New" w:cs="Courier New" w:hint="default"/>
+      </w:rPr>
+    </w:lvl>
+    <w:lvl w:ilvl="8" w:tplc="08090005" w:tentative="1">
+      <w:start w:val="1"/>
+      <w:numFmt w:val="bullet"/>
+      <w:lvlText w:val=""/>
+      <w:lvlJc w:val="left"/>
+      <w:pPr>
+        <w:ind w:left="7200" w:hanging="360"/>
+      </w:pPr>
+      <w:rPr>
+        <w:rFonts w:ascii="Wingdings" w:hAnsi="Wingdings" w:hint="default"/>
+      </w:rPr>
+    </w:lvl>
+  </w:abstractNum>
+  <w:abstractNum w:abstractNumId="15" w15:restartNumberingAfterBreak="0">
     <w:nsid w:val="79A33DFE"/>
     <w:multiLevelType w:val="hybridMultilevel"/>
     <w:tmpl w:val="10700184"/>
@@ -6151,7 +7666,7 @@
       </w:rPr>
     </w:lvl>
   </w:abstractNum>
-  <w:abstractNum w:abstractNumId="10" w15:restartNumberingAfterBreak="0">
+  <w:abstractNum w:abstractNumId="16" w15:restartNumberingAfterBreak="0">
     <w:nsid w:val="7B7762A8"/>
     <w:multiLevelType w:val="hybridMultilevel"/>
     <w:tmpl w:val="C1CE738C"/>
@@ -6244,40 +7759,58 @@
     <w:abstractNumId w:val="1"/>
   </w:num>
   <w:num w:numId="2">
-    <w:abstractNumId w:val="5"/>
+    <w:abstractNumId w:val="8"/>
   </w:num>
   <w:num w:numId="3">
-    <w:abstractNumId w:val="7"/>
+    <w:abstractNumId w:val="12"/>
   </w:num>
   <w:num w:numId="4">
-    <w:abstractNumId w:val="10"/>
+    <w:abstractNumId w:val="16"/>
   </w:num>
   <w:num w:numId="5">
     <w:abstractNumId w:val="0"/>
   </w:num>
   <w:num w:numId="6">
-    <w:abstractNumId w:val="3"/>
+    <w:abstractNumId w:val="4"/>
   </w:num>
   <w:num w:numId="7">
-    <w:abstractNumId w:val="6"/>
+    <w:abstractNumId w:val="9"/>
   </w:num>
   <w:num w:numId="8">
-    <w:abstractNumId w:val="8"/>
+    <w:abstractNumId w:val="13"/>
   </w:num>
   <w:num w:numId="9">
     <w:abstractNumId w:val="2"/>
   </w:num>
   <w:num w:numId="10">
-    <w:abstractNumId w:val="4"/>
+    <w:abstractNumId w:val="5"/>
   </w:num>
   <w:num w:numId="11">
-    <w:abstractNumId w:val="9"/>
+    <w:abstractNumId w:val="15"/>
+  </w:num>
+  <w:num w:numId="12">
+    <w:abstractNumId w:val="11"/>
+  </w:num>
+  <w:num w:numId="13">
+    <w:abstractNumId w:val="3"/>
+  </w:num>
+  <w:num w:numId="14">
+    <w:abstractNumId w:val="7"/>
+  </w:num>
+  <w:num w:numId="15">
+    <w:abstractNumId w:val="14"/>
+  </w:num>
+  <w:num w:numId="16">
+    <w:abstractNumId w:val="6"/>
+  </w:num>
+  <w:num w:numId="17">
+    <w:abstractNumId w:val="10"/>
   </w:num>
 </w:numbering>
 </file>
 
 <file path=word/styles.xml><?xml version="1.0" encoding="utf-8"?>
-<w:styles xmlns:mc="http://schemas.openxmlformats.org/markup-compatibility/2006" xmlns:r="http://schemas.openxmlformats.org/officeDocument/2006/relationships" xmlns:w="http://schemas.openxmlformats.org/wordprocessingml/2006/main" xmlns:w14="http://schemas.microsoft.com/office/word/2010/wordml" xmlns:w15="http://schemas.microsoft.com/office/word/2012/wordml" xmlns:w16se="http://schemas.microsoft.com/office/word/2015/wordml/symex" mc:Ignorable="w14 w15 w16se">
+<w:styles xmlns:mc="http://schemas.openxmlformats.org/markup-compatibility/2006" xmlns:r="http://schemas.openxmlformats.org/officeDocument/2006/relationships" xmlns:w="http://schemas.openxmlformats.org/wordprocessingml/2006/main" xmlns:w14="http://schemas.microsoft.com/office/word/2010/wordml" xmlns:w15="http://schemas.microsoft.com/office/word/2012/wordml" mc:Ignorable="w14 w15">
   <w:docDefaults>
     <w:rPrDefault>
       <w:rPr>
@@ -7382,6 +8915,43 @@
       <w:iCs/>
     </w:rPr>
   </w:style>
+  <w:style w:type="paragraph" w:styleId="FootnoteText">
+    <w:name w:val="footnote text"/>
+    <w:basedOn w:val="Normal"/>
+    <w:link w:val="FootnoteTextChar"/>
+    <w:uiPriority w:val="99"/>
+    <w:semiHidden/>
+    <w:unhideWhenUsed/>
+    <w:rsid w:val="005B037A"/>
+    <w:rPr>
+      <w:sz w:val="20"/>
+      <w:szCs w:val="20"/>
+    </w:rPr>
+  </w:style>
+  <w:style w:type="character" w:customStyle="1" w:styleId="FootnoteTextChar">
+    <w:name w:val="Footnote Text Char"/>
+    <w:basedOn w:val="DefaultParagraphFont"/>
+    <w:link w:val="FootnoteText"/>
+    <w:uiPriority w:val="99"/>
+    <w:semiHidden/>
+    <w:rsid w:val="005B037A"/>
+    <w:rPr>
+      <w:rFonts w:eastAsia="Times New Roman" w:cs="Times New Roman"/>
+      <w:sz w:val="20"/>
+      <w:szCs w:val="20"/>
+    </w:rPr>
+  </w:style>
+  <w:style w:type="character" w:styleId="FootnoteReference">
+    <w:name w:val="footnote reference"/>
+    <w:basedOn w:val="DefaultParagraphFont"/>
+    <w:uiPriority w:val="99"/>
+    <w:semiHidden/>
+    <w:unhideWhenUsed/>
+    <w:rsid w:val="005B037A"/>
+    <w:rPr>
+      <w:vertAlign w:val="superscript"/>
+    </w:rPr>
+  </w:style>
 </w:styles>
 </file>
 
@@ -7675,7 +9245,7 @@
 </file>
 
 <file path=customXml/itemProps1.xml><?xml version="1.0" encoding="utf-8"?>
-<ds:datastoreItem xmlns:ds="http://schemas.openxmlformats.org/officeDocument/2006/customXml" ds:itemID="{EF7E8EE5-9539-4D48-9612-BC3605E92604}">
+<ds:datastoreItem xmlns:ds="http://schemas.openxmlformats.org/officeDocument/2006/customXml" ds:itemID="{6D2DC6BA-6584-4D64-B2CC-D7650B3F6A32}">
   <ds:schemaRefs>
     <ds:schemaRef ds:uri="http://schemas.openxmlformats.org/officeDocument/2006/bibliography"/>
   </ds:schemaRefs>

</xml_diff>

<commit_message>
Revert "Merge branch 'master' of https://github.com/batisuoc/clothing-website"
This reverts commit c68284b942f943ed91d20b3923056a5c021babd7, reversing
changes made to 30b54e908f80eb48cb97eee384baf5a87952dd9f.
</commit_message>
<xml_diff>
--- a/report/51503032_TrinhHangUoc_51702182_NguyenDucThang.docx
+++ b/report/51503032_TrinhHangUoc_51702182_NguyenDucThang.docx
@@ -1,6 +1,6 @@
 
 <file path=word/document.xml><?xml version="1.0" encoding="utf-8"?>
-<w:document xmlns:wpc="http://schemas.microsoft.com/office/word/2010/wordprocessingCanvas" xmlns:cx="http://schemas.microsoft.com/office/drawing/2014/chartex" xmlns:mc="http://schemas.openxmlformats.org/markup-compatibility/2006" xmlns:o="urn:schemas-microsoft-com:office:office" xmlns:r="http://schemas.openxmlformats.org/officeDocument/2006/relationships" xmlns:m="http://schemas.openxmlformats.org/officeDocument/2006/math" xmlns:v="urn:schemas-microsoft-com:vml" xmlns:wp14="http://schemas.microsoft.com/office/word/2010/wordprocessingDrawing" xmlns:wp="http://schemas.openxmlformats.org/drawingml/2006/wordprocessingDrawing" xmlns:w10="urn:schemas-microsoft-com:office:word" xmlns:w="http://schemas.openxmlformats.org/wordprocessingml/2006/main" xmlns:w14="http://schemas.microsoft.com/office/word/2010/wordml" xmlns:w15="http://schemas.microsoft.com/office/word/2012/wordml" xmlns:w16se="http://schemas.microsoft.com/office/word/2015/wordml/symex" xmlns:wpg="http://schemas.microsoft.com/office/word/2010/wordprocessingGroup" xmlns:wpi="http://schemas.microsoft.com/office/word/2010/wordprocessingInk" xmlns:wne="http://schemas.microsoft.com/office/word/2006/wordml" xmlns:wps="http://schemas.microsoft.com/office/word/2010/wordprocessingShape" mc:Ignorable="w14 w15 w16se wp14">
+<w:document xmlns:wpc="http://schemas.microsoft.com/office/word/2010/wordprocessingCanvas" xmlns:mc="http://schemas.openxmlformats.org/markup-compatibility/2006" xmlns:o="urn:schemas-microsoft-com:office:office" xmlns:r="http://schemas.openxmlformats.org/officeDocument/2006/relationships" xmlns:m="http://schemas.openxmlformats.org/officeDocument/2006/math" xmlns:v="urn:schemas-microsoft-com:vml" xmlns:wp14="http://schemas.microsoft.com/office/word/2010/wordprocessingDrawing" xmlns:wp="http://schemas.openxmlformats.org/drawingml/2006/wordprocessingDrawing" xmlns:w10="urn:schemas-microsoft-com:office:word" xmlns:w="http://schemas.openxmlformats.org/wordprocessingml/2006/main" xmlns:w14="http://schemas.microsoft.com/office/word/2010/wordml" xmlns:w15="http://schemas.microsoft.com/office/word/2012/wordml" xmlns:wpg="http://schemas.microsoft.com/office/word/2010/wordprocessingGroup" xmlns:wpi="http://schemas.microsoft.com/office/word/2010/wordprocessingInk" xmlns:wne="http://schemas.microsoft.com/office/word/2006/wordml" xmlns:wps="http://schemas.microsoft.com/office/word/2010/wordprocessingShape" mc:Ignorable="w14 w15 wp14">
   <w:body>
     <w:p>
       <w:pPr>
@@ -154,7 +154,7 @@
           <w:noProof/>
           <w:sz w:val="22"/>
           <w:szCs w:val="22"/>
-          <w:lang w:eastAsia="zh-CN"/>
+          <w:lang w:val="en-GB" w:eastAsia="en-GB"/>
         </w:rPr>
         <w:drawing>
           <wp:inline distT="0" distB="0" distL="0" distR="0" wp14:anchorId="23103A70" wp14:editId="409EA8FD">
@@ -1001,7 +1001,7 @@
           <w:noProof/>
           <w:sz w:val="22"/>
           <w:szCs w:val="22"/>
-          <w:lang w:eastAsia="zh-CN"/>
+          <w:lang w:val="en-GB" w:eastAsia="en-GB"/>
         </w:rPr>
         <w:drawing>
           <wp:inline distT="0" distB="0" distL="0" distR="0" wp14:anchorId="21C5C4A2" wp14:editId="3B1542B5">
@@ -1486,7 +1486,6 @@
         <w:rPr>
           <w:sz w:val="28"/>
           <w:szCs w:val="28"/>
-          <w:lang w:val="vi-VN"/>
         </w:rPr>
       </w:pPr>
       <w:r>
@@ -1523,7 +1522,6 @@
           <w:bCs/>
           <w:sz w:val="28"/>
           <w:szCs w:val="28"/>
-          <w:lang w:val="vi-VN"/>
         </w:rPr>
         <w:t xml:space="preserve"> - 21</w:t>
       </w:r>
@@ -1670,7 +1668,7 @@
           <w:lang w:val="vi-VN"/>
         </w:rPr>
       </w:pPr>
-      <w:bookmarkStart w:id="0" w:name="_Toc26136942"/>
+      <w:bookmarkStart w:id="0" w:name="_Toc26084205"/>
       <w:r>
         <w:rPr>
           <w:lang w:val="vi-VN"/>
@@ -2231,7 +2229,7 @@
           <w:lang w:val="vi-VN"/>
         </w:rPr>
       </w:pPr>
-      <w:bookmarkStart w:id="1" w:name="_Toc26136943"/>
+      <w:bookmarkStart w:id="1" w:name="_Toc26084206"/>
       <w:r>
         <w:rPr>
           <w:lang w:val="vi-VN"/>
@@ -2437,7 +2435,7 @@
           <w:lang w:val="vi-VN"/>
         </w:rPr>
       </w:pPr>
-      <w:bookmarkStart w:id="2" w:name="_Toc26136944"/>
+      <w:bookmarkStart w:id="2" w:name="_Toc26084207"/>
       <w:r>
         <w:rPr>
           <w:lang w:val="vi-VN"/>
@@ -2512,13 +2510,15 @@
         <w:pStyle w:val="Chng"/>
         <w:jc w:val="center"/>
       </w:pPr>
-      <w:bookmarkStart w:id="3" w:name="_Toc26136945"/>
+      <w:bookmarkStart w:id="3" w:name="_Toc26084208"/>
       <w:r>
         <w:lastRenderedPageBreak/>
         <w:t>MỤC LỤC</w:t>
       </w:r>
       <w:bookmarkEnd w:id="3"/>
     </w:p>
+    <w:bookmarkStart w:id="4" w:name="_GoBack"/>
+    <w:bookmarkEnd w:id="4"/>
     <w:p>
       <w:pPr>
         <w:pStyle w:val="TOC1"/>
@@ -2530,7 +2530,7 @@
           <w:noProof/>
           <w:sz w:val="22"/>
           <w:szCs w:val="22"/>
-          <w:lang w:eastAsia="zh-CN"/>
+          <w:lang w:val="en-GB" w:eastAsia="en-GB"/>
         </w:rPr>
       </w:pPr>
       <w:r>
@@ -2551,7 +2551,7 @@
         </w:rPr>
         <w:fldChar w:fldCharType="separate"/>
       </w:r>
-      <w:hyperlink w:anchor="_Toc26136942" w:history="1">
+      <w:hyperlink w:anchor="_Toc26084205" w:history="1">
         <w:r>
           <w:rPr>
             <w:rStyle w:val="Hyperlink"/>
@@ -2579,7 +2579,7 @@
             <w:noProof/>
             <w:webHidden/>
           </w:rPr>
-          <w:instrText xml:space="preserve"> PAGEREF _Toc26136942 \h </w:instrText>
+          <w:instrText xml:space="preserve"> PAGEREF _Toc26084205 \h </w:instrText>
         </w:r>
         <w:r>
           <w:rPr>
@@ -2621,10 +2621,10 @@
           <w:noProof/>
           <w:sz w:val="22"/>
           <w:szCs w:val="22"/>
-          <w:lang w:eastAsia="zh-CN"/>
-        </w:rPr>
-      </w:pPr>
-      <w:hyperlink w:anchor="_Toc26136943" w:history="1">
+          <w:lang w:val="en-GB" w:eastAsia="en-GB"/>
+        </w:rPr>
+      </w:pPr>
+      <w:hyperlink w:anchor="_Toc26084206" w:history="1">
         <w:r>
           <w:rPr>
             <w:rStyle w:val="Hyperlink"/>
@@ -2652,7 +2652,7 @@
             <w:noProof/>
             <w:webHidden/>
           </w:rPr>
-          <w:instrText xml:space="preserve"> PAGEREF _Toc26136943 \h </w:instrText>
+          <w:instrText xml:space="preserve"> PAGEREF _Toc26084206 \h </w:instrText>
         </w:r>
         <w:r>
           <w:rPr>
@@ -2694,10 +2694,10 @@
           <w:noProof/>
           <w:sz w:val="22"/>
           <w:szCs w:val="22"/>
-          <w:lang w:eastAsia="zh-CN"/>
-        </w:rPr>
-      </w:pPr>
-      <w:hyperlink w:anchor="_Toc26136944" w:history="1">
+          <w:lang w:val="en-GB" w:eastAsia="en-GB"/>
+        </w:rPr>
+      </w:pPr>
+      <w:hyperlink w:anchor="_Toc26084207" w:history="1">
         <w:r>
           <w:rPr>
             <w:rStyle w:val="Hyperlink"/>
@@ -2725,7 +2725,7 @@
             <w:noProof/>
             <w:webHidden/>
           </w:rPr>
-          <w:instrText xml:space="preserve"> PAGEREF _Toc26136944 \h </w:instrText>
+          <w:instrText xml:space="preserve"> PAGEREF _Toc26084207 \h </w:instrText>
         </w:r>
         <w:r>
           <w:rPr>
@@ -2767,10 +2767,10 @@
           <w:noProof/>
           <w:sz w:val="22"/>
           <w:szCs w:val="22"/>
-          <w:lang w:eastAsia="zh-CN"/>
-        </w:rPr>
-      </w:pPr>
-      <w:hyperlink w:anchor="_Toc26136945" w:history="1">
+          <w:lang w:val="en-GB" w:eastAsia="en-GB"/>
+        </w:rPr>
+      </w:pPr>
+      <w:hyperlink w:anchor="_Toc26084208" w:history="1">
         <w:r>
           <w:rPr>
             <w:rStyle w:val="Hyperlink"/>
@@ -2797,7 +2797,7 @@
             <w:noProof/>
             <w:webHidden/>
           </w:rPr>
-          <w:instrText xml:space="preserve"> PAGEREF _Toc26136945 \h </w:instrText>
+          <w:instrText xml:space="preserve"> PAGEREF _Toc26084208 \h </w:instrText>
         </w:r>
         <w:r>
           <w:rPr>
@@ -2839,10 +2839,10 @@
           <w:noProof/>
           <w:sz w:val="22"/>
           <w:szCs w:val="22"/>
-          <w:lang w:eastAsia="zh-CN"/>
-        </w:rPr>
-      </w:pPr>
-      <w:hyperlink w:anchor="_Toc26136946" w:history="1">
+          <w:lang w:val="en-GB" w:eastAsia="en-GB"/>
+        </w:rPr>
+      </w:pPr>
+      <w:hyperlink w:anchor="_Toc26084209" w:history="1">
         <w:r>
           <w:rPr>
             <w:rStyle w:val="Hyperlink"/>
@@ -2869,7 +2869,7 @@
             <w:noProof/>
             <w:webHidden/>
           </w:rPr>
-          <w:instrText xml:space="preserve"> PAGEREF _Toc26136946 \h </w:instrText>
+          <w:instrText xml:space="preserve"> PAGEREF _Toc26084209 \h </w:instrText>
         </w:r>
         <w:r>
           <w:rPr>
@@ -2911,10 +2911,10 @@
           <w:noProof/>
           <w:sz w:val="22"/>
           <w:szCs w:val="22"/>
-          <w:lang w:eastAsia="zh-CN"/>
-        </w:rPr>
-      </w:pPr>
-      <w:hyperlink w:anchor="_Toc26136947" w:history="1">
+          <w:lang w:val="en-GB" w:eastAsia="en-GB"/>
+        </w:rPr>
+      </w:pPr>
+      <w:hyperlink w:anchor="_Toc26084210" w:history="1">
         <w:r>
           <w:rPr>
             <w:rStyle w:val="Hyperlink"/>
@@ -2941,7 +2941,7 @@
             <w:noProof/>
             <w:webHidden/>
           </w:rPr>
-          <w:instrText xml:space="preserve"> PAGEREF _Toc26136947 \h </w:instrText>
+          <w:instrText xml:space="preserve"> PAGEREF _Toc26084210 \h </w:instrText>
         </w:r>
         <w:r>
           <w:rPr>
@@ -2983,10 +2983,10 @@
           <w:noProof/>
           <w:sz w:val="22"/>
           <w:szCs w:val="22"/>
-          <w:lang w:eastAsia="zh-CN"/>
-        </w:rPr>
-      </w:pPr>
-      <w:hyperlink w:anchor="_Toc26136948" w:history="1">
+          <w:lang w:val="en-GB" w:eastAsia="en-GB"/>
+        </w:rPr>
+      </w:pPr>
+      <w:hyperlink w:anchor="_Toc26084211" w:history="1">
         <w:r>
           <w:rPr>
             <w:rStyle w:val="Hyperlink"/>
@@ -3013,7 +3013,7 @@
             <w:noProof/>
             <w:webHidden/>
           </w:rPr>
-          <w:instrText xml:space="preserve"> PAGEREF _Toc26136948 \h </w:instrText>
+          <w:instrText xml:space="preserve"> PAGEREF _Toc26084211 \h </w:instrText>
         </w:r>
         <w:r>
           <w:rPr>
@@ -3055,10 +3055,10 @@
           <w:noProof/>
           <w:sz w:val="22"/>
           <w:szCs w:val="22"/>
-          <w:lang w:eastAsia="zh-CN"/>
-        </w:rPr>
-      </w:pPr>
-      <w:hyperlink w:anchor="_Toc26136949" w:history="1">
+          <w:lang w:val="en-GB" w:eastAsia="en-GB"/>
+        </w:rPr>
+      </w:pPr>
+      <w:hyperlink w:anchor="_Toc26084212" w:history="1">
         <w:r>
           <w:rPr>
             <w:rStyle w:val="Hyperlink"/>
@@ -3085,7 +3085,7 @@
             <w:noProof/>
             <w:webHidden/>
           </w:rPr>
-          <w:instrText xml:space="preserve"> PAGEREF _Toc26136949 \h </w:instrText>
+          <w:instrText xml:space="preserve"> PAGEREF _Toc26084212 \h </w:instrText>
         </w:r>
         <w:r>
           <w:rPr>
@@ -3127,10 +3127,10 @@
           <w:noProof/>
           <w:sz w:val="22"/>
           <w:szCs w:val="22"/>
-          <w:lang w:eastAsia="zh-CN"/>
-        </w:rPr>
-      </w:pPr>
-      <w:hyperlink w:anchor="_Toc26136950" w:history="1">
+          <w:lang w:val="en-GB" w:eastAsia="en-GB"/>
+        </w:rPr>
+      </w:pPr>
+      <w:hyperlink w:anchor="_Toc26084213" w:history="1">
         <w:r>
           <w:rPr>
             <w:rStyle w:val="Hyperlink"/>
@@ -3157,7 +3157,7 @@
             <w:noProof/>
             <w:webHidden/>
           </w:rPr>
-          <w:instrText xml:space="preserve"> PAGEREF _Toc26136950 \h </w:instrText>
+          <w:instrText xml:space="preserve"> PAGEREF _Toc26084213 \h </w:instrText>
         </w:r>
         <w:r>
           <w:rPr>
@@ -3199,10 +3199,10 @@
           <w:noProof/>
           <w:sz w:val="22"/>
           <w:szCs w:val="22"/>
-          <w:lang w:eastAsia="zh-CN"/>
-        </w:rPr>
-      </w:pPr>
-      <w:hyperlink w:anchor="_Toc26136951" w:history="1">
+          <w:lang w:val="en-GB" w:eastAsia="en-GB"/>
+        </w:rPr>
+      </w:pPr>
+      <w:hyperlink w:anchor="_Toc26084214" w:history="1">
         <w:r>
           <w:rPr>
             <w:rStyle w:val="Hyperlink"/>
@@ -3229,7 +3229,7 @@
             <w:noProof/>
             <w:webHidden/>
           </w:rPr>
-          <w:instrText xml:space="preserve"> PAGEREF _Toc26136951 \h </w:instrText>
+          <w:instrText xml:space="preserve"> PAGEREF _Toc26084214 \h </w:instrText>
         </w:r>
         <w:r>
           <w:rPr>
@@ -3271,10 +3271,10 @@
           <w:noProof/>
           <w:sz w:val="22"/>
           <w:szCs w:val="22"/>
-          <w:lang w:eastAsia="zh-CN"/>
-        </w:rPr>
-      </w:pPr>
-      <w:hyperlink w:anchor="_Toc26136952" w:history="1">
+          <w:lang w:val="en-GB" w:eastAsia="en-GB"/>
+        </w:rPr>
+      </w:pPr>
+      <w:hyperlink w:anchor="_Toc26084215" w:history="1">
         <w:r>
           <w:rPr>
             <w:rStyle w:val="Hyperlink"/>
@@ -3301,7 +3301,7 @@
             <w:noProof/>
             <w:webHidden/>
           </w:rPr>
-          <w:instrText xml:space="preserve"> PAGEREF _Toc26136952 \h </w:instrText>
+          <w:instrText xml:space="preserve"> PAGEREF _Toc26084215 \h </w:instrText>
         </w:r>
         <w:r>
           <w:rPr>
@@ -3343,10 +3343,10 @@
           <w:noProof/>
           <w:sz w:val="22"/>
           <w:szCs w:val="22"/>
-          <w:lang w:eastAsia="zh-CN"/>
-        </w:rPr>
-      </w:pPr>
-      <w:hyperlink w:anchor="_Toc26136953" w:history="1">
+          <w:lang w:val="en-GB" w:eastAsia="en-GB"/>
+        </w:rPr>
+      </w:pPr>
+      <w:hyperlink w:anchor="_Toc26084216" w:history="1">
         <w:r>
           <w:rPr>
             <w:rStyle w:val="Hyperlink"/>
@@ -3373,7 +3373,7 @@
             <w:noProof/>
             <w:webHidden/>
           </w:rPr>
-          <w:instrText xml:space="preserve"> PAGEREF _Toc26136953 \h </w:instrText>
+          <w:instrText xml:space="preserve"> PAGEREF _Toc26084216 \h </w:instrText>
         </w:r>
         <w:r>
           <w:rPr>
@@ -3415,10 +3415,10 @@
           <w:noProof/>
           <w:sz w:val="22"/>
           <w:szCs w:val="22"/>
-          <w:lang w:eastAsia="zh-CN"/>
-        </w:rPr>
-      </w:pPr>
-      <w:hyperlink w:anchor="_Toc26136954" w:history="1">
+          <w:lang w:val="en-GB" w:eastAsia="en-GB"/>
+        </w:rPr>
+      </w:pPr>
+      <w:hyperlink w:anchor="_Toc26084217" w:history="1">
         <w:r>
           <w:rPr>
             <w:rStyle w:val="Hyperlink"/>
@@ -3445,7 +3445,7 @@
             <w:noProof/>
             <w:webHidden/>
           </w:rPr>
-          <w:instrText xml:space="preserve"> PAGEREF _Toc26136954 \h </w:instrText>
+          <w:instrText xml:space="preserve"> PAGEREF _Toc26084217 \h </w:instrText>
         </w:r>
         <w:r>
           <w:rPr>
@@ -3487,10 +3487,10 @@
           <w:noProof/>
           <w:sz w:val="22"/>
           <w:szCs w:val="22"/>
-          <w:lang w:eastAsia="zh-CN"/>
-        </w:rPr>
-      </w:pPr>
-      <w:hyperlink w:anchor="_Toc26136955" w:history="1">
+          <w:lang w:val="en-GB" w:eastAsia="en-GB"/>
+        </w:rPr>
+      </w:pPr>
+      <w:hyperlink w:anchor="_Toc26084218" w:history="1">
         <w:r>
           <w:rPr>
             <w:rStyle w:val="Hyperlink"/>
@@ -3517,7 +3517,7 @@
             <w:noProof/>
             <w:webHidden/>
           </w:rPr>
-          <w:instrText xml:space="preserve"> PAGEREF _Toc26136955 \h </w:instrText>
+          <w:instrText xml:space="preserve"> PAGEREF _Toc26084218 \h </w:instrText>
         </w:r>
         <w:r>
           <w:rPr>
@@ -3537,7 +3537,7 @@
             <w:noProof/>
             <w:webHidden/>
           </w:rPr>
-          <w:t>9</w:t>
+          <w:t>8</w:t>
         </w:r>
         <w:r>
           <w:rPr>
@@ -3559,10 +3559,10 @@
           <w:noProof/>
           <w:sz w:val="22"/>
           <w:szCs w:val="22"/>
-          <w:lang w:eastAsia="zh-CN"/>
-        </w:rPr>
-      </w:pPr>
-      <w:hyperlink w:anchor="_Toc26136956" w:history="1">
+          <w:lang w:val="en-GB" w:eastAsia="en-GB"/>
+        </w:rPr>
+      </w:pPr>
+      <w:hyperlink w:anchor="_Toc26084219" w:history="1">
         <w:r>
           <w:rPr>
             <w:rStyle w:val="Hyperlink"/>
@@ -3589,7 +3589,7 @@
             <w:noProof/>
             <w:webHidden/>
           </w:rPr>
-          <w:instrText xml:space="preserve"> PAGEREF _Toc26136956 \h </w:instrText>
+          <w:instrText xml:space="preserve"> PAGEREF _Toc26084219 \h </w:instrText>
         </w:r>
         <w:r>
           <w:rPr>
@@ -3609,7 +3609,7 @@
             <w:noProof/>
             <w:webHidden/>
           </w:rPr>
-          <w:t>9</w:t>
+          <w:t>8</w:t>
         </w:r>
         <w:r>
           <w:rPr>
@@ -3631,10 +3631,10 @@
           <w:noProof/>
           <w:sz w:val="22"/>
           <w:szCs w:val="22"/>
-          <w:lang w:eastAsia="zh-CN"/>
-        </w:rPr>
-      </w:pPr>
-      <w:hyperlink w:anchor="_Toc26136957" w:history="1">
+          <w:lang w:val="en-GB" w:eastAsia="en-GB"/>
+        </w:rPr>
+      </w:pPr>
+      <w:hyperlink w:anchor="_Toc26084220" w:history="1">
         <w:r>
           <w:rPr>
             <w:rStyle w:val="Hyperlink"/>
@@ -3661,7 +3661,7 @@
             <w:noProof/>
             <w:webHidden/>
           </w:rPr>
-          <w:instrText xml:space="preserve"> PAGEREF _Toc26136957 \h </w:instrText>
+          <w:instrText xml:space="preserve"> PAGEREF _Toc26084220 \h </w:instrText>
         </w:r>
         <w:r>
           <w:rPr>
@@ -3703,10 +3703,10 @@
           <w:noProof/>
           <w:sz w:val="22"/>
           <w:szCs w:val="22"/>
-          <w:lang w:eastAsia="zh-CN"/>
-        </w:rPr>
-      </w:pPr>
-      <w:hyperlink w:anchor="_Toc26136958" w:history="1">
+          <w:lang w:val="en-GB" w:eastAsia="en-GB"/>
+        </w:rPr>
+      </w:pPr>
+      <w:hyperlink w:anchor="_Toc26084221" w:history="1">
         <w:r>
           <w:rPr>
             <w:rStyle w:val="Hyperlink"/>
@@ -3733,7 +3733,7 @@
             <w:noProof/>
             <w:webHidden/>
           </w:rPr>
-          <w:instrText xml:space="preserve"> PAGEREF _Toc26136958 \h </w:instrText>
+          <w:instrText xml:space="preserve"> PAGEREF _Toc26084221 \h </w:instrText>
         </w:r>
         <w:r>
           <w:rPr>
@@ -3775,10 +3775,10 @@
           <w:noProof/>
           <w:sz w:val="22"/>
           <w:szCs w:val="22"/>
-          <w:lang w:eastAsia="zh-CN"/>
-        </w:rPr>
-      </w:pPr>
-      <w:hyperlink w:anchor="_Toc26136959" w:history="1">
+          <w:lang w:val="en-GB" w:eastAsia="en-GB"/>
+        </w:rPr>
+      </w:pPr>
+      <w:hyperlink w:anchor="_Toc26084222" w:history="1">
         <w:r>
           <w:rPr>
             <w:rStyle w:val="Hyperlink"/>
@@ -3805,7 +3805,7 @@
             <w:noProof/>
             <w:webHidden/>
           </w:rPr>
-          <w:instrText xml:space="preserve"> PAGEREF _Toc26136959 \h </w:instrText>
+          <w:instrText xml:space="preserve"> PAGEREF _Toc26084222 \h </w:instrText>
         </w:r>
         <w:r>
           <w:rPr>
@@ -3847,10 +3847,10 @@
           <w:noProof/>
           <w:sz w:val="22"/>
           <w:szCs w:val="22"/>
-          <w:lang w:eastAsia="zh-CN"/>
-        </w:rPr>
-      </w:pPr>
-      <w:hyperlink w:anchor="_Toc26136960" w:history="1">
+          <w:lang w:val="en-GB" w:eastAsia="en-GB"/>
+        </w:rPr>
+      </w:pPr>
+      <w:hyperlink w:anchor="_Toc26084223" w:history="1">
         <w:r>
           <w:rPr>
             <w:rStyle w:val="Hyperlink"/>
@@ -3877,7 +3877,7 @@
             <w:noProof/>
             <w:webHidden/>
           </w:rPr>
-          <w:instrText xml:space="preserve"> PAGEREF _Toc26136960 \h </w:instrText>
+          <w:instrText xml:space="preserve"> PAGEREF _Toc26084223 \h </w:instrText>
         </w:r>
         <w:r>
           <w:rPr>
@@ -3919,10 +3919,10 @@
           <w:noProof/>
           <w:sz w:val="22"/>
           <w:szCs w:val="22"/>
-          <w:lang w:eastAsia="zh-CN"/>
-        </w:rPr>
-      </w:pPr>
-      <w:hyperlink w:anchor="_Toc26136961" w:history="1">
+          <w:lang w:val="en-GB" w:eastAsia="en-GB"/>
+        </w:rPr>
+      </w:pPr>
+      <w:hyperlink w:anchor="_Toc26084224" w:history="1">
         <w:r>
           <w:rPr>
             <w:rStyle w:val="Hyperlink"/>
@@ -3949,7 +3949,7 @@
             <w:noProof/>
             <w:webHidden/>
           </w:rPr>
-          <w:instrText xml:space="preserve"> PAGEREF _Toc26136961 \h </w:instrText>
+          <w:instrText xml:space="preserve"> PAGEREF _Toc26084224 \h </w:instrText>
         </w:r>
         <w:r>
           <w:rPr>
@@ -3991,10 +3991,10 @@
           <w:noProof/>
           <w:sz w:val="22"/>
           <w:szCs w:val="22"/>
-          <w:lang w:eastAsia="zh-CN"/>
-        </w:rPr>
-      </w:pPr>
-      <w:hyperlink w:anchor="_Toc26136962" w:history="1">
+          <w:lang w:val="en-GB" w:eastAsia="en-GB"/>
+        </w:rPr>
+      </w:pPr>
+      <w:hyperlink w:anchor="_Toc26084225" w:history="1">
         <w:r>
           <w:rPr>
             <w:rStyle w:val="Hyperlink"/>
@@ -4021,7 +4021,7 @@
             <w:noProof/>
             <w:webHidden/>
           </w:rPr>
-          <w:instrText xml:space="preserve"> PAGEREF _Toc26136962 \h </w:instrText>
+          <w:instrText xml:space="preserve"> PAGEREF _Toc26084225 \h </w:instrText>
         </w:r>
         <w:r>
           <w:rPr>
@@ -4041,7 +4041,7 @@
             <w:noProof/>
             <w:webHidden/>
           </w:rPr>
-          <w:t>10</w:t>
+          <w:t>9</w:t>
         </w:r>
         <w:r>
           <w:rPr>
@@ -4063,25 +4063,16 @@
           <w:noProof/>
           <w:sz w:val="22"/>
           <w:szCs w:val="22"/>
-          <w:lang w:eastAsia="zh-CN"/>
-        </w:rPr>
-      </w:pPr>
-      <w:hyperlink w:anchor="_Toc26136963" w:history="1">
+          <w:lang w:val="en-GB" w:eastAsia="en-GB"/>
+        </w:rPr>
+      </w:pPr>
+      <w:hyperlink w:anchor="_Toc26084226" w:history="1">
         <w:r>
           <w:rPr>
             <w:rStyle w:val="Hyperlink"/>
             <w:noProof/>
           </w:rPr>
-          <w:t>2.2.2.4 Tạo và quản lý tài khoản cá nh</w:t>
-        </w:r>
-        <w:bookmarkStart w:id="4" w:name="_GoBack"/>
-        <w:bookmarkEnd w:id="4"/>
-        <w:r>
-          <w:rPr>
-            <w:rStyle w:val="Hyperlink"/>
-            <w:noProof/>
-          </w:rPr>
-          <w:t>ân</w:t>
+          <w:t>2.2.2.4 Tạo và quản lý tài khoản cá nhân</w:t>
         </w:r>
         <w:r>
           <w:rPr>
@@ -4102,7 +4093,7 @@
             <w:noProof/>
             <w:webHidden/>
           </w:rPr>
-          <w:instrText xml:space="preserve"> PAGEREF _Toc26136963 \h </w:instrText>
+          <w:instrText xml:space="preserve"> PAGEREF _Toc26084226 \h </w:instrText>
         </w:r>
         <w:r>
           <w:rPr>
@@ -4122,7 +4113,7 @@
             <w:noProof/>
             <w:webHidden/>
           </w:rPr>
-          <w:t>11</w:t>
+          <w:t>10</w:t>
         </w:r>
         <w:r>
           <w:rPr>
@@ -4144,10 +4135,10 @@
           <w:noProof/>
           <w:sz w:val="22"/>
           <w:szCs w:val="22"/>
-          <w:lang w:eastAsia="zh-CN"/>
-        </w:rPr>
-      </w:pPr>
-      <w:hyperlink w:anchor="_Toc26136964" w:history="1">
+          <w:lang w:val="en-GB" w:eastAsia="en-GB"/>
+        </w:rPr>
+      </w:pPr>
+      <w:hyperlink w:anchor="_Toc26084227" w:history="1">
         <w:r>
           <w:rPr>
             <w:rStyle w:val="Hyperlink"/>
@@ -4174,7 +4165,7 @@
             <w:noProof/>
             <w:webHidden/>
           </w:rPr>
-          <w:instrText xml:space="preserve"> PAGEREF _Toc26136964 \h </w:instrText>
+          <w:instrText xml:space="preserve"> PAGEREF _Toc26084227 \h </w:instrText>
         </w:r>
         <w:r>
           <w:rPr>
@@ -4194,7 +4185,7 @@
             <w:noProof/>
             <w:webHidden/>
           </w:rPr>
-          <w:t>13</w:t>
+          <w:t>10</w:t>
         </w:r>
         <w:r>
           <w:rPr>
@@ -4216,10 +4207,10 @@
           <w:noProof/>
           <w:sz w:val="22"/>
           <w:szCs w:val="22"/>
-          <w:lang w:eastAsia="zh-CN"/>
-        </w:rPr>
-      </w:pPr>
-      <w:hyperlink w:anchor="_Toc26136965" w:history="1">
+          <w:lang w:val="en-GB" w:eastAsia="en-GB"/>
+        </w:rPr>
+      </w:pPr>
+      <w:hyperlink w:anchor="_Toc26084228" w:history="1">
         <w:r>
           <w:rPr>
             <w:rStyle w:val="Hyperlink"/>
@@ -4246,7 +4237,7 @@
             <w:noProof/>
             <w:webHidden/>
           </w:rPr>
-          <w:instrText xml:space="preserve"> PAGEREF _Toc26136965 \h </w:instrText>
+          <w:instrText xml:space="preserve"> PAGEREF _Toc26084228 \h </w:instrText>
         </w:r>
         <w:r>
           <w:rPr>
@@ -4266,7 +4257,7 @@
             <w:noProof/>
             <w:webHidden/>
           </w:rPr>
-          <w:t>15</w:t>
+          <w:t>11</w:t>
         </w:r>
         <w:r>
           <w:rPr>
@@ -4288,10 +4279,10 @@
           <w:noProof/>
           <w:sz w:val="22"/>
           <w:szCs w:val="22"/>
-          <w:lang w:eastAsia="zh-CN"/>
-        </w:rPr>
-      </w:pPr>
-      <w:hyperlink w:anchor="_Toc26136966" w:history="1">
+          <w:lang w:val="en-GB" w:eastAsia="en-GB"/>
+        </w:rPr>
+      </w:pPr>
+      <w:hyperlink w:anchor="_Toc26084229" w:history="1">
         <w:r>
           <w:rPr>
             <w:rStyle w:val="Hyperlink"/>
@@ -4318,7 +4309,7 @@
             <w:noProof/>
             <w:webHidden/>
           </w:rPr>
-          <w:instrText xml:space="preserve"> PAGEREF _Toc26136966 \h </w:instrText>
+          <w:instrText xml:space="preserve"> PAGEREF _Toc26084229 \h </w:instrText>
         </w:r>
         <w:r>
           <w:rPr>
@@ -4338,7 +4329,7 @@
             <w:noProof/>
             <w:webHidden/>
           </w:rPr>
-          <w:t>15</w:t>
+          <w:t>11</w:t>
         </w:r>
         <w:r>
           <w:rPr>
@@ -4360,10 +4351,10 @@
           <w:noProof/>
           <w:sz w:val="22"/>
           <w:szCs w:val="22"/>
-          <w:lang w:eastAsia="zh-CN"/>
-        </w:rPr>
-      </w:pPr>
-      <w:hyperlink w:anchor="_Toc26136967" w:history="1">
+          <w:lang w:val="en-GB" w:eastAsia="en-GB"/>
+        </w:rPr>
+      </w:pPr>
+      <w:hyperlink w:anchor="_Toc26084230" w:history="1">
         <w:r>
           <w:rPr>
             <w:rStyle w:val="Hyperlink"/>
@@ -4390,7 +4381,7 @@
             <w:noProof/>
             <w:webHidden/>
           </w:rPr>
-          <w:instrText xml:space="preserve"> PAGEREF _Toc26136967 \h </w:instrText>
+          <w:instrText xml:space="preserve"> PAGEREF _Toc26084230 \h </w:instrText>
         </w:r>
         <w:r>
           <w:rPr>
@@ -4410,7 +4401,7 @@
             <w:noProof/>
             <w:webHidden/>
           </w:rPr>
-          <w:t>15</w:t>
+          <w:t>11</w:t>
         </w:r>
         <w:r>
           <w:rPr>
@@ -4504,15 +4495,7 @@
         <w:t xml:space="preserve">    </w:t>
       </w:r>
       <w:r>
-        <w:t xml:space="preserve">Entity Relationship Diagram </w:t>
-      </w:r>
-      <w:proofErr w:type="gramStart"/>
-      <w:r>
-        <w:t>( Sơ</w:t>
-      </w:r>
-      <w:proofErr w:type="gramEnd"/>
-      <w:r>
-        <w:t xml:space="preserve"> đồ quan hệ thực thể )</w:t>
+        <w:t>Entity Relationship Diagram ( Sơ đồ quan hệ thực thể )</w:t>
       </w:r>
     </w:p>
     <w:p>
@@ -4536,7 +4519,7 @@
         <w:pStyle w:val="Chng"/>
         <w:jc w:val="center"/>
       </w:pPr>
-      <w:bookmarkStart w:id="5" w:name="_Toc26136946"/>
+      <w:bookmarkStart w:id="5" w:name="_Toc26084209"/>
       <w:r>
         <w:lastRenderedPageBreak/>
         <w:t>DANH MỤC CÁC BẢNG BIỂU, HÌNH VẼ, ĐỒ THỊ</w:t>
@@ -4617,262 +4600,27 @@
         <w:tab/>
         <w:t>7</w:t>
       </w:r>
-    </w:p>
-    <w:p>
-      <w:pPr>
-        <w:tabs>
-          <w:tab w:val="right" w:leader="dot" w:pos="9090"/>
-        </w:tabs>
-        <w:spacing w:after="200" w:line="360" w:lineRule="auto"/>
+      <w:r>
         <w:rPr>
           <w:sz w:val="26"/>
           <w:szCs w:val="26"/>
         </w:rPr>
-      </w:pPr>
-      <w:r>
+        <w:t xml:space="preserve"> </w:t>
+      </w:r>
+    </w:p>
+    <w:p>
+      <w:pPr>
+        <w:spacing w:after="200" w:line="276" w:lineRule="auto"/>
         <w:rPr>
           <w:sz w:val="26"/>
           <w:szCs w:val="26"/>
         </w:rPr>
-        <w:t>Hình 2.1:</w:t>
-      </w:r>
-      <w:r>
-        <w:t xml:space="preserve"> </w:t>
-      </w:r>
+      </w:pPr>
       <w:r>
         <w:rPr>
           <w:sz w:val="26"/>
           <w:szCs w:val="26"/>
         </w:rPr>
-        <w:t>Giao diện trang quản lý sản phẩm</w:t>
-      </w:r>
-      <w:r>
-        <w:rPr>
-          <w:sz w:val="26"/>
-          <w:szCs w:val="26"/>
-        </w:rPr>
-        <w:tab/>
-        <w:t>8</w:t>
-      </w:r>
-    </w:p>
-    <w:p>
-      <w:pPr>
-        <w:tabs>
-          <w:tab w:val="right" w:leader="dot" w:pos="9090"/>
-        </w:tabs>
-        <w:spacing w:after="200" w:line="360" w:lineRule="auto"/>
-        <w:rPr>
-          <w:sz w:val="26"/>
-          <w:szCs w:val="26"/>
-        </w:rPr>
-      </w:pPr>
-      <w:r>
-        <w:rPr>
-          <w:sz w:val="26"/>
-          <w:szCs w:val="26"/>
-        </w:rPr>
-        <w:t>Hình 2.2:</w:t>
-      </w:r>
-      <w:r>
-        <w:rPr>
-          <w:sz w:val="26"/>
-          <w:szCs w:val="26"/>
-        </w:rPr>
-        <w:t xml:space="preserve"> </w:t>
-      </w:r>
-      <w:r>
-        <w:rPr>
-          <w:sz w:val="26"/>
-          <w:szCs w:val="26"/>
-        </w:rPr>
-        <w:t>Giao diện quản lý giỏ hàng</w:t>
-      </w:r>
-      <w:r>
-        <w:rPr>
-          <w:sz w:val="26"/>
-          <w:szCs w:val="26"/>
-        </w:rPr>
-        <w:tab/>
-        <w:t>10</w:t>
-      </w:r>
-    </w:p>
-    <w:p>
-      <w:pPr>
-        <w:tabs>
-          <w:tab w:val="right" w:leader="dot" w:pos="9090"/>
-        </w:tabs>
-        <w:spacing w:after="200" w:line="360" w:lineRule="auto"/>
-        <w:rPr>
-          <w:sz w:val="26"/>
-          <w:szCs w:val="26"/>
-        </w:rPr>
-      </w:pPr>
-      <w:r>
-        <w:rPr>
-          <w:sz w:val="26"/>
-          <w:szCs w:val="26"/>
-        </w:rPr>
-        <w:t>Hình 2.3:</w:t>
-      </w:r>
-      <w:r>
-        <w:rPr>
-          <w:sz w:val="26"/>
-          <w:szCs w:val="26"/>
-        </w:rPr>
-        <w:t xml:space="preserve"> </w:t>
-      </w:r>
-      <w:r>
-        <w:rPr>
-          <w:sz w:val="26"/>
-          <w:szCs w:val="26"/>
-        </w:rPr>
-        <w:t>Giao diện thanh toán mua hàng</w:t>
-      </w:r>
-      <w:r>
-        <w:rPr>
-          <w:sz w:val="26"/>
-          <w:szCs w:val="26"/>
-        </w:rPr>
-        <w:tab/>
-        <w:t>11</w:t>
-      </w:r>
-    </w:p>
-    <w:p>
-      <w:pPr>
-        <w:tabs>
-          <w:tab w:val="right" w:leader="dot" w:pos="9090"/>
-        </w:tabs>
-        <w:spacing w:after="200" w:line="360" w:lineRule="auto"/>
-        <w:rPr>
-          <w:sz w:val="26"/>
-          <w:szCs w:val="26"/>
-        </w:rPr>
-      </w:pPr>
-      <w:r>
-        <w:rPr>
-          <w:sz w:val="26"/>
-          <w:szCs w:val="26"/>
-        </w:rPr>
-        <w:t>Hình 2.4:</w:t>
-      </w:r>
-      <w:r>
-        <w:rPr>
-          <w:sz w:val="26"/>
-          <w:szCs w:val="26"/>
-        </w:rPr>
-        <w:t xml:space="preserve"> </w:t>
-      </w:r>
-      <w:r>
-        <w:rPr>
-          <w:sz w:val="26"/>
-          <w:szCs w:val="26"/>
-        </w:rPr>
-        <w:t>Giao diện tạo tài khoản của khách hàng</w:t>
-      </w:r>
-      <w:r>
-        <w:rPr>
-          <w:sz w:val="26"/>
-          <w:szCs w:val="26"/>
-        </w:rPr>
-        <w:tab/>
-        <w:t>12</w:t>
-      </w:r>
-    </w:p>
-    <w:p>
-      <w:pPr>
-        <w:tabs>
-          <w:tab w:val="right" w:leader="dot" w:pos="9090"/>
-        </w:tabs>
-        <w:spacing w:after="200" w:line="360" w:lineRule="auto"/>
-        <w:rPr>
-          <w:sz w:val="26"/>
-          <w:szCs w:val="26"/>
-        </w:rPr>
-      </w:pPr>
-      <w:r>
-        <w:rPr>
-          <w:sz w:val="26"/>
-          <w:szCs w:val="26"/>
-        </w:rPr>
-        <w:t>Hình 2.5:</w:t>
-      </w:r>
-      <w:r>
-        <w:rPr>
-          <w:sz w:val="26"/>
-          <w:szCs w:val="26"/>
-        </w:rPr>
-        <w:t xml:space="preserve"> </w:t>
-      </w:r>
-      <w:r>
-        <w:rPr>
-          <w:sz w:val="26"/>
-          <w:szCs w:val="26"/>
-        </w:rPr>
-        <w:t>Giao diện quản lý thông tin tài khoản khách hàng</w:t>
-      </w:r>
-      <w:r>
-        <w:rPr>
-          <w:sz w:val="26"/>
-          <w:szCs w:val="26"/>
-        </w:rPr>
-        <w:tab/>
-        <w:t>13</w:t>
-      </w:r>
-    </w:p>
-    <w:p>
-      <w:pPr>
-        <w:tabs>
-          <w:tab w:val="right" w:leader="dot" w:pos="9090"/>
-        </w:tabs>
-        <w:spacing w:after="200" w:line="360" w:lineRule="auto"/>
-        <w:rPr>
-          <w:sz w:val="26"/>
-          <w:szCs w:val="26"/>
-        </w:rPr>
-      </w:pPr>
-      <w:r>
-        <w:rPr>
-          <w:sz w:val="26"/>
-          <w:szCs w:val="26"/>
-        </w:rPr>
-        <w:t>Hình 2.6:</w:t>
-      </w:r>
-      <w:r>
-        <w:rPr>
-          <w:sz w:val="26"/>
-          <w:szCs w:val="26"/>
-        </w:rPr>
-        <w:t xml:space="preserve"> </w:t>
-      </w:r>
-      <w:r>
-        <w:rPr>
-          <w:sz w:val="26"/>
-          <w:szCs w:val="26"/>
-        </w:rPr>
-        <w:t>Giao diện đăng nhập của khách hàng</w:t>
-      </w:r>
-      <w:r>
-        <w:rPr>
-          <w:sz w:val="26"/>
-          <w:szCs w:val="26"/>
-        </w:rPr>
-        <w:tab/>
-        <w:t>16</w:t>
-      </w:r>
-    </w:p>
-    <w:p>
-      <w:pPr>
-        <w:spacing w:after="200" w:line="276" w:lineRule="auto"/>
-        <w:rPr>
-          <w:sz w:val="26"/>
-          <w:szCs w:val="26"/>
-        </w:rPr>
-      </w:pPr>
-      <w:r>
-        <w:rPr>
-          <w:sz w:val="26"/>
-          <w:szCs w:val="26"/>
-        </w:rPr>
         <w:br w:type="page"/>
       </w:r>
     </w:p>
@@ -4880,7 +4628,7 @@
       <w:pPr>
         <w:pStyle w:val="Chng"/>
       </w:pPr>
-      <w:bookmarkStart w:id="6" w:name="_Toc26136947"/>
+      <w:bookmarkStart w:id="6" w:name="_Toc26084210"/>
       <w:r>
         <w:lastRenderedPageBreak/>
         <w:t>C</w:t>
@@ -4900,7 +4648,7 @@
       <w:pPr>
         <w:pStyle w:val="Tiumccp1"/>
       </w:pPr>
-      <w:bookmarkStart w:id="7" w:name="_Toc26136948"/>
+      <w:bookmarkStart w:id="7" w:name="_Toc26084211"/>
       <w:r>
         <w:t xml:space="preserve">1.1 </w:t>
       </w:r>
@@ -4930,15 +4678,7 @@
         <w:pStyle w:val="Nidungvnbn"/>
       </w:pPr>
       <w:r>
-        <w:t xml:space="preserve">Cửa hàng có nhiều loại sản phẩm khác nhau như: quần, áo, </w:t>
-      </w:r>
-      <w:proofErr w:type="gramStart"/>
-      <w:r>
-        <w:t>váy,…</w:t>
-      </w:r>
-      <w:proofErr w:type="gramEnd"/>
-      <w:r>
-        <w:t xml:space="preserve"> mỗi </w:t>
+        <w:t xml:space="preserve">Cửa hàng có nhiều loại sản phẩm khác nhau như: quần, áo, váy,… mỗi </w:t>
       </w:r>
       <w:r>
         <w:t>sản phẩm</w:t>
@@ -5105,7 +4845,7 @@
       <w:pPr>
         <w:pStyle w:val="Tiumccp1"/>
       </w:pPr>
-      <w:bookmarkStart w:id="8" w:name="_Toc26136949"/>
+      <w:bookmarkStart w:id="8" w:name="_Toc26084212"/>
       <w:r>
         <w:t>1.2 Sơ đồ về hệ thống</w:t>
       </w:r>
@@ -5127,7 +4867,7 @@
       <w:r>
         <w:rPr>
           <w:noProof/>
-          <w:lang w:eastAsia="zh-CN"/>
+          <w:lang w:val="en-GB" w:eastAsia="en-GB"/>
         </w:rPr>
         <w:lastRenderedPageBreak/>
         <w:drawing>
@@ -5197,7 +4937,7 @@
       <w:r>
         <w:rPr>
           <w:noProof/>
-          <w:lang w:eastAsia="zh-CN"/>
+          <w:lang w:val="en-GB" w:eastAsia="en-GB"/>
         </w:rPr>
         <w:lastRenderedPageBreak/>
         <w:drawing>
@@ -5248,15 +4988,7 @@
         <w:pStyle w:val="Caption"/>
       </w:pPr>
       <w:r>
-        <w:t xml:space="preserve">Hình </w:t>
-      </w:r>
-      <w:proofErr w:type="gramStart"/>
-      <w:r>
-        <w:t>1.2 :</w:t>
-      </w:r>
-      <w:proofErr w:type="gramEnd"/>
-      <w:r>
-        <w:t xml:space="preserve"> Sơ đồ ERD </w:t>
+        <w:t xml:space="preserve">Hình 1.2 : Sơ đồ ERD </w:t>
       </w:r>
     </w:p>
     <w:p>
@@ -5284,7 +5016,7 @@
       <w:pPr>
         <w:pStyle w:val="Chng"/>
       </w:pPr>
-      <w:bookmarkStart w:id="9" w:name="_Toc26136950"/>
+      <w:bookmarkStart w:id="9" w:name="_Toc26084213"/>
       <w:r>
         <w:lastRenderedPageBreak/>
         <w:t>CHƯƠNG 2</w:t>
@@ -5301,7 +5033,7 @@
       <w:pPr>
         <w:pStyle w:val="Tiumccp1"/>
       </w:pPr>
-      <w:bookmarkStart w:id="10" w:name="_Toc26136951"/>
+      <w:bookmarkStart w:id="10" w:name="_Toc26084214"/>
       <w:r>
         <w:t>2</w:t>
       </w:r>
@@ -5341,7 +5073,7 @@
       <w:pPr>
         <w:pStyle w:val="Tiumccp1"/>
       </w:pPr>
-      <w:bookmarkStart w:id="11" w:name="_Toc26136952"/>
+      <w:bookmarkStart w:id="11" w:name="_Toc26084215"/>
       <w:r>
         <w:t>2.2 Các chức năng của hệ thống</w:t>
       </w:r>
@@ -5351,7 +5083,7 @@
       <w:pPr>
         <w:pStyle w:val="Tiumccp2"/>
       </w:pPr>
-      <w:bookmarkStart w:id="12" w:name="_Toc26136953"/>
+      <w:bookmarkStart w:id="12" w:name="_Toc26084216"/>
       <w:r>
         <w:t>2.2.1 Phía admin</w:t>
       </w:r>
@@ -5361,7 +5093,7 @@
       <w:pPr>
         <w:pStyle w:val="Tiumccp3"/>
       </w:pPr>
-      <w:bookmarkStart w:id="13" w:name="_Toc26136954"/>
+      <w:bookmarkStart w:id="13" w:name="_Toc26084217"/>
       <w:r>
         <w:t>2.2.1.1</w:t>
       </w:r>
@@ -5369,7 +5101,10 @@
         <w:t xml:space="preserve"> </w:t>
       </w:r>
       <w:r>
-        <w:t>Quản lý sản phẩm</w:t>
+        <w:t>Quản l</w:t>
+      </w:r>
+      <w:r>
+        <w:t>ý sản phẩm</w:t>
       </w:r>
       <w:bookmarkEnd w:id="13"/>
     </w:p>
@@ -5426,87 +5161,17 @@
       <w:r>
         <w:t>trang quản lý sản phẩm:</w:t>
       </w:r>
-      <w:r>
-        <w:rPr>
-          <w:noProof/>
-          <w:lang w:eastAsia="zh-CN"/>
-        </w:rPr>
-        <w:drawing>
-          <wp:anchor distT="0" distB="0" distL="0" distR="0" simplePos="0" relativeHeight="251660288" behindDoc="0" locked="0" layoutInCell="1" allowOverlap="1" wp14:anchorId="015AC61E" wp14:editId="126F0C39">
-            <wp:simplePos x="0" y="0"/>
-            <wp:positionH relativeFrom="column">
-              <wp:posOffset>0</wp:posOffset>
-            </wp:positionH>
-            <wp:positionV relativeFrom="paragraph">
-              <wp:posOffset>286385</wp:posOffset>
-            </wp:positionV>
-            <wp:extent cx="5731510" cy="2999740"/>
-            <wp:effectExtent l="0" t="0" r="0" b="0"/>
-            <wp:wrapSquare wrapText="largest"/>
-            <wp:docPr id="4" name="Image1"/>
-            <wp:cNvGraphicFramePr>
-              <a:graphicFrameLocks xmlns:a="http://schemas.openxmlformats.org/drawingml/2006/main" noChangeAspect="1"/>
-            </wp:cNvGraphicFramePr>
-            <a:graphic xmlns:a="http://schemas.openxmlformats.org/drawingml/2006/main">
-              <a:graphicData uri="http://schemas.openxmlformats.org/drawingml/2006/picture">
-                <pic:pic xmlns:pic="http://schemas.openxmlformats.org/drawingml/2006/picture">
-                  <pic:nvPicPr>
-                    <pic:cNvPr id="1" name="Image1"/>
-                    <pic:cNvPicPr>
-                      <a:picLocks noChangeAspect="1" noChangeArrowheads="1"/>
-                    </pic:cNvPicPr>
-                  </pic:nvPicPr>
-                  <pic:blipFill>
-                    <a:blip r:embed="rId14"/>
-                    <a:stretch>
-                      <a:fillRect/>
-                    </a:stretch>
-                  </pic:blipFill>
-                  <pic:spPr bwMode="auto">
-                    <a:xfrm>
-                      <a:off x="0" y="0"/>
-                      <a:ext cx="5731510" cy="2999740"/>
-                    </a:xfrm>
-                    <a:prstGeom prst="rect">
-                      <a:avLst/>
-                    </a:prstGeom>
-                  </pic:spPr>
-                </pic:pic>
-              </a:graphicData>
-            </a:graphic>
-          </wp:anchor>
-        </w:drawing>
-      </w:r>
-    </w:p>
-    <w:p>
-      <w:pPr>
-        <w:pStyle w:val="Caption"/>
-      </w:pPr>
-      <w:r>
-        <w:t xml:space="preserve">Hình </w:t>
-      </w:r>
-      <w:proofErr w:type="gramStart"/>
-      <w:r>
-        <w:t>2.1 :</w:t>
-      </w:r>
-      <w:proofErr w:type="gramEnd"/>
-      <w:r>
-        <w:t xml:space="preserve"> Giao diện trang quản lý sản phẩm</w:t>
-      </w:r>
     </w:p>
     <w:p>
       <w:pPr>
         <w:pStyle w:val="Tiumccp3"/>
       </w:pPr>
-    </w:p>
-    <w:p>
-      <w:pPr>
-        <w:pStyle w:val="Tiumccp3"/>
-      </w:pPr>
-      <w:bookmarkStart w:id="14" w:name="_Toc26136955"/>
-      <w:r>
-        <w:lastRenderedPageBreak/>
-        <w:t>2.2.1.2 Quản lý nhân viên</w:t>
+      <w:bookmarkStart w:id="14" w:name="_Toc26084218"/>
+      <w:r>
+        <w:t xml:space="preserve">2.2.1.2 </w:t>
+      </w:r>
+      <w:r>
+        <w:t>Quản lý nhân viên</w:t>
       </w:r>
       <w:bookmarkEnd w:id="14"/>
     </w:p>
@@ -5518,15 +5183,7 @@
         <w:t>- Khi quản lý cửa hàng thê</w:t>
       </w:r>
       <w:r>
-        <w:t xml:space="preserve">m hay thay đổi nhân sự, thay đổi các thuộc tính của nhân viên như lương, các ghi chú phân công công </w:t>
-      </w:r>
-      <w:proofErr w:type="gramStart"/>
-      <w:r>
-        <w:t>việc  của</w:t>
-      </w:r>
-      <w:proofErr w:type="gramEnd"/>
-      <w:r>
-        <w:t xml:space="preserve"> nhân viên đó</w:t>
+        <w:t>m hay thay đổi nhân sự, thay đổi các thuộc tính của nhân viên như lương, các ghi chú phân công công việc  của nhân viên đó</w:t>
       </w:r>
     </w:p>
     <w:p>
@@ -5581,11 +5238,22 @@
     </w:p>
     <w:p>
       <w:pPr>
+        <w:pStyle w:val="Nidungvnbn"/>
+      </w:pPr>
+      <w:r>
+        <w:t>- Giao diện của chức năng quản lý nhân viên:</w:t>
+      </w:r>
+    </w:p>
+    <w:p>
+      <w:pPr>
         <w:pStyle w:val="Tiumccp3"/>
       </w:pPr>
-      <w:bookmarkStart w:id="15" w:name="_Toc26136956"/>
-      <w:r>
-        <w:t>2.2.1.3 Quản lý quyền của nhân viên</w:t>
+      <w:bookmarkStart w:id="15" w:name="_Toc26084219"/>
+      <w:r>
+        <w:t xml:space="preserve">2.2.1.3 </w:t>
+      </w:r>
+      <w:r>
+        <w:t>Quản lý quyền của nhân viên</w:t>
       </w:r>
       <w:bookmarkEnd w:id="15"/>
     </w:p>
@@ -5605,9 +5273,23 @@
     </w:p>
     <w:p>
       <w:pPr>
+        <w:pStyle w:val="Nidungvnbn"/>
+      </w:pPr>
+      <w:r>
+        <w:lastRenderedPageBreak/>
+        <w:t>- Giao diện chức năng:</w:t>
+      </w:r>
+    </w:p>
+    <w:p>
+      <w:pPr>
+        <w:pStyle w:val="Nidungvnbn"/>
+      </w:pPr>
+    </w:p>
+    <w:p>
+      <w:pPr>
         <w:pStyle w:val="Tiumccp3"/>
       </w:pPr>
-      <w:bookmarkStart w:id="16" w:name="_Toc26136957"/>
+      <w:bookmarkStart w:id="16" w:name="_Toc26084220"/>
       <w:r>
         <w:t xml:space="preserve">2.2.1.4 </w:t>
       </w:r>
@@ -5626,9 +5308,22 @@
     </w:p>
     <w:p>
       <w:pPr>
+        <w:pStyle w:val="Nidungvnbn"/>
+      </w:pPr>
+      <w:r>
+        <w:t>- Giao diện chức năng:</w:t>
+      </w:r>
+    </w:p>
+    <w:p>
+      <w:pPr>
+        <w:pStyle w:val="Nidungvnbn"/>
+      </w:pPr>
+    </w:p>
+    <w:p>
+      <w:pPr>
         <w:pStyle w:val="Tiumccp3"/>
       </w:pPr>
-      <w:bookmarkStart w:id="17" w:name="_Toc26136958"/>
+      <w:bookmarkStart w:id="17" w:name="_Toc26084221"/>
       <w:r>
         <w:t>2.2.1.5 Quản lý nhập hàng</w:t>
       </w:r>
@@ -5644,9 +5339,17 @@
     </w:p>
     <w:p>
       <w:pPr>
+        <w:pStyle w:val="Nidungvnbn"/>
+      </w:pPr>
+      <w:r>
+        <w:t>- Giao diện chức năng</w:t>
+      </w:r>
+    </w:p>
+    <w:p>
+      <w:pPr>
         <w:pStyle w:val="Tiumccp2"/>
       </w:pPr>
-      <w:bookmarkStart w:id="18" w:name="_Toc26136959"/>
+      <w:bookmarkStart w:id="18" w:name="_Toc26084222"/>
       <w:r>
         <w:t>2.2.2 Phía client</w:t>
       </w:r>
@@ -5656,9 +5359,12 @@
       <w:pPr>
         <w:pStyle w:val="Tiumccp3"/>
       </w:pPr>
-      <w:bookmarkStart w:id="19" w:name="_Toc26136960"/>
-      <w:r>
-        <w:t>2.2.2.1 Xem hàng</w:t>
+      <w:bookmarkStart w:id="19" w:name="_Toc26084223"/>
+      <w:r>
+        <w:t xml:space="preserve">2.2.2.1 </w:t>
+      </w:r>
+      <w:r>
+        <w:t>Xem hàng</w:t>
       </w:r>
       <w:bookmarkEnd w:id="19"/>
     </w:p>
@@ -5678,31 +5384,115 @@
     </w:p>
     <w:p>
       <w:pPr>
+        <w:pStyle w:val="Nidungvnbn"/>
+      </w:pPr>
+      <w:r>
+        <w:t>- Giao diện:</w:t>
+      </w:r>
+    </w:p>
+    <w:p>
+      <w:pPr>
+        <w:pStyle w:val="Nidungvnbn"/>
+        <w:numPr>
+          <w:ilvl w:val="0"/>
+          <w:numId w:val="15"/>
+        </w:numPr>
+      </w:pPr>
+      <w:r>
+        <w:t>Khi khác hàng vừa đăng nhập</w:t>
+      </w:r>
+    </w:p>
+    <w:p>
+      <w:pPr>
+        <w:pStyle w:val="Nidungvnbn"/>
+        <w:numPr>
+          <w:ilvl w:val="0"/>
+          <w:numId w:val="15"/>
+        </w:numPr>
+      </w:pPr>
+      <w:r>
+        <w:t>Khi khách hàng chọn một loại mặt hàng</w:t>
+      </w:r>
+    </w:p>
+    <w:p>
+      <w:pPr>
+        <w:pStyle w:val="Nidungvnbn"/>
+        <w:numPr>
+          <w:ilvl w:val="0"/>
+          <w:numId w:val="15"/>
+        </w:numPr>
+      </w:pPr>
+      <w:r>
+        <w:t xml:space="preserve">Khi khách hàng tìm kiếm </w:t>
+      </w:r>
+    </w:p>
+    <w:p>
+      <w:pPr>
+        <w:pStyle w:val="Nidungvnbn"/>
+        <w:ind w:left="1440" w:firstLine="0"/>
+      </w:pPr>
+      <w:r>
+        <w:t>#Mỗi cái 1 hình nha anh</w:t>
+      </w:r>
+    </w:p>
+    <w:p>
+      <w:pPr>
         <w:pStyle w:val="Tiumccp3"/>
       </w:pPr>
+      <w:bookmarkStart w:id="20" w:name="_Toc26084224"/>
+      <w:r>
+        <w:t xml:space="preserve">2.2.2.2 </w:t>
+      </w:r>
+      <w:r>
+        <w:t>Quản lý giỏ hàng</w:t>
+      </w:r>
+      <w:bookmarkEnd w:id="20"/>
+    </w:p>
+    <w:p>
+      <w:pPr>
+        <w:pStyle w:val="Nidungvnbn"/>
+      </w:pPr>
+      <w:r>
+        <w:t xml:space="preserve">-  Sau </w:t>
+      </w:r>
+      <w:r>
+        <w:t>khi chọn sản phẩm thì giỏ hàng của khách hàng cũng sẽ cập nhật, khách hàng có thể xem giỏ hàng hiện đang có gì</w:t>
+      </w:r>
+      <w:r>
+        <w:t>.</w:t>
+      </w:r>
+    </w:p>
+    <w:p>
+      <w:pPr>
+        <w:pStyle w:val="Nidungvnbn"/>
+      </w:pPr>
+      <w:r>
+        <w:t>- Giao diện giỏ hàng:</w:t>
+      </w:r>
     </w:p>
     <w:p>
       <w:pPr>
         <w:pStyle w:val="Tiumccp3"/>
       </w:pPr>
-      <w:bookmarkStart w:id="20" w:name="_Toc26136961"/>
-      <w:r>
-        <w:t>2.2.2.2 Quản lý giỏ hàng</w:t>
-      </w:r>
-      <w:bookmarkEnd w:id="20"/>
+      <w:bookmarkStart w:id="21" w:name="_Toc26084225"/>
+      <w:r>
+        <w:t>2.2.2.3</w:t>
+      </w:r>
+      <w:r>
+        <w:t xml:space="preserve"> </w:t>
+      </w:r>
+      <w:r>
+        <w:t>Mua hàng</w:t>
+      </w:r>
+      <w:bookmarkEnd w:id="21"/>
     </w:p>
     <w:p>
       <w:pPr>
         <w:pStyle w:val="Nidungvnbn"/>
       </w:pPr>
       <w:r>
-        <w:t xml:space="preserve">-  Sau </w:t>
-      </w:r>
-      <w:r>
-        <w:t>khi chọn sản phẩm thì giỏ hàng của khách hàng cũng sẽ cập nhật, khách hàng có thể xem giỏ hàng hiện đang có gì</w:t>
-      </w:r>
-      <w:r>
-        <w:t>.</w:t>
+        <w:lastRenderedPageBreak/>
+        <w:t>- Sau khi khách hàng chọn xong sản phẩm thì sẽ ấn thanh toán để tiến hành thanh toán. Giao diện thanh toán sẽ hiện ra hiển thị các thông tin về sản phẩm, đơn giá và tổng tiền.</w:t>
       </w:r>
     </w:p>
     <w:p>
@@ -5710,196 +5500,19 @@
         <w:pStyle w:val="Nidungvnbn"/>
       </w:pPr>
       <w:r>
-        <w:lastRenderedPageBreak/>
-        <w:t>- Giao diện giỏ hàng:</w:t>
-      </w:r>
-    </w:p>
-    <w:p>
-      <w:pPr>
-        <w:pStyle w:val="Caption"/>
-      </w:pPr>
-      <w:r>
-        <w:rPr>
-          <w:noProof/>
-          <w:lang w:eastAsia="zh-CN"/>
-        </w:rPr>
-        <w:drawing>
-          <wp:inline distT="0" distB="0" distL="0" distR="0" wp14:anchorId="4741DCFF" wp14:editId="217FF85D">
-            <wp:extent cx="5791835" cy="2266950"/>
-            <wp:effectExtent l="0" t="0" r="0" b="0"/>
-            <wp:docPr id="7" name="Picture 7"/>
-            <wp:cNvGraphicFramePr>
-              <a:graphicFrameLocks xmlns:a="http://schemas.openxmlformats.org/drawingml/2006/main" noChangeAspect="1"/>
-            </wp:cNvGraphicFramePr>
-            <a:graphic xmlns:a="http://schemas.openxmlformats.org/drawingml/2006/main">
-              <a:graphicData uri="http://schemas.openxmlformats.org/drawingml/2006/picture">
-                <pic:pic xmlns:pic="http://schemas.openxmlformats.org/drawingml/2006/picture">
-                  <pic:nvPicPr>
-                    <pic:cNvPr id="1" name=""/>
-                    <pic:cNvPicPr/>
-                  </pic:nvPicPr>
-                  <pic:blipFill>
-                    <a:blip r:embed="rId15"/>
-                    <a:stretch>
-                      <a:fillRect/>
-                    </a:stretch>
-                  </pic:blipFill>
-                  <pic:spPr>
-                    <a:xfrm>
-                      <a:off x="0" y="0"/>
-                      <a:ext cx="5791835" cy="2266950"/>
-                    </a:xfrm>
-                    <a:prstGeom prst="rect">
-                      <a:avLst/>
-                    </a:prstGeom>
-                  </pic:spPr>
-                </pic:pic>
-              </a:graphicData>
-            </a:graphic>
-          </wp:inline>
-        </w:drawing>
-      </w:r>
-    </w:p>
-    <w:p>
-      <w:pPr>
-        <w:pStyle w:val="Caption"/>
-      </w:pPr>
-      <w:r>
-        <w:t xml:space="preserve">Hình </w:t>
-      </w:r>
-      <w:proofErr w:type="gramStart"/>
-      <w:r>
-        <w:t>2.</w:t>
-      </w:r>
-      <w:r>
-        <w:t>2</w:t>
-      </w:r>
-      <w:r>
-        <w:t xml:space="preserve"> :</w:t>
-      </w:r>
-      <w:proofErr w:type="gramEnd"/>
-      <w:r>
-        <w:t xml:space="preserve"> Giao diện quản lý giỏ hàng</w:t>
+        <w:t>- Giao diện thanh toán:</w:t>
       </w:r>
     </w:p>
     <w:p>
       <w:pPr>
         <w:pStyle w:val="Tiumccp3"/>
       </w:pPr>
-    </w:p>
-    <w:p>
-      <w:pPr>
-        <w:pStyle w:val="Tiumccp3"/>
-      </w:pPr>
-      <w:bookmarkStart w:id="21" w:name="_Toc26136962"/>
-      <w:r>
-        <w:t>2.2.2.3</w:t>
-      </w:r>
-      <w:r>
-        <w:t xml:space="preserve"> </w:t>
-      </w:r>
-      <w:r>
-        <w:t>Mua hàng</w:t>
-      </w:r>
-      <w:bookmarkEnd w:id="21"/>
-    </w:p>
-    <w:p>
-      <w:pPr>
-        <w:pStyle w:val="Nidungvnbn"/>
-      </w:pPr>
-      <w:r>
-        <w:t>- Sau khi khách hàng chọn xong sản phẩm thì sẽ ấn thanh toán để tiến hành thanh toán. Giao diện thanh toán sẽ hiện ra hiển thị các thông tin về sản phẩm, đơn giá và tổng tiền.</w:t>
-      </w:r>
-    </w:p>
-    <w:p>
-      <w:pPr>
-        <w:pStyle w:val="Nidungvnbn"/>
-      </w:pPr>
-      <w:r>
-        <w:t>- Giao diện thanh toán:</w:t>
-      </w:r>
-    </w:p>
-    <w:p>
-      <w:pPr>
-        <w:pStyle w:val="Caption"/>
-      </w:pPr>
-      <w:r>
-        <w:rPr>
-          <w:noProof/>
-          <w:lang w:eastAsia="zh-CN"/>
-        </w:rPr>
-        <w:lastRenderedPageBreak/>
-        <w:drawing>
-          <wp:inline distT="0" distB="0" distL="0" distR="0" wp14:anchorId="3DD0AC0B" wp14:editId="4A95CB6D">
-            <wp:extent cx="5791835" cy="3325495"/>
-            <wp:effectExtent l="0" t="0" r="0" b="8255"/>
-            <wp:docPr id="8" name="Picture 8"/>
-            <wp:cNvGraphicFramePr>
-              <a:graphicFrameLocks xmlns:a="http://schemas.openxmlformats.org/drawingml/2006/main" noChangeAspect="1"/>
-            </wp:cNvGraphicFramePr>
-            <a:graphic xmlns:a="http://schemas.openxmlformats.org/drawingml/2006/main">
-              <a:graphicData uri="http://schemas.openxmlformats.org/drawingml/2006/picture">
-                <pic:pic xmlns:pic="http://schemas.openxmlformats.org/drawingml/2006/picture">
-                  <pic:nvPicPr>
-                    <pic:cNvPr id="1" name=""/>
-                    <pic:cNvPicPr/>
-                  </pic:nvPicPr>
-                  <pic:blipFill>
-                    <a:blip r:embed="rId16"/>
-                    <a:stretch>
-                      <a:fillRect/>
-                    </a:stretch>
-                  </pic:blipFill>
-                  <pic:spPr>
-                    <a:xfrm>
-                      <a:off x="0" y="0"/>
-                      <a:ext cx="5791835" cy="3325495"/>
-                    </a:xfrm>
-                    <a:prstGeom prst="rect">
-                      <a:avLst/>
-                    </a:prstGeom>
-                  </pic:spPr>
-                </pic:pic>
-              </a:graphicData>
-            </a:graphic>
-          </wp:inline>
-        </w:drawing>
-      </w:r>
-    </w:p>
-    <w:p>
-      <w:pPr>
-        <w:pStyle w:val="Caption"/>
-      </w:pPr>
-      <w:r>
-        <w:t xml:space="preserve">Hình </w:t>
-      </w:r>
-      <w:proofErr w:type="gramStart"/>
-      <w:r>
-        <w:t>2.</w:t>
-      </w:r>
-      <w:r>
-        <w:t>3</w:t>
-      </w:r>
-      <w:r>
-        <w:t xml:space="preserve"> :</w:t>
-      </w:r>
-      <w:proofErr w:type="gramEnd"/>
-      <w:r>
-        <w:t xml:space="preserve"> Giao diện thanh toán mua hàng</w:t>
-      </w:r>
-    </w:p>
-    <w:p>
-      <w:pPr>
-        <w:pStyle w:val="Tiumccp3"/>
-      </w:pPr>
-    </w:p>
-    <w:p>
-      <w:pPr>
-        <w:pStyle w:val="Tiumccp3"/>
-      </w:pPr>
-      <w:bookmarkStart w:id="22" w:name="_Toc26136963"/>
-      <w:r>
-        <w:t>2.2.2.4 Tạo và quản lý tài khoản cá nhân</w:t>
+      <w:bookmarkStart w:id="22" w:name="_Toc26084226"/>
+      <w:r>
+        <w:t xml:space="preserve">2.2.2.4 </w:t>
+      </w:r>
+      <w:r>
+        <w:t>Tạo và quản lý tài khoản cá nhân</w:t>
       </w:r>
       <w:bookmarkEnd w:id="22"/>
     </w:p>
@@ -5937,75 +5550,6 @@
     </w:p>
     <w:p>
       <w:pPr>
-        <w:pStyle w:val="Caption"/>
-      </w:pPr>
-      <w:r>
-        <w:rPr>
-          <w:noProof/>
-          <w:lang w:eastAsia="zh-CN"/>
-        </w:rPr>
-        <w:lastRenderedPageBreak/>
-        <w:drawing>
-          <wp:inline distT="0" distB="0" distL="0" distR="0" wp14:anchorId="2F602043" wp14:editId="572A4A1E">
-            <wp:extent cx="5791835" cy="3588385"/>
-            <wp:effectExtent l="0" t="0" r="0" b="0"/>
-            <wp:docPr id="9" name="Picture 9"/>
-            <wp:cNvGraphicFramePr>
-              <a:graphicFrameLocks xmlns:a="http://schemas.openxmlformats.org/drawingml/2006/main" noChangeAspect="1"/>
-            </wp:cNvGraphicFramePr>
-            <a:graphic xmlns:a="http://schemas.openxmlformats.org/drawingml/2006/main">
-              <a:graphicData uri="http://schemas.openxmlformats.org/drawingml/2006/picture">
-                <pic:pic xmlns:pic="http://schemas.openxmlformats.org/drawingml/2006/picture">
-                  <pic:nvPicPr>
-                    <pic:cNvPr id="1" name=""/>
-                    <pic:cNvPicPr/>
-                  </pic:nvPicPr>
-                  <pic:blipFill>
-                    <a:blip r:embed="rId17"/>
-                    <a:stretch>
-                      <a:fillRect/>
-                    </a:stretch>
-                  </pic:blipFill>
-                  <pic:spPr>
-                    <a:xfrm>
-                      <a:off x="0" y="0"/>
-                      <a:ext cx="5791835" cy="3588385"/>
-                    </a:xfrm>
-                    <a:prstGeom prst="rect">
-                      <a:avLst/>
-                    </a:prstGeom>
-                  </pic:spPr>
-                </pic:pic>
-              </a:graphicData>
-            </a:graphic>
-          </wp:inline>
-        </w:drawing>
-      </w:r>
-    </w:p>
-    <w:p>
-      <w:pPr>
-        <w:pStyle w:val="Caption"/>
-      </w:pPr>
-      <w:r>
-        <w:t xml:space="preserve">Hình </w:t>
-      </w:r>
-      <w:proofErr w:type="gramStart"/>
-      <w:r>
-        <w:t>2.</w:t>
-      </w:r>
-      <w:r>
-        <w:t>4</w:t>
-      </w:r>
-      <w:r>
-        <w:t xml:space="preserve"> :</w:t>
-      </w:r>
-      <w:proofErr w:type="gramEnd"/>
-      <w:r>
-        <w:t xml:space="preserve"> Giao diện tạo tài khoản của khách hàng</w:t>
-      </w:r>
-    </w:p>
-    <w:p>
-      <w:pPr>
         <w:pStyle w:val="Nidungvnbn"/>
       </w:pPr>
       <w:r>
@@ -6038,326 +5582,183 @@
     </w:p>
     <w:p>
       <w:pPr>
+        <w:pStyle w:val="Tiumccp2"/>
+      </w:pPr>
+      <w:bookmarkStart w:id="23" w:name="_Toc26084227"/>
+      <w:r>
+        <w:t>2.2.3 Đăng nhập</w:t>
+      </w:r>
+      <w:bookmarkEnd w:id="23"/>
+    </w:p>
+    <w:p>
+      <w:pPr>
+        <w:spacing w:after="200" w:line="276" w:lineRule="auto"/>
+        <w:rPr>
+          <w:sz w:val="26"/>
+          <w:szCs w:val="26"/>
+        </w:rPr>
+      </w:pPr>
+      <w:r>
+        <w:rPr>
+          <w:sz w:val="26"/>
+          <w:szCs w:val="26"/>
+        </w:rPr>
+        <w:tab/>
+        <w:t>- User sẽ đăng nhập bằng tài khoản của bản thân, nếu đăng nhập thành công sẽ được truy cập vào web với quyền của user đó, nếu nhập sai thông tin đăng nhập thì giao diện sẽ yêu cầu đăng nhập lại</w:t>
+      </w:r>
+    </w:p>
+    <w:p>
+      <w:pPr>
+        <w:spacing w:after="200" w:line="276" w:lineRule="auto"/>
+        <w:rPr>
+          <w:sz w:val="26"/>
+          <w:szCs w:val="26"/>
+        </w:rPr>
+      </w:pPr>
+      <w:r>
+        <w:rPr>
+          <w:sz w:val="26"/>
+          <w:szCs w:val="26"/>
+        </w:rPr>
+        <w:tab/>
+        <w:t>- Giao diện đăng nhập:</w:t>
+      </w:r>
+    </w:p>
+    <w:p>
+      <w:pPr>
+        <w:spacing w:after="200" w:line="276" w:lineRule="auto"/>
+        <w:rPr>
+          <w:b/>
+          <w:sz w:val="32"/>
+          <w:szCs w:val="32"/>
+        </w:rPr>
+      </w:pPr>
+      <w:r>
+        <w:br w:type="page"/>
+      </w:r>
+    </w:p>
+    <w:p>
+      <w:pPr>
+        <w:pStyle w:val="Chng"/>
+      </w:pPr>
+      <w:bookmarkStart w:id="24" w:name="_Toc26084228"/>
+      <w:r>
+        <w:lastRenderedPageBreak/>
+        <w:t>CHƯƠNG 3 – TỔNG KẾT</w:t>
+      </w:r>
+      <w:bookmarkEnd w:id="24"/>
+    </w:p>
+    <w:p>
+      <w:pPr>
+        <w:pStyle w:val="Tiumccp1"/>
+      </w:pPr>
+      <w:bookmarkStart w:id="25" w:name="_Toc26084229"/>
+      <w:r>
+        <w:t>3.1 Những điều thực hiện được</w:t>
+      </w:r>
+      <w:bookmarkEnd w:id="25"/>
+    </w:p>
+    <w:p>
+      <w:pPr>
+        <w:pStyle w:val="Nidungvnbn"/>
+      </w:pPr>
+      <w:r>
+        <w:t>Những chức năng cơ bản của một trang web bán hàng</w:t>
+      </w:r>
+      <w:r>
+        <w:t xml:space="preserve"> online với các chức năng cơ bản có thể sử dụng được</w:t>
+      </w:r>
+      <w:r>
+        <w:t>.</w:t>
+      </w:r>
+    </w:p>
+    <w:p>
+      <w:pPr>
+        <w:pStyle w:val="Nidungvnbn"/>
+      </w:pPr>
+      <w:r>
+        <w:t>Biết cách thiết kế database sao cho tối ưu nhất.</w:t>
+      </w:r>
+    </w:p>
+    <w:p>
+      <w:pPr>
+        <w:pStyle w:val="Nidungvnbn"/>
+      </w:pPr>
+      <w:r>
+        <w:t>Biết cách triển khai web lên máy ảo docker.</w:t>
+      </w:r>
+    </w:p>
+    <w:p>
+      <w:pPr>
+        <w:pStyle w:val="Tiumccp1"/>
+      </w:pPr>
+      <w:bookmarkStart w:id="26" w:name="_Toc26084230"/>
+      <w:r>
+        <w:t>3.2 Những thiếu sót</w:t>
+      </w:r>
+      <w:bookmarkEnd w:id="26"/>
+      <w:r>
+        <w:t xml:space="preserve"> </w:t>
+      </w:r>
+    </w:p>
+    <w:p>
+      <w:pPr>
+        <w:pStyle w:val="Nidungvnbn"/>
+      </w:pPr>
+      <w:r>
+        <w:t>Vẫn còn nhiều tính năng chưa được hoàn thiện và</w:t>
+      </w:r>
+      <w:r>
+        <w:t xml:space="preserve"> tối ưu do đó</w:t>
+      </w:r>
+      <w:r>
+        <w:t xml:space="preserve"> vẫn mắc phải lỗi trong lúc thực thi.</w:t>
+      </w:r>
+    </w:p>
+    <w:p>
+      <w:pPr>
+        <w:pStyle w:val="Nidungvnbn"/>
+      </w:pPr>
+      <w:r>
+        <w:t>Trong lúc làm phải thường xuyên xóa và cập nhật lại cơ sở dữ liệu nhiều lần ( sơ sài trong việc thiết kế cơ sở dữ liệu ).</w:t>
+      </w:r>
+    </w:p>
+    <w:p>
+      <w:pPr>
+        <w:pStyle w:val="Nidungvnbn"/>
+      </w:pPr>
+    </w:p>
+    <w:p>
+      <w:pPr>
+        <w:pStyle w:val="Nidungvnbn"/>
+        <w:rPr>
+          <w:sz w:val="32"/>
+          <w:szCs w:val="32"/>
+        </w:rPr>
+      </w:pPr>
+      <w:r>
+        <w:br w:type="page"/>
+      </w:r>
+    </w:p>
+    <w:p>
+      <w:pPr>
         <w:pStyle w:val="Caption"/>
-      </w:pPr>
-      <w:r>
         <w:rPr>
           <w:noProof/>
           <w:lang w:eastAsia="zh-CN"/>
         </w:rPr>
-        <w:lastRenderedPageBreak/>
-        <w:drawing>
-          <wp:inline distT="0" distB="0" distL="0" distR="0" wp14:anchorId="326BAFBC" wp14:editId="6B14382D">
-            <wp:extent cx="5791835" cy="3369310"/>
-            <wp:effectExtent l="0" t="0" r="0" b="2540"/>
-            <wp:docPr id="10" name="Picture 10"/>
-            <wp:cNvGraphicFramePr>
-              <a:graphicFrameLocks xmlns:a="http://schemas.openxmlformats.org/drawingml/2006/main" noChangeAspect="1"/>
-            </wp:cNvGraphicFramePr>
-            <a:graphic xmlns:a="http://schemas.openxmlformats.org/drawingml/2006/main">
-              <a:graphicData uri="http://schemas.openxmlformats.org/drawingml/2006/picture">
-                <pic:pic xmlns:pic="http://schemas.openxmlformats.org/drawingml/2006/picture">
-                  <pic:nvPicPr>
-                    <pic:cNvPr id="1" name=""/>
-                    <pic:cNvPicPr/>
-                  </pic:nvPicPr>
-                  <pic:blipFill>
-                    <a:blip r:embed="rId18"/>
-                    <a:stretch>
-                      <a:fillRect/>
-                    </a:stretch>
-                  </pic:blipFill>
-                  <pic:spPr>
-                    <a:xfrm>
-                      <a:off x="0" y="0"/>
-                      <a:ext cx="5791835" cy="3369310"/>
-                    </a:xfrm>
-                    <a:prstGeom prst="rect">
-                      <a:avLst/>
-                    </a:prstGeom>
-                  </pic:spPr>
-                </pic:pic>
-              </a:graphicData>
-            </a:graphic>
-          </wp:inline>
-        </w:drawing>
-      </w:r>
-    </w:p>
-    <w:p>
-      <w:pPr>
-        <w:pStyle w:val="Caption"/>
-      </w:pPr>
-      <w:r>
-        <w:t xml:space="preserve">Hình </w:t>
-      </w:r>
-      <w:proofErr w:type="gramStart"/>
-      <w:r>
-        <w:t>2.</w:t>
-      </w:r>
-      <w:r>
-        <w:t>5</w:t>
-      </w:r>
-      <w:r>
-        <w:t xml:space="preserve"> :</w:t>
-      </w:r>
-      <w:proofErr w:type="gramEnd"/>
-      <w:r>
-        <w:t xml:space="preserve"> Giao diện quản lý thông tin tài khoản khách hàng</w:t>
-      </w:r>
-    </w:p>
-    <w:p>
-      <w:pPr>
-        <w:pStyle w:val="Tiumccp2"/>
-      </w:pPr>
-      <w:bookmarkStart w:id="23" w:name="_Toc26136964"/>
-      <w:r>
-        <w:t>2.2.3 Đăng nhập</w:t>
-      </w:r>
-      <w:bookmarkEnd w:id="23"/>
-    </w:p>
-    <w:p>
-      <w:pPr>
-        <w:spacing w:after="200" w:line="276" w:lineRule="auto"/>
-        <w:rPr>
-          <w:sz w:val="26"/>
-          <w:szCs w:val="26"/>
-        </w:rPr>
-      </w:pPr>
-      <w:r>
-        <w:rPr>
-          <w:sz w:val="26"/>
-          <w:szCs w:val="26"/>
-        </w:rPr>
-        <w:tab/>
-        <w:t>- User sẽ đăng nhập bằng tài khoản của bản thân, nếu đăng nhập thành công sẽ được truy cập vào web với quyền của user đó, nếu nhập sai thông tin đăng nhập thì giao diện sẽ yêu cầu đăng nhập lại</w:t>
-      </w:r>
-    </w:p>
-    <w:p>
-      <w:pPr>
-        <w:spacing w:after="200" w:line="276" w:lineRule="auto"/>
-        <w:rPr>
-          <w:sz w:val="26"/>
-          <w:szCs w:val="26"/>
-        </w:rPr>
-      </w:pPr>
-      <w:r>
-        <w:rPr>
-          <w:sz w:val="26"/>
-          <w:szCs w:val="26"/>
-        </w:rPr>
-        <w:tab/>
-        <w:t>- Giao diện đăng nhập:</w:t>
-      </w:r>
+      </w:pPr>
     </w:p>
     <w:p>
       <w:pPr>
         <w:pStyle w:val="Nidungvnbn"/>
         <w:rPr>
-          <w:noProof/>
-          <w:lang w:eastAsia="zh-CN"/>
-        </w:rPr>
-      </w:pPr>
-    </w:p>
-    <w:p>
-      <w:pPr>
-        <w:pStyle w:val="Caption"/>
-      </w:pPr>
-      <w:r>
-        <w:rPr>
-          <w:noProof/>
-          <w:lang w:eastAsia="zh-CN"/>
-        </w:rPr>
-        <w:lastRenderedPageBreak/>
-        <w:drawing>
-          <wp:inline distT="0" distB="0" distL="0" distR="0" wp14:anchorId="271A6D8F" wp14:editId="7E9E489C">
-            <wp:extent cx="5791835" cy="3515995"/>
-            <wp:effectExtent l="0" t="0" r="0" b="8255"/>
-            <wp:docPr id="11" name="Picture 11"/>
-            <wp:cNvGraphicFramePr>
-              <a:graphicFrameLocks xmlns:a="http://schemas.openxmlformats.org/drawingml/2006/main" noChangeAspect="1"/>
-            </wp:cNvGraphicFramePr>
-            <a:graphic xmlns:a="http://schemas.openxmlformats.org/drawingml/2006/main">
-              <a:graphicData uri="http://schemas.openxmlformats.org/drawingml/2006/picture">
-                <pic:pic xmlns:pic="http://schemas.openxmlformats.org/drawingml/2006/picture">
-                  <pic:nvPicPr>
-                    <pic:cNvPr id="1" name=""/>
-                    <pic:cNvPicPr/>
-                  </pic:nvPicPr>
-                  <pic:blipFill>
-                    <a:blip r:embed="rId19"/>
-                    <a:stretch>
-                      <a:fillRect/>
-                    </a:stretch>
-                  </pic:blipFill>
-                  <pic:spPr>
-                    <a:xfrm>
-                      <a:off x="0" y="0"/>
-                      <a:ext cx="5791835" cy="3515995"/>
-                    </a:xfrm>
-                    <a:prstGeom prst="rect">
-                      <a:avLst/>
-                    </a:prstGeom>
-                  </pic:spPr>
-                </pic:pic>
-              </a:graphicData>
-            </a:graphic>
-          </wp:inline>
-        </w:drawing>
-      </w:r>
-    </w:p>
-    <w:p>
-      <w:pPr>
-        <w:pStyle w:val="Caption"/>
-        <w:rPr>
-          <w:b/>
-          <w:sz w:val="32"/>
-          <w:szCs w:val="32"/>
-        </w:rPr>
-      </w:pPr>
-      <w:r>
-        <w:t>Hình 2.</w:t>
-      </w:r>
-      <w:r>
-        <w:t>6</w:t>
-      </w:r>
-      <w:r>
-        <w:t xml:space="preserve"> : Giao diện đăng nhập của khách hàng</w:t>
-      </w:r>
-      <w:r>
-        <w:br w:type="page"/>
-      </w:r>
-    </w:p>
-    <w:p>
-      <w:pPr>
-        <w:pStyle w:val="Chng"/>
-      </w:pPr>
-      <w:bookmarkStart w:id="24" w:name="_Toc26136965"/>
-      <w:r>
-        <w:lastRenderedPageBreak/>
-        <w:t>CHƯƠNG 3 – TỔNG KẾT</w:t>
-      </w:r>
-      <w:bookmarkEnd w:id="24"/>
-    </w:p>
-    <w:p>
-      <w:pPr>
-        <w:pStyle w:val="Tiumccp1"/>
-      </w:pPr>
-      <w:bookmarkStart w:id="25" w:name="_Toc26136966"/>
-      <w:r>
-        <w:t>3.1 Những điều thực hiện được</w:t>
-      </w:r>
-      <w:bookmarkEnd w:id="25"/>
-    </w:p>
-    <w:p>
-      <w:pPr>
-        <w:pStyle w:val="Nidungvnbn"/>
-        <w:numPr>
-          <w:ilvl w:val="0"/>
-          <w:numId w:val="18"/>
-        </w:numPr>
-      </w:pPr>
-      <w:r>
-        <w:t>Những chức năng cơ bản của một trang web bán hàng</w:t>
-      </w:r>
-      <w:r>
-        <w:t xml:space="preserve"> online với các chức năng cơ bản có thể sử dụng được</w:t>
-      </w:r>
-      <w:r>
-        <w:t>.</w:t>
-      </w:r>
-    </w:p>
-    <w:p>
-      <w:pPr>
-        <w:pStyle w:val="Nidungvnbn"/>
-        <w:numPr>
-          <w:ilvl w:val="0"/>
-          <w:numId w:val="18"/>
-        </w:numPr>
-      </w:pPr>
-      <w:r>
-        <w:t>Biết cách thiết kế database sao cho tối ưu nhất.</w:t>
-      </w:r>
-    </w:p>
-    <w:p>
-      <w:pPr>
-        <w:pStyle w:val="Nidungvnbn"/>
-        <w:numPr>
-          <w:ilvl w:val="0"/>
-          <w:numId w:val="18"/>
-        </w:numPr>
-      </w:pPr>
-      <w:r>
-        <w:t>Biết cách triển khai web lên máy ảo docker.</w:t>
-      </w:r>
-    </w:p>
-    <w:p>
-      <w:pPr>
-        <w:pStyle w:val="Tiumccp1"/>
-      </w:pPr>
-      <w:bookmarkStart w:id="26" w:name="_Toc26136967"/>
-      <w:r>
-        <w:t>3.2 Những thiếu sót</w:t>
-      </w:r>
-      <w:bookmarkEnd w:id="26"/>
-      <w:r>
-        <w:t xml:space="preserve"> </w:t>
-      </w:r>
-    </w:p>
-    <w:p>
-      <w:pPr>
-        <w:pStyle w:val="Nidungvnbn"/>
-        <w:numPr>
-          <w:ilvl w:val="0"/>
-          <w:numId w:val="19"/>
-        </w:numPr>
-      </w:pPr>
-      <w:r>
-        <w:t>Vẫn còn nhiều tính năng chưa được hoàn thiện và</w:t>
-      </w:r>
-      <w:r>
-        <w:t xml:space="preserve"> tối ưu do đó</w:t>
-      </w:r>
-      <w:r>
-        <w:t xml:space="preserve"> vẫn mắc phải lỗi trong lúc thực thi.</w:t>
-      </w:r>
-    </w:p>
-    <w:p>
-      <w:pPr>
-        <w:pStyle w:val="Nidungvnbn"/>
-        <w:numPr>
-          <w:ilvl w:val="0"/>
-          <w:numId w:val="19"/>
-        </w:numPr>
-      </w:pPr>
-      <w:r>
-        <w:t xml:space="preserve">Trong lúc làm phải thường xuyên xóa và cập nhật lại cơ sở dữ liệu nhiều lần </w:t>
-      </w:r>
-      <w:proofErr w:type="gramStart"/>
-      <w:r>
-        <w:t>( sơ</w:t>
-      </w:r>
-      <w:proofErr w:type="gramEnd"/>
-      <w:r>
-        <w:t xml:space="preserve"> sài trong việc thiết kế cơ sở dữ liệu ).</w:t>
-      </w:r>
-    </w:p>
-    <w:p>
-      <w:pPr>
-        <w:pStyle w:val="Nidungvnbn"/>
-      </w:pPr>
-    </w:p>
-    <w:p>
-      <w:pPr>
-        <w:pStyle w:val="Nidungvnbn"/>
-        <w:ind w:firstLine="0"/>
-        <w:rPr>
-          <w:sz w:val="32"/>
-          <w:szCs w:val="32"/>
+          <w:b/>
         </w:rPr>
       </w:pPr>
     </w:p>
     <w:sectPr>
-      <w:headerReference w:type="default" r:id="rId20"/>
+      <w:headerReference w:type="default" r:id="rId14"/>
       <w:pgSz w:w="12240" w:h="15840"/>
       <w:pgMar w:top="1985" w:right="1134" w:bottom="1701" w:left="1985" w:header="720" w:footer="720" w:gutter="0"/>
       <w:pgNumType w:start="1"/>
@@ -6369,7 +5770,7 @@
 </file>
 
 <file path=word/endnotes.xml><?xml version="1.0" encoding="utf-8"?>
-<w:endnotes xmlns:wpc="http://schemas.microsoft.com/office/word/2010/wordprocessingCanvas" xmlns:cx="http://schemas.microsoft.com/office/drawing/2014/chartex" xmlns:mc="http://schemas.openxmlformats.org/markup-compatibility/2006" xmlns:o="urn:schemas-microsoft-com:office:office" xmlns:r="http://schemas.openxmlformats.org/officeDocument/2006/relationships" xmlns:m="http://schemas.openxmlformats.org/officeDocument/2006/math" xmlns:v="urn:schemas-microsoft-com:vml" xmlns:wp14="http://schemas.microsoft.com/office/word/2010/wordprocessingDrawing" xmlns:wp="http://schemas.openxmlformats.org/drawingml/2006/wordprocessingDrawing" xmlns:w10="urn:schemas-microsoft-com:office:word" xmlns:w="http://schemas.openxmlformats.org/wordprocessingml/2006/main" xmlns:w14="http://schemas.microsoft.com/office/word/2010/wordml" xmlns:w15="http://schemas.microsoft.com/office/word/2012/wordml" xmlns:w16se="http://schemas.microsoft.com/office/word/2015/wordml/symex" xmlns:wpg="http://schemas.microsoft.com/office/word/2010/wordprocessingGroup" xmlns:wpi="http://schemas.microsoft.com/office/word/2010/wordprocessingInk" xmlns:wne="http://schemas.microsoft.com/office/word/2006/wordml" xmlns:wps="http://schemas.microsoft.com/office/word/2010/wordprocessingShape" mc:Ignorable="w14 w15 w16se wp14">
+<w:endnotes xmlns:wpc="http://schemas.microsoft.com/office/word/2010/wordprocessingCanvas" xmlns:mc="http://schemas.openxmlformats.org/markup-compatibility/2006" xmlns:o="urn:schemas-microsoft-com:office:office" xmlns:r="http://schemas.openxmlformats.org/officeDocument/2006/relationships" xmlns:m="http://schemas.openxmlformats.org/officeDocument/2006/math" xmlns:v="urn:schemas-microsoft-com:vml" xmlns:wp14="http://schemas.microsoft.com/office/word/2010/wordprocessingDrawing" xmlns:wp="http://schemas.openxmlformats.org/drawingml/2006/wordprocessingDrawing" xmlns:w10="urn:schemas-microsoft-com:office:word" xmlns:w="http://schemas.openxmlformats.org/wordprocessingml/2006/main" xmlns:w14="http://schemas.microsoft.com/office/word/2010/wordml" xmlns:w15="http://schemas.microsoft.com/office/word/2012/wordml" xmlns:wpg="http://schemas.microsoft.com/office/word/2010/wordprocessingGroup" xmlns:wpi="http://schemas.microsoft.com/office/word/2010/wordprocessingInk" xmlns:wne="http://schemas.microsoft.com/office/word/2006/wordml" xmlns:wps="http://schemas.microsoft.com/office/word/2010/wordprocessingShape" mc:Ignorable="w14 w15 wp14">
   <w:endnote w:type="separator" w:id="-1">
     <w:p>
       <w:r>
@@ -6388,7 +5789,7 @@
 </file>
 
 <file path=word/footnotes.xml><?xml version="1.0" encoding="utf-8"?>
-<w:footnotes xmlns:wpc="http://schemas.microsoft.com/office/word/2010/wordprocessingCanvas" xmlns:cx="http://schemas.microsoft.com/office/drawing/2014/chartex" xmlns:mc="http://schemas.openxmlformats.org/markup-compatibility/2006" xmlns:o="urn:schemas-microsoft-com:office:office" xmlns:r="http://schemas.openxmlformats.org/officeDocument/2006/relationships" xmlns:m="http://schemas.openxmlformats.org/officeDocument/2006/math" xmlns:v="urn:schemas-microsoft-com:vml" xmlns:wp14="http://schemas.microsoft.com/office/word/2010/wordprocessingDrawing" xmlns:wp="http://schemas.openxmlformats.org/drawingml/2006/wordprocessingDrawing" xmlns:w10="urn:schemas-microsoft-com:office:word" xmlns:w="http://schemas.openxmlformats.org/wordprocessingml/2006/main" xmlns:w14="http://schemas.microsoft.com/office/word/2010/wordml" xmlns:w15="http://schemas.microsoft.com/office/word/2012/wordml" xmlns:w16se="http://schemas.microsoft.com/office/word/2015/wordml/symex" xmlns:wpg="http://schemas.microsoft.com/office/word/2010/wordprocessingGroup" xmlns:wpi="http://schemas.microsoft.com/office/word/2010/wordprocessingInk" xmlns:wne="http://schemas.microsoft.com/office/word/2006/wordml" xmlns:wps="http://schemas.microsoft.com/office/word/2010/wordprocessingShape" mc:Ignorable="w14 w15 w16se wp14">
+<w:footnotes xmlns:wpc="http://schemas.microsoft.com/office/word/2010/wordprocessingCanvas" xmlns:mc="http://schemas.openxmlformats.org/markup-compatibility/2006" xmlns:o="urn:schemas-microsoft-com:office:office" xmlns:r="http://schemas.openxmlformats.org/officeDocument/2006/relationships" xmlns:m="http://schemas.openxmlformats.org/officeDocument/2006/math" xmlns:v="urn:schemas-microsoft-com:vml" xmlns:wp14="http://schemas.microsoft.com/office/word/2010/wordprocessingDrawing" xmlns:wp="http://schemas.openxmlformats.org/drawingml/2006/wordprocessingDrawing" xmlns:w10="urn:schemas-microsoft-com:office:word" xmlns:w="http://schemas.openxmlformats.org/wordprocessingml/2006/main" xmlns:w14="http://schemas.microsoft.com/office/word/2010/wordml" xmlns:w15="http://schemas.microsoft.com/office/word/2012/wordml" xmlns:wpg="http://schemas.microsoft.com/office/word/2010/wordprocessingGroup" xmlns:wpi="http://schemas.microsoft.com/office/word/2010/wordprocessingInk" xmlns:wne="http://schemas.microsoft.com/office/word/2006/wordml" xmlns:wps="http://schemas.microsoft.com/office/word/2010/wordprocessingShape" mc:Ignorable="w14 w15 wp14">
   <w:footnote w:type="separator" w:id="-1">
     <w:p>
       <w:r>
@@ -6407,7 +5808,7 @@
 </file>
 
 <file path=word/header1.xml><?xml version="1.0" encoding="utf-8"?>
-<w:hdr xmlns:wpc="http://schemas.microsoft.com/office/word/2010/wordprocessingCanvas" xmlns:cx="http://schemas.microsoft.com/office/drawing/2014/chartex" xmlns:mc="http://schemas.openxmlformats.org/markup-compatibility/2006" xmlns:o="urn:schemas-microsoft-com:office:office" xmlns:r="http://schemas.openxmlformats.org/officeDocument/2006/relationships" xmlns:m="http://schemas.openxmlformats.org/officeDocument/2006/math" xmlns:v="urn:schemas-microsoft-com:vml" xmlns:wp14="http://schemas.microsoft.com/office/word/2010/wordprocessingDrawing" xmlns:wp="http://schemas.openxmlformats.org/drawingml/2006/wordprocessingDrawing" xmlns:w10="urn:schemas-microsoft-com:office:word" xmlns:w="http://schemas.openxmlformats.org/wordprocessingml/2006/main" xmlns:w14="http://schemas.microsoft.com/office/word/2010/wordml" xmlns:w15="http://schemas.microsoft.com/office/word/2012/wordml" xmlns:w16se="http://schemas.microsoft.com/office/word/2015/wordml/symex" xmlns:wpg="http://schemas.microsoft.com/office/word/2010/wordprocessingGroup" xmlns:wpi="http://schemas.microsoft.com/office/word/2010/wordprocessingInk" xmlns:wne="http://schemas.microsoft.com/office/word/2006/wordml" xmlns:wps="http://schemas.microsoft.com/office/word/2010/wordprocessingShape" mc:Ignorable="w14 w15 w16se wp14">
+<w:hdr xmlns:wpc="http://schemas.microsoft.com/office/word/2010/wordprocessingCanvas" xmlns:mc="http://schemas.openxmlformats.org/markup-compatibility/2006" xmlns:o="urn:schemas-microsoft-com:office:office" xmlns:r="http://schemas.openxmlformats.org/officeDocument/2006/relationships" xmlns:m="http://schemas.openxmlformats.org/officeDocument/2006/math" xmlns:v="urn:schemas-microsoft-com:vml" xmlns:wp14="http://schemas.microsoft.com/office/word/2010/wordprocessingDrawing" xmlns:wp="http://schemas.openxmlformats.org/drawingml/2006/wordprocessingDrawing" xmlns:w10="urn:schemas-microsoft-com:office:word" xmlns:w="http://schemas.openxmlformats.org/wordprocessingml/2006/main" xmlns:w14="http://schemas.microsoft.com/office/word/2010/wordml" xmlns:w15="http://schemas.microsoft.com/office/word/2012/wordml" xmlns:wpg="http://schemas.microsoft.com/office/word/2010/wordprocessingGroup" xmlns:wpi="http://schemas.microsoft.com/office/word/2010/wordprocessingInk" xmlns:wne="http://schemas.microsoft.com/office/word/2006/wordml" xmlns:wps="http://schemas.microsoft.com/office/word/2010/wordprocessingShape" mc:Ignorable="w14 w15 wp14">
   <w:p>
     <w:pPr>
       <w:pStyle w:val="Header"/>
@@ -6423,7 +5824,7 @@
 </file>
 
 <file path=word/header2.xml><?xml version="1.0" encoding="utf-8"?>
-<w:hdr xmlns:wpc="http://schemas.microsoft.com/office/word/2010/wordprocessingCanvas" xmlns:cx="http://schemas.microsoft.com/office/drawing/2014/chartex" xmlns:mc="http://schemas.openxmlformats.org/markup-compatibility/2006" xmlns:o="urn:schemas-microsoft-com:office:office" xmlns:r="http://schemas.openxmlformats.org/officeDocument/2006/relationships" xmlns:m="http://schemas.openxmlformats.org/officeDocument/2006/math" xmlns:v="urn:schemas-microsoft-com:vml" xmlns:wp14="http://schemas.microsoft.com/office/word/2010/wordprocessingDrawing" xmlns:wp="http://schemas.openxmlformats.org/drawingml/2006/wordprocessingDrawing" xmlns:w10="urn:schemas-microsoft-com:office:word" xmlns:w="http://schemas.openxmlformats.org/wordprocessingml/2006/main" xmlns:w14="http://schemas.microsoft.com/office/word/2010/wordml" xmlns:w15="http://schemas.microsoft.com/office/word/2012/wordml" xmlns:w16se="http://schemas.microsoft.com/office/word/2015/wordml/symex" xmlns:wpg="http://schemas.microsoft.com/office/word/2010/wordprocessingGroup" xmlns:wpi="http://schemas.microsoft.com/office/word/2010/wordprocessingInk" xmlns:wne="http://schemas.microsoft.com/office/word/2006/wordml" xmlns:wps="http://schemas.microsoft.com/office/word/2010/wordprocessingShape" mc:Ignorable="w14 w15 w16se wp14">
+<w:hdr xmlns:wpc="http://schemas.microsoft.com/office/word/2010/wordprocessingCanvas" xmlns:mc="http://schemas.openxmlformats.org/markup-compatibility/2006" xmlns:o="urn:schemas-microsoft-com:office:office" xmlns:r="http://schemas.openxmlformats.org/officeDocument/2006/relationships" xmlns:m="http://schemas.openxmlformats.org/officeDocument/2006/math" xmlns:v="urn:schemas-microsoft-com:vml" xmlns:wp14="http://schemas.microsoft.com/office/word/2010/wordprocessingDrawing" xmlns:wp="http://schemas.openxmlformats.org/drawingml/2006/wordprocessingDrawing" xmlns:w10="urn:schemas-microsoft-com:office:word" xmlns:w="http://schemas.openxmlformats.org/wordprocessingml/2006/main" xmlns:w14="http://schemas.microsoft.com/office/word/2010/wordml" xmlns:w15="http://schemas.microsoft.com/office/word/2012/wordml" xmlns:wpg="http://schemas.microsoft.com/office/word/2010/wordprocessingGroup" xmlns:wpi="http://schemas.microsoft.com/office/word/2010/wordprocessingInk" xmlns:wne="http://schemas.microsoft.com/office/word/2006/wordml" xmlns:wps="http://schemas.microsoft.com/office/word/2010/wordprocessingShape" mc:Ignorable="w14 w15 wp14">
   <w:sdt>
     <w:sdtPr>
       <w:id w:val="1901097785"/>
@@ -6476,7 +5877,7 @@
 </file>
 
 <file path=word/header3.xml><?xml version="1.0" encoding="utf-8"?>
-<w:hdr xmlns:wpc="http://schemas.microsoft.com/office/word/2010/wordprocessingCanvas" xmlns:cx="http://schemas.microsoft.com/office/drawing/2014/chartex" xmlns:mc="http://schemas.openxmlformats.org/markup-compatibility/2006" xmlns:o="urn:schemas-microsoft-com:office:office" xmlns:r="http://schemas.openxmlformats.org/officeDocument/2006/relationships" xmlns:m="http://schemas.openxmlformats.org/officeDocument/2006/math" xmlns:v="urn:schemas-microsoft-com:vml" xmlns:wp14="http://schemas.microsoft.com/office/word/2010/wordprocessingDrawing" xmlns:wp="http://schemas.openxmlformats.org/drawingml/2006/wordprocessingDrawing" xmlns:w10="urn:schemas-microsoft-com:office:word" xmlns:w="http://schemas.openxmlformats.org/wordprocessingml/2006/main" xmlns:w14="http://schemas.microsoft.com/office/word/2010/wordml" xmlns:w15="http://schemas.microsoft.com/office/word/2012/wordml" xmlns:w16se="http://schemas.microsoft.com/office/word/2015/wordml/symex" xmlns:wpg="http://schemas.microsoft.com/office/word/2010/wordprocessingGroup" xmlns:wpi="http://schemas.microsoft.com/office/word/2010/wordprocessingInk" xmlns:wne="http://schemas.microsoft.com/office/word/2006/wordml" xmlns:wps="http://schemas.microsoft.com/office/word/2010/wordprocessingShape" mc:Ignorable="w14 w15 w16se wp14">
+<w:hdr xmlns:wpc="http://schemas.microsoft.com/office/word/2010/wordprocessingCanvas" xmlns:mc="http://schemas.openxmlformats.org/markup-compatibility/2006" xmlns:o="urn:schemas-microsoft-com:office:office" xmlns:r="http://schemas.openxmlformats.org/officeDocument/2006/relationships" xmlns:m="http://schemas.openxmlformats.org/officeDocument/2006/math" xmlns:v="urn:schemas-microsoft-com:vml" xmlns:wp14="http://schemas.microsoft.com/office/word/2010/wordprocessingDrawing" xmlns:wp="http://schemas.openxmlformats.org/drawingml/2006/wordprocessingDrawing" xmlns:w10="urn:schemas-microsoft-com:office:word" xmlns:w="http://schemas.openxmlformats.org/wordprocessingml/2006/main" xmlns:w14="http://schemas.microsoft.com/office/word/2010/wordml" xmlns:w15="http://schemas.microsoft.com/office/word/2012/wordml" xmlns:wpg="http://schemas.microsoft.com/office/word/2010/wordprocessingGroup" xmlns:wpi="http://schemas.microsoft.com/office/word/2010/wordprocessingInk" xmlns:wne="http://schemas.microsoft.com/office/word/2006/wordml" xmlns:wps="http://schemas.microsoft.com/office/word/2010/wordprocessingShape" mc:Ignorable="w14 w15 wp14">
   <w:sdt>
     <w:sdtPr>
       <w:id w:val="-475520606"/>
@@ -6509,7 +5910,7 @@
           <w:rPr>
             <w:noProof/>
           </w:rPr>
-          <w:t>15</w:t>
+          <w:t>12</w:t>
         </w:r>
         <w:r>
           <w:rPr>
@@ -6529,7 +5930,7 @@
 </file>
 
 <file path=word/numbering.xml><?xml version="1.0" encoding="utf-8"?>
-<w:numbering xmlns:wpc="http://schemas.microsoft.com/office/word/2010/wordprocessingCanvas" xmlns:cx="http://schemas.microsoft.com/office/drawing/2014/chartex" xmlns:mc="http://schemas.openxmlformats.org/markup-compatibility/2006" xmlns:o="urn:schemas-microsoft-com:office:office" xmlns:r="http://schemas.openxmlformats.org/officeDocument/2006/relationships" xmlns:m="http://schemas.openxmlformats.org/officeDocument/2006/math" xmlns:v="urn:schemas-microsoft-com:vml" xmlns:wp14="http://schemas.microsoft.com/office/word/2010/wordprocessingDrawing" xmlns:wp="http://schemas.openxmlformats.org/drawingml/2006/wordprocessingDrawing" xmlns:w10="urn:schemas-microsoft-com:office:word" xmlns:w="http://schemas.openxmlformats.org/wordprocessingml/2006/main" xmlns:w14="http://schemas.microsoft.com/office/word/2010/wordml" xmlns:w15="http://schemas.microsoft.com/office/word/2012/wordml" xmlns:w16se="http://schemas.microsoft.com/office/word/2015/wordml/symex" xmlns:wpg="http://schemas.microsoft.com/office/word/2010/wordprocessingGroup" xmlns:wpi="http://schemas.microsoft.com/office/word/2010/wordprocessingInk" xmlns:wne="http://schemas.microsoft.com/office/word/2006/wordml" xmlns:wps="http://schemas.microsoft.com/office/word/2010/wordprocessingShape" mc:Ignorable="w14 w15 w16se wp14">
+<w:numbering xmlns:wpc="http://schemas.microsoft.com/office/word/2010/wordprocessingCanvas" xmlns:mc="http://schemas.openxmlformats.org/markup-compatibility/2006" xmlns:o="urn:schemas-microsoft-com:office:office" xmlns:r="http://schemas.openxmlformats.org/officeDocument/2006/relationships" xmlns:m="http://schemas.openxmlformats.org/officeDocument/2006/math" xmlns:v="urn:schemas-microsoft-com:vml" xmlns:wp14="http://schemas.microsoft.com/office/word/2010/wordprocessingDrawing" xmlns:wp="http://schemas.openxmlformats.org/drawingml/2006/wordprocessingDrawing" xmlns:w10="urn:schemas-microsoft-com:office:word" xmlns:w="http://schemas.openxmlformats.org/wordprocessingml/2006/main" xmlns:w14="http://schemas.microsoft.com/office/word/2010/wordml" xmlns:w15="http://schemas.microsoft.com/office/word/2012/wordml" xmlns:wpg="http://schemas.microsoft.com/office/word/2010/wordprocessingGroup" xmlns:wpi="http://schemas.microsoft.com/office/word/2010/wordprocessingInk" xmlns:wne="http://schemas.microsoft.com/office/word/2006/wordml" xmlns:wps="http://schemas.microsoft.com/office/word/2010/wordprocessingShape" mc:Ignorable="w14 w15 wp14">
   <w:abstractNum w:abstractNumId="0" w15:restartNumberingAfterBreak="0">
     <w:nsid w:val="027A3388"/>
     <w:multiLevelType w:val="hybridMultilevel"/>
@@ -6853,119 +6254,6 @@
     </w:lvl>
   </w:abstractNum>
   <w:abstractNum w:abstractNumId="3" w15:restartNumberingAfterBreak="0">
-    <w:nsid w:val="08E202B9"/>
-    <w:multiLevelType w:val="hybridMultilevel"/>
-    <w:tmpl w:val="5F769A12"/>
-    <w:lvl w:ilvl="0" w:tplc="04090001">
-      <w:start w:val="1"/>
-      <w:numFmt w:val="bullet"/>
-      <w:lvlText w:val=""/>
-      <w:lvlJc w:val="left"/>
-      <w:pPr>
-        <w:ind w:left="1440" w:hanging="360"/>
-      </w:pPr>
-      <w:rPr>
-        <w:rFonts w:ascii="Symbol" w:hAnsi="Symbol" w:hint="default"/>
-      </w:rPr>
-    </w:lvl>
-    <w:lvl w:ilvl="1" w:tplc="04090003" w:tentative="1">
-      <w:start w:val="1"/>
-      <w:numFmt w:val="bullet"/>
-      <w:lvlText w:val="o"/>
-      <w:lvlJc w:val="left"/>
-      <w:pPr>
-        <w:ind w:left="2160" w:hanging="360"/>
-      </w:pPr>
-      <w:rPr>
-        <w:rFonts w:ascii="Courier New" w:hAnsi="Courier New" w:cs="Courier New" w:hint="default"/>
-      </w:rPr>
-    </w:lvl>
-    <w:lvl w:ilvl="2" w:tplc="04090005" w:tentative="1">
-      <w:start w:val="1"/>
-      <w:numFmt w:val="bullet"/>
-      <w:lvlText w:val=""/>
-      <w:lvlJc w:val="left"/>
-      <w:pPr>
-        <w:ind w:left="2880" w:hanging="360"/>
-      </w:pPr>
-      <w:rPr>
-        <w:rFonts w:ascii="Wingdings" w:hAnsi="Wingdings" w:hint="default"/>
-      </w:rPr>
-    </w:lvl>
-    <w:lvl w:ilvl="3" w:tplc="04090001" w:tentative="1">
-      <w:start w:val="1"/>
-      <w:numFmt w:val="bullet"/>
-      <w:lvlText w:val=""/>
-      <w:lvlJc w:val="left"/>
-      <w:pPr>
-        <w:ind w:left="3600" w:hanging="360"/>
-      </w:pPr>
-      <w:rPr>
-        <w:rFonts w:ascii="Symbol" w:hAnsi="Symbol" w:hint="default"/>
-      </w:rPr>
-    </w:lvl>
-    <w:lvl w:ilvl="4" w:tplc="04090003" w:tentative="1">
-      <w:start w:val="1"/>
-      <w:numFmt w:val="bullet"/>
-      <w:lvlText w:val="o"/>
-      <w:lvlJc w:val="left"/>
-      <w:pPr>
-        <w:ind w:left="4320" w:hanging="360"/>
-      </w:pPr>
-      <w:rPr>
-        <w:rFonts w:ascii="Courier New" w:hAnsi="Courier New" w:cs="Courier New" w:hint="default"/>
-      </w:rPr>
-    </w:lvl>
-    <w:lvl w:ilvl="5" w:tplc="04090005" w:tentative="1">
-      <w:start w:val="1"/>
-      <w:numFmt w:val="bullet"/>
-      <w:lvlText w:val=""/>
-      <w:lvlJc w:val="left"/>
-      <w:pPr>
-        <w:ind w:left="5040" w:hanging="360"/>
-      </w:pPr>
-      <w:rPr>
-        <w:rFonts w:ascii="Wingdings" w:hAnsi="Wingdings" w:hint="default"/>
-      </w:rPr>
-    </w:lvl>
-    <w:lvl w:ilvl="6" w:tplc="04090001" w:tentative="1">
-      <w:start w:val="1"/>
-      <w:numFmt w:val="bullet"/>
-      <w:lvlText w:val=""/>
-      <w:lvlJc w:val="left"/>
-      <w:pPr>
-        <w:ind w:left="5760" w:hanging="360"/>
-      </w:pPr>
-      <w:rPr>
-        <w:rFonts w:ascii="Symbol" w:hAnsi="Symbol" w:hint="default"/>
-      </w:rPr>
-    </w:lvl>
-    <w:lvl w:ilvl="7" w:tplc="04090003" w:tentative="1">
-      <w:start w:val="1"/>
-      <w:numFmt w:val="bullet"/>
-      <w:lvlText w:val="o"/>
-      <w:lvlJc w:val="left"/>
-      <w:pPr>
-        <w:ind w:left="6480" w:hanging="360"/>
-      </w:pPr>
-      <w:rPr>
-        <w:rFonts w:ascii="Courier New" w:hAnsi="Courier New" w:cs="Courier New" w:hint="default"/>
-      </w:rPr>
-    </w:lvl>
-    <w:lvl w:ilvl="8" w:tplc="04090005" w:tentative="1">
-      <w:start w:val="1"/>
-      <w:numFmt w:val="bullet"/>
-      <w:lvlText w:val=""/>
-      <w:lvlJc w:val="left"/>
-      <w:pPr>
-        <w:ind w:left="7200" w:hanging="360"/>
-      </w:pPr>
-      <w:rPr>
-        <w:rFonts w:ascii="Wingdings" w:hAnsi="Wingdings" w:hint="default"/>
-      </w:rPr>
-    </w:lvl>
-  </w:abstractNum>
-  <w:abstractNum w:abstractNumId="4" w15:restartNumberingAfterBreak="0">
     <w:nsid w:val="13DF04D4"/>
     <w:multiLevelType w:val="hybridMultilevel"/>
     <w:tmpl w:val="BFDC172A"/>
@@ -7078,7 +6366,7 @@
       </w:rPr>
     </w:lvl>
   </w:abstractNum>
-  <w:abstractNum w:abstractNumId="5" w15:restartNumberingAfterBreak="0">
+  <w:abstractNum w:abstractNumId="4" w15:restartNumberingAfterBreak="0">
     <w:nsid w:val="1A5846B0"/>
     <w:multiLevelType w:val="hybridMultilevel"/>
     <w:tmpl w:val="E30852F2"/>
@@ -7169,7 +6457,7 @@
       </w:pPr>
     </w:lvl>
   </w:abstractNum>
-  <w:abstractNum w:abstractNumId="6" w15:restartNumberingAfterBreak="0">
+  <w:abstractNum w:abstractNumId="5" w15:restartNumberingAfterBreak="0">
     <w:nsid w:val="39CD232F"/>
     <w:multiLevelType w:val="multilevel"/>
     <w:tmpl w:val="181AED22"/>
@@ -7318,7 +6606,7 @@
       </w:rPr>
     </w:lvl>
   </w:abstractNum>
-  <w:abstractNum w:abstractNumId="7" w15:restartNumberingAfterBreak="0">
+  <w:abstractNum w:abstractNumId="6" w15:restartNumberingAfterBreak="0">
     <w:nsid w:val="3F590346"/>
     <w:multiLevelType w:val="hybridMultilevel"/>
     <w:tmpl w:val="A8126CF2"/>
@@ -7431,7 +6719,7 @@
       </w:rPr>
     </w:lvl>
   </w:abstractNum>
-  <w:abstractNum w:abstractNumId="8" w15:restartNumberingAfterBreak="0">
+  <w:abstractNum w:abstractNumId="7" w15:restartNumberingAfterBreak="0">
     <w:nsid w:val="44CE46B2"/>
     <w:multiLevelType w:val="hybridMultilevel"/>
     <w:tmpl w:val="98D47020"/>
@@ -7544,7 +6832,7 @@
       </w:rPr>
     </w:lvl>
   </w:abstractNum>
-  <w:abstractNum w:abstractNumId="9" w15:restartNumberingAfterBreak="0">
+  <w:abstractNum w:abstractNumId="8" w15:restartNumberingAfterBreak="0">
     <w:nsid w:val="51AB66C8"/>
     <w:multiLevelType w:val="hybridMultilevel"/>
     <w:tmpl w:val="9118B95E"/>
@@ -7633,7 +6921,7 @@
       </w:pPr>
     </w:lvl>
   </w:abstractNum>
-  <w:abstractNum w:abstractNumId="10" w15:restartNumberingAfterBreak="0">
+  <w:abstractNum w:abstractNumId="9" w15:restartNumberingAfterBreak="0">
     <w:nsid w:val="592F22FF"/>
     <w:multiLevelType w:val="hybridMultilevel"/>
     <w:tmpl w:val="E30852F2"/>
@@ -7724,7 +7012,7 @@
       </w:pPr>
     </w:lvl>
   </w:abstractNum>
-  <w:abstractNum w:abstractNumId="11" w15:restartNumberingAfterBreak="0">
+  <w:abstractNum w:abstractNumId="10" w15:restartNumberingAfterBreak="0">
     <w:nsid w:val="5D5439D3"/>
     <w:multiLevelType w:val="hybridMultilevel"/>
     <w:tmpl w:val="4290F012"/>
@@ -7837,7 +7125,7 @@
       </w:rPr>
     </w:lvl>
   </w:abstractNum>
-  <w:abstractNum w:abstractNumId="12" w15:restartNumberingAfterBreak="0">
+  <w:abstractNum w:abstractNumId="11" w15:restartNumberingAfterBreak="0">
     <w:nsid w:val="62634026"/>
     <w:multiLevelType w:val="hybridMultilevel"/>
     <w:tmpl w:val="57D62DCC"/>
@@ -7950,120 +7238,7 @@
       </w:rPr>
     </w:lvl>
   </w:abstractNum>
-  <w:abstractNum w:abstractNumId="13" w15:restartNumberingAfterBreak="0">
-    <w:nsid w:val="64CA66B7"/>
-    <w:multiLevelType w:val="hybridMultilevel"/>
-    <w:tmpl w:val="A46AE5DA"/>
-    <w:lvl w:ilvl="0" w:tplc="04090001">
-      <w:start w:val="1"/>
-      <w:numFmt w:val="bullet"/>
-      <w:lvlText w:val=""/>
-      <w:lvlJc w:val="left"/>
-      <w:pPr>
-        <w:ind w:left="1440" w:hanging="360"/>
-      </w:pPr>
-      <w:rPr>
-        <w:rFonts w:ascii="Symbol" w:hAnsi="Symbol" w:hint="default"/>
-      </w:rPr>
-    </w:lvl>
-    <w:lvl w:ilvl="1" w:tplc="04090003" w:tentative="1">
-      <w:start w:val="1"/>
-      <w:numFmt w:val="bullet"/>
-      <w:lvlText w:val="o"/>
-      <w:lvlJc w:val="left"/>
-      <w:pPr>
-        <w:ind w:left="2160" w:hanging="360"/>
-      </w:pPr>
-      <w:rPr>
-        <w:rFonts w:ascii="Courier New" w:hAnsi="Courier New" w:cs="Courier New" w:hint="default"/>
-      </w:rPr>
-    </w:lvl>
-    <w:lvl w:ilvl="2" w:tplc="04090005" w:tentative="1">
-      <w:start w:val="1"/>
-      <w:numFmt w:val="bullet"/>
-      <w:lvlText w:val=""/>
-      <w:lvlJc w:val="left"/>
-      <w:pPr>
-        <w:ind w:left="2880" w:hanging="360"/>
-      </w:pPr>
-      <w:rPr>
-        <w:rFonts w:ascii="Wingdings" w:hAnsi="Wingdings" w:hint="default"/>
-      </w:rPr>
-    </w:lvl>
-    <w:lvl w:ilvl="3" w:tplc="04090001" w:tentative="1">
-      <w:start w:val="1"/>
-      <w:numFmt w:val="bullet"/>
-      <w:lvlText w:val=""/>
-      <w:lvlJc w:val="left"/>
-      <w:pPr>
-        <w:ind w:left="3600" w:hanging="360"/>
-      </w:pPr>
-      <w:rPr>
-        <w:rFonts w:ascii="Symbol" w:hAnsi="Symbol" w:hint="default"/>
-      </w:rPr>
-    </w:lvl>
-    <w:lvl w:ilvl="4" w:tplc="04090003" w:tentative="1">
-      <w:start w:val="1"/>
-      <w:numFmt w:val="bullet"/>
-      <w:lvlText w:val="o"/>
-      <w:lvlJc w:val="left"/>
-      <w:pPr>
-        <w:ind w:left="4320" w:hanging="360"/>
-      </w:pPr>
-      <w:rPr>
-        <w:rFonts w:ascii="Courier New" w:hAnsi="Courier New" w:cs="Courier New" w:hint="default"/>
-      </w:rPr>
-    </w:lvl>
-    <w:lvl w:ilvl="5" w:tplc="04090005" w:tentative="1">
-      <w:start w:val="1"/>
-      <w:numFmt w:val="bullet"/>
-      <w:lvlText w:val=""/>
-      <w:lvlJc w:val="left"/>
-      <w:pPr>
-        <w:ind w:left="5040" w:hanging="360"/>
-      </w:pPr>
-      <w:rPr>
-        <w:rFonts w:ascii="Wingdings" w:hAnsi="Wingdings" w:hint="default"/>
-      </w:rPr>
-    </w:lvl>
-    <w:lvl w:ilvl="6" w:tplc="04090001" w:tentative="1">
-      <w:start w:val="1"/>
-      <w:numFmt w:val="bullet"/>
-      <w:lvlText w:val=""/>
-      <w:lvlJc w:val="left"/>
-      <w:pPr>
-        <w:ind w:left="5760" w:hanging="360"/>
-      </w:pPr>
-      <w:rPr>
-        <w:rFonts w:ascii="Symbol" w:hAnsi="Symbol" w:hint="default"/>
-      </w:rPr>
-    </w:lvl>
-    <w:lvl w:ilvl="7" w:tplc="04090003" w:tentative="1">
-      <w:start w:val="1"/>
-      <w:numFmt w:val="bullet"/>
-      <w:lvlText w:val="o"/>
-      <w:lvlJc w:val="left"/>
-      <w:pPr>
-        <w:ind w:left="6480" w:hanging="360"/>
-      </w:pPr>
-      <w:rPr>
-        <w:rFonts w:ascii="Courier New" w:hAnsi="Courier New" w:cs="Courier New" w:hint="default"/>
-      </w:rPr>
-    </w:lvl>
-    <w:lvl w:ilvl="8" w:tplc="04090005" w:tentative="1">
-      <w:start w:val="1"/>
-      <w:numFmt w:val="bullet"/>
-      <w:lvlText w:val=""/>
-      <w:lvlJc w:val="left"/>
-      <w:pPr>
-        <w:ind w:left="7200" w:hanging="360"/>
-      </w:pPr>
-      <w:rPr>
-        <w:rFonts w:ascii="Wingdings" w:hAnsi="Wingdings" w:hint="default"/>
-      </w:rPr>
-    </w:lvl>
-  </w:abstractNum>
-  <w:abstractNum w:abstractNumId="14" w15:restartNumberingAfterBreak="0">
+  <w:abstractNum w:abstractNumId="12" w15:restartNumberingAfterBreak="0">
     <w:nsid w:val="66BA4732"/>
     <w:multiLevelType w:val="hybridMultilevel"/>
     <w:tmpl w:val="9C70E27C"/>
@@ -8152,7 +7327,7 @@
       </w:pPr>
     </w:lvl>
   </w:abstractNum>
-  <w:abstractNum w:abstractNumId="15" w15:restartNumberingAfterBreak="0">
+  <w:abstractNum w:abstractNumId="13" w15:restartNumberingAfterBreak="0">
     <w:nsid w:val="71811F32"/>
     <w:multiLevelType w:val="hybridMultilevel"/>
     <w:tmpl w:val="07CA2C4E"/>
@@ -8265,7 +7440,7 @@
       </w:rPr>
     </w:lvl>
   </w:abstractNum>
-  <w:abstractNum w:abstractNumId="16" w15:restartNumberingAfterBreak="0">
+  <w:abstractNum w:abstractNumId="14" w15:restartNumberingAfterBreak="0">
     <w:nsid w:val="76A72CE4"/>
     <w:multiLevelType w:val="hybridMultilevel"/>
     <w:tmpl w:val="BE8C8DB4"/>
@@ -8378,7 +7553,7 @@
       </w:rPr>
     </w:lvl>
   </w:abstractNum>
-  <w:abstractNum w:abstractNumId="17" w15:restartNumberingAfterBreak="0">
+  <w:abstractNum w:abstractNumId="15" w15:restartNumberingAfterBreak="0">
     <w:nsid w:val="79A33DFE"/>
     <w:multiLevelType w:val="hybridMultilevel"/>
     <w:tmpl w:val="10700184"/>
@@ -8491,7 +7666,7 @@
       </w:rPr>
     </w:lvl>
   </w:abstractNum>
-  <w:abstractNum w:abstractNumId="18" w15:restartNumberingAfterBreak="0">
+  <w:abstractNum w:abstractNumId="16" w15:restartNumberingAfterBreak="0">
     <w:nsid w:val="7B7762A8"/>
     <w:multiLevelType w:val="hybridMultilevel"/>
     <w:tmpl w:val="C1CE738C"/>
@@ -8584,64 +7759,58 @@
     <w:abstractNumId w:val="1"/>
   </w:num>
   <w:num w:numId="2">
-    <w:abstractNumId w:val="9"/>
+    <w:abstractNumId w:val="8"/>
   </w:num>
   <w:num w:numId="3">
-    <w:abstractNumId w:val="14"/>
+    <w:abstractNumId w:val="12"/>
   </w:num>
   <w:num w:numId="4">
-    <w:abstractNumId w:val="18"/>
+    <w:abstractNumId w:val="16"/>
   </w:num>
   <w:num w:numId="5">
     <w:abstractNumId w:val="0"/>
   </w:num>
   <w:num w:numId="6">
-    <w:abstractNumId w:val="5"/>
+    <w:abstractNumId w:val="4"/>
   </w:num>
   <w:num w:numId="7">
-    <w:abstractNumId w:val="10"/>
+    <w:abstractNumId w:val="9"/>
   </w:num>
   <w:num w:numId="8">
-    <w:abstractNumId w:val="15"/>
+    <w:abstractNumId w:val="13"/>
   </w:num>
   <w:num w:numId="9">
     <w:abstractNumId w:val="2"/>
   </w:num>
   <w:num w:numId="10">
+    <w:abstractNumId w:val="5"/>
+  </w:num>
+  <w:num w:numId="11">
+    <w:abstractNumId w:val="15"/>
+  </w:num>
+  <w:num w:numId="12">
+    <w:abstractNumId w:val="11"/>
+  </w:num>
+  <w:num w:numId="13">
+    <w:abstractNumId w:val="3"/>
+  </w:num>
+  <w:num w:numId="14">
+    <w:abstractNumId w:val="7"/>
+  </w:num>
+  <w:num w:numId="15">
+    <w:abstractNumId w:val="14"/>
+  </w:num>
+  <w:num w:numId="16">
     <w:abstractNumId w:val="6"/>
   </w:num>
-  <w:num w:numId="11">
-    <w:abstractNumId w:val="17"/>
-  </w:num>
-  <w:num w:numId="12">
-    <w:abstractNumId w:val="12"/>
-  </w:num>
-  <w:num w:numId="13">
-    <w:abstractNumId w:val="4"/>
-  </w:num>
-  <w:num w:numId="14">
-    <w:abstractNumId w:val="8"/>
-  </w:num>
-  <w:num w:numId="15">
-    <w:abstractNumId w:val="16"/>
-  </w:num>
-  <w:num w:numId="16">
-    <w:abstractNumId w:val="7"/>
-  </w:num>
   <w:num w:numId="17">
-    <w:abstractNumId w:val="11"/>
-  </w:num>
-  <w:num w:numId="18">
-    <w:abstractNumId w:val="3"/>
-  </w:num>
-  <w:num w:numId="19">
-    <w:abstractNumId w:val="13"/>
+    <w:abstractNumId w:val="10"/>
   </w:num>
 </w:numbering>
 </file>
 
 <file path=word/styles.xml><?xml version="1.0" encoding="utf-8"?>
-<w:styles xmlns:mc="http://schemas.openxmlformats.org/markup-compatibility/2006" xmlns:r="http://schemas.openxmlformats.org/officeDocument/2006/relationships" xmlns:w="http://schemas.openxmlformats.org/wordprocessingml/2006/main" xmlns:w14="http://schemas.microsoft.com/office/word/2010/wordml" xmlns:w15="http://schemas.microsoft.com/office/word/2012/wordml" xmlns:w16se="http://schemas.microsoft.com/office/word/2015/wordml/symex" mc:Ignorable="w14 w15 w16se">
+<w:styles xmlns:mc="http://schemas.openxmlformats.org/markup-compatibility/2006" xmlns:r="http://schemas.openxmlformats.org/officeDocument/2006/relationships" xmlns:w="http://schemas.openxmlformats.org/wordprocessingml/2006/main" xmlns:w14="http://schemas.microsoft.com/office/word/2010/wordml" xmlns:w15="http://schemas.microsoft.com/office/word/2012/wordml" mc:Ignorable="w14 w15">
   <w:docDefaults>
     <w:rPrDefault>
       <w:rPr>
@@ -10076,7 +9245,7 @@
 </file>
 
 <file path=customXml/itemProps1.xml><?xml version="1.0" encoding="utf-8"?>
-<ds:datastoreItem xmlns:ds="http://schemas.openxmlformats.org/officeDocument/2006/customXml" ds:itemID="{E39F72E5-5433-4D8B-B666-5866C6CBEA40}">
+<ds:datastoreItem xmlns:ds="http://schemas.openxmlformats.org/officeDocument/2006/customXml" ds:itemID="{6D2DC6BA-6584-4D64-B2CC-D7650B3F6A32}">
   <ds:schemaRefs>
     <ds:schemaRef ds:uri="http://schemas.openxmlformats.org/officeDocument/2006/bibliography"/>
   </ds:schemaRefs>

</xml_diff>